<commit_message>
merged William Money changes
</commit_message>
<xml_diff>
--- a/COP3330C Icebreaker Discussion.docx
+++ b/COP3330C Icebreaker Discussion.docx
@@ -483,6 +483,40 @@
           <w:rFonts w:ascii="Calibri" w:eastAsia="Calibri" w:hAnsi="Calibri" w:cs="Calibri"/>
         </w:rPr>
         <w:t xml:space="preserve"> and I teach machine learning in our FinTech program.</w:t>
+      </w:r>
+    </w:p>
+    <w:p>
+      <w:pPr>
+        <w:rPr>
+          <w:rFonts w:ascii="Calibri" w:eastAsia="Calibri" w:hAnsi="Calibri" w:cs="Calibri"/>
+        </w:rPr>
+      </w:pPr>
+      <w:r>
+        <w:rPr>
+          <w:rFonts w:ascii="Calibri" w:eastAsia="Calibri" w:hAnsi="Calibri" w:cs="Calibri"/>
+        </w:rPr>
+        <w:t>5/6/2024 William Money</w:t>
+      </w:r>
+    </w:p>
+    <w:p>
+      <w:pPr>
+        <w:spacing w:after="0"/>
+        <w:rPr>
+          <w:rFonts w:ascii="Calibri" w:eastAsia="Calibri" w:hAnsi="Calibri" w:cs="Calibri"/>
+        </w:rPr>
+      </w:pPr>
+      <w:r>
+        <w:rPr>
+          <w:rFonts w:ascii="Calibri" w:eastAsia="Calibri" w:hAnsi="Calibri" w:cs="Calibri"/>
+        </w:rPr>
+        <w:t xml:space="preserve">Greetings and salutations, my name is William Money. I finished my AS at FSCJ last Fall semester and this will be my second semester of my BAS working towards the application development concentration. I currently work in the field of marine electrtonics and am looking for a position in the same field where I can utilize my degree. I love RPGs and strategy games, sailing, playing or listening music, cooking, and </w:t>
+      </w:r>
+      <w:r>
+        <w:rPr>
+          <w:rFonts w:ascii="Calibri" w:eastAsia="Calibri" w:hAnsi="Calibri" w:cs="Calibri"/>
+        </w:rPr>
+        <w:lastRenderedPageBreak/>
+        <w:t>hanging out with my wife and five year old daughter. My studies have been heavily focused on Java and I enjoy helping other students when I can, so don’t be a stranger and catch me on Slack!</w:t>
       </w:r>
     </w:p>
     <w:p>

</xml_diff>

<commit_message>
Merge Dayne Wright changes
</commit_message>
<xml_diff>
--- a/COP3330C Icebreaker Discussion.docx
+++ b/COP3330C Icebreaker Discussion.docx
@@ -580,6 +580,38 @@
         </w:rPr>
         <w:t xml:space="preserve"> and gardening. </w:t>
       </w:r>
+    </w:p>
+    <w:p>
+      <w:pPr>
+        <w:pStyle w:val="Body"/>
+        <w:rPr>
+          <w:rStyle w:val="None"/>
+        </w:rPr>
+      </w:pPr>
+      <w:r>
+        <w:rPr>
+          <w:rStyle w:val="None"/>
+        </w:rPr>
+        <w:t>5/8/2024 Dayne Wright</w:t>
+      </w:r>
+    </w:p>
+    <w:p>
+      <w:pPr>
+        <w:pStyle w:val="Body"/>
+      </w:pPr>
+      <w:r>
+        <w:rPr>
+          <w:rStyle w:val="None"/>
+        </w:rPr>
+        <w:t xml:space="preserve">Hello everyone, I am originally from Miami Florida, I have been up and down Florida my whole life and I used to live in California, Washington (State), and Japan. I have my toes dipped in a few languages such as C#, JavaScript, Python, and Java and am looking to gain my degree and get my first job in software development as I am currently working as an SQL Database Administrator. In my spare time I like to play video games such as Elden Ring and read manga. I go sick of waiting for Season 3 of Chainsaw-man so I bought the books and I am also fully caught up on One Piece now.  </w:t>
+      </w:r>
+    </w:p>
+    <w:p>
+      <w:pPr>
+        <w:rPr>
+          <w:rFonts w:ascii="Calibri" w:eastAsia="Calibri" w:hAnsi="Calibri" w:cs="Calibri"/>
+        </w:rPr>
+      </w:pPr>
     </w:p>
     <w:sectPr>
       <w:pgSz w:w="12240" w:h="15840"/>
@@ -1282,6 +1314,36 @@
       <w:shd w:val="clear" w:color="auto" w:fill="E1DFDD"/>
     </w:rPr>
   </w:style>
+  <w:style w:type="paragraph" w:customStyle="1" w:styleId="Body">
+    <w:name w:val="Body"/>
+    <w:rsid w:val="00CF7EF6"/>
+    <w:pPr>
+      <w:pBdr>
+        <w:top w:val="nil"/>
+        <w:left w:val="nil"/>
+        <w:bottom w:val="nil"/>
+        <w:right w:val="nil"/>
+        <w:between w:val="nil"/>
+        <w:bar w:val="nil"/>
+      </w:pBdr>
+    </w:pPr>
+    <w:rPr>
+      <w:rFonts w:ascii="Calibri" w:eastAsia="Arial Unicode MS" w:hAnsi="Calibri" w:cs="Arial Unicode MS"/>
+      <w:color w:val="000000"/>
+      <w:u w:color="000000"/>
+      <w:bdr w:val="nil"/>
+      <w14:textOutline w14:w="0" w14:cap="flat" w14:cmpd="sng" w14:algn="ctr">
+        <w14:noFill/>
+        <w14:prstDash w14:val="solid"/>
+        <w14:bevel/>
+      </w14:textOutline>
+      <w14:ligatures w14:val="none"/>
+    </w:rPr>
+  </w:style>
+  <w:style w:type="character" w:customStyle="1" w:styleId="None">
+    <w:name w:val="None"/>
+    <w:rsid w:val="00CF7EF6"/>
+  </w:style>
 </w:styles>
 </file>
 

</xml_diff>

<commit_message>
Merge John Olbert Changes
</commit_message>
<xml_diff>
--- a/COP3330C Icebreaker Discussion.docx
+++ b/COP3330C Icebreaker Discussion.docx
@@ -86,7 +86,7 @@
           <w:sz w:val="22"/>
         </w:rPr>
       </w:pPr>
-      <w:hyperlink r:id="rId8">
+      <w:hyperlink r:id="rId5">
         <w:r>
           <w:rPr>
             <w:rFonts w:ascii="Calibri" w:eastAsia="Calibri" w:hAnsi="Calibri" w:cs="Calibri"/>
@@ -139,7 +139,7 @@
           <w:sz w:val="22"/>
         </w:rPr>
       </w:pPr>
-      <w:hyperlink r:id="rId9">
+      <w:hyperlink r:id="rId6">
         <w:r>
           <w:rPr>
             <w:rFonts w:ascii="Calibri" w:eastAsia="Calibri" w:hAnsi="Calibri" w:cs="Calibri"/>
@@ -199,7 +199,7 @@
           <w:sz w:val="22"/>
         </w:rPr>
       </w:pPr>
-      <w:hyperlink r:id="rId10">
+      <w:hyperlink r:id="rId7">
         <w:r>
           <w:rPr>
             <w:rFonts w:ascii="Calibri" w:eastAsia="Calibri" w:hAnsi="Calibri" w:cs="Calibri"/>
@@ -449,14 +449,7 @@
           <w:rFonts w:ascii="Calibri" w:eastAsia="Calibri" w:hAnsi="Calibri" w:cs="Calibri"/>
           <w:sz w:val="22"/>
         </w:rPr>
-        <w:t>Greetings and salutations, my name is William Money. I finished my AS at FSCJ last Fall semester and this will be my second semester of my BAS working towards the application development concentration. I currently work in the field of marine electrtonics and am looking for a position in the same field where I can utilize my degree. I love RPGs and strategy games, sailing, playing or listening music, cooking, and hanging out with my wife and five year old daughter. My studies have been heavily focused on Jav</w:t>
-      </w:r>
-      <w:r>
-        <w:rPr>
-          <w:rFonts w:ascii="Calibri" w:eastAsia="Calibri" w:hAnsi="Calibri" w:cs="Calibri"/>
-          <w:sz w:val="22"/>
-        </w:rPr>
-        <w:t>a and I enjoy helping other students when I can, so don’t be a stranger and catch me on Slack!</w:t>
+        <w:t>Greetings and salutations, my name is William Money. I finished my AS at FSCJ last Fall semester and this will be my second semester of my BAS working towards the application development concentration. I currently work in the field of marine electrtonics and am looking for a position in the same field where I can utilize my degree. I love RPGs and strategy games, sailing, playing or listening music, cooking, and hanging out with my wife and five year old daughter. My studies have been heavily focused on Java and I enjoy helping other students when I can, so don’t be a stranger and catch me on Slack!</w:t>
       </w:r>
     </w:p>
     <w:p>
@@ -517,43 +510,66 @@
           <w:color w:val="000000"/>
           <w:sz w:val="22"/>
         </w:rPr>
-        <w:t xml:space="preserve">Hello everyone, I am originally from Miami Florida, I have been up and down Florida my whole life and I used to live in California, Washington (State), and Japan. I have my toes dipped in a few languages such as C#, JavaScript, Python, and Java and am looking to gain my degree and get my first job in software development as I am currently working as an SQL Database Administrator. In my spare time I like to play video games such as Elden Ring and read manga. I go sick of waiting for Season 3 of Chainsaw-man </w:t>
-      </w:r>
-      <w:r>
+        <w:t xml:space="preserve">Hello everyone, I am originally from Miami Florida, I have been up and down Florida my whole life and I used to live in California, Washington (State), and Japan. I have my toes dipped in a few languages such as C#, JavaScript, Python, and Java and am looking to gain my degree and get my first job in software development as I am currently working as an SQL Database Administrator. In my spare time I like to play video games such as Elden Ring and read manga. I go sick of waiting for Season 3 of Chainsaw-man so I bought the books and I am also fully caught up on One Piece now.  </w:t>
+      </w:r>
+    </w:p>
+    <w:p>
+      <w:pPr>
+        <w:spacing w:line="259" w:lineRule="auto"/>
         <w:rPr>
           <w:rFonts w:ascii="Calibri" w:eastAsia="Calibri" w:hAnsi="Calibri" w:cs="Calibri"/>
           <w:color w:val="000000"/>
           <w:sz w:val="22"/>
         </w:rPr>
-        <w:t xml:space="preserve">so I bought the books and I am also fully caught up on One Piece now.  </w:t>
-      </w:r>
-    </w:p>
-    <w:p>
-      <w:pPr>
-        <w:spacing w:line="259" w:lineRule="auto"/>
+      </w:pPr>
+      <w:r>
         <w:rPr>
           <w:rFonts w:ascii="Calibri" w:eastAsia="Calibri" w:hAnsi="Calibri" w:cs="Calibri"/>
           <w:color w:val="000000"/>
           <w:sz w:val="22"/>
+        </w:rPr>
+        <w:t>5/8/2024 Nicholas Farmer</w:t>
+      </w:r>
+    </w:p>
+    <w:p>
+      <w:pPr>
+        <w:spacing w:line="259" w:lineRule="auto"/>
+        <w:rPr>
+          <w:rFonts w:ascii="Calibri" w:eastAsia="Calibri" w:hAnsi="Calibri" w:cs="Calibri"/>
+          <w:color w:val="000000"/>
+          <w:sz w:val="22"/>
+        </w:rPr>
+      </w:pPr>
+      <w:r>
+        <w:rPr>
+          <w:rFonts w:ascii="Calibri" w:eastAsia="Calibri" w:hAnsi="Calibri" w:cs="Calibri"/>
+          <w:color w:val="000000"/>
+          <w:sz w:val="22"/>
+        </w:rPr>
+        <w:t xml:space="preserve">Hello everyone! I was born here in Jacksonville and have lived here ever since. I am currently enrolled in school for my Bachelors in Information Systems Technology and have about a year and a half left until i finish my degree. I have dipped my toes in a lot of programming languages throughout the years, mainly as a hobbyist. I plan on using my Bachelors to jumpstart my career in the Information Technology field. My hobbies include video games and hiking/camping. Some of my favorite games include Call of Duty (Mainly the older ones) and Baldur's Gate 3. I plan on diving into the Ghosts of Tsushima PC Port when it releases on May 16th. </w:t>
+      </w:r>
+    </w:p>
+    <w:p>
+      <w:pPr>
+        <w:rPr>
+          <w:rFonts w:ascii="Calibri" w:eastAsia="Calibri" w:hAnsi="Calibri" w:cs="Calibri"/>
+          <w:sz w:val="22"/>
           <w:szCs w:val="22"/>
         </w:rPr>
       </w:pPr>
       <w:r>
         <w:rPr>
           <w:rFonts w:ascii="Calibri" w:eastAsia="Calibri" w:hAnsi="Calibri" w:cs="Calibri"/>
-          <w:color w:val="000000"/>
           <w:sz w:val="22"/>
           <w:szCs w:val="22"/>
         </w:rPr>
-        <w:t>5/8/2024 Nicholas Farmer</w:t>
-      </w:r>
-    </w:p>
-    <w:p>
-      <w:pPr>
-        <w:spacing w:line="259" w:lineRule="auto"/>
-        <w:rPr>
-          <w:rFonts w:ascii="Calibri" w:eastAsia="Calibri" w:hAnsi="Calibri" w:cs="Calibri"/>
-          <w:color w:val="000000"/>
+        <w:t>5/8/2024 John Wolfgang Olbert</w:t>
+      </w:r>
+    </w:p>
+    <w:p>
+      <w:pPr>
+        <w:rPr>
+          <w:rFonts w:ascii="Calibri" w:eastAsia="Calibri" w:hAnsi="Calibri" w:cs="Calibri"/>
           <w:sz w:val="22"/>
           <w:szCs w:val="22"/>
         </w:rPr>
@@ -561,72 +577,18 @@
       <w:r>
         <w:rPr>
           <w:rFonts w:ascii="Calibri" w:eastAsia="Calibri" w:hAnsi="Calibri" w:cs="Calibri"/>
-          <w:color w:val="000000"/>
           <w:sz w:val="22"/>
           <w:szCs w:val="22"/>
         </w:rPr>
-        <w:t>Hello everyone! I was born here in Jacksonville and have lived here ever since. I am currently enrolled in school for my Bachelors in Information Systems Technology and have about a year and a half left until i finish my degree. I have dipped my toes in a lot of programming languages throughout the years, mainly as a hobbyist. I plan on using my Bachelors to jumpstart my career in the Information Technology field. My hobbies include video games and hiking/camping. Some of my favorite games include Call of D</w:t>
-      </w:r>
-      <w:r>
-        <w:rPr>
-          <w:rFonts w:ascii="Calibri" w:eastAsia="Calibri" w:hAnsi="Calibri" w:cs="Calibri"/>
-          <w:color w:val="000000"/>
-          <w:sz w:val="22"/>
-          <w:szCs w:val="22"/>
-        </w:rPr>
-        <w:t xml:space="preserve">uty (Mainly the older ones) and Baldur's Gate 3. I plan on diving into the Ghosts of Tsushima PC Port when it releases on May 16th. </w:t>
-      </w:r>
-    </w:p>
-    <w:p>
-      <w:pPr>
-        <w:rPr>
-          <w:rFonts w:ascii="Calibri" w:eastAsia="Calibri" w:hAnsi="Calibri" w:cs="Calibri"/>
-          <w:sz w:val="22"/>
-          <w:szCs w:val="22"/>
-        </w:rPr>
-      </w:pPr>
-      <w:r>
-        <w:rPr>
-          <w:rFonts w:ascii="Calibri" w:eastAsia="Calibri" w:hAnsi="Calibri" w:cs="Calibri"/>
-          <w:sz w:val="22"/>
-          <w:szCs w:val="22"/>
-        </w:rPr>
-        <w:t>5/8/2024 John Wolfgang Olbert</w:t>
-      </w:r>
-    </w:p>
-    <w:p>
-      <w:pPr>
-        <w:rPr>
-          <w:rFonts w:ascii="Calibri" w:eastAsia="Calibri" w:hAnsi="Calibri" w:cs="Calibri"/>
-          <w:sz w:val="22"/>
-          <w:szCs w:val="22"/>
-        </w:rPr>
-      </w:pPr>
-      <w:r>
-        <w:rPr>
-          <w:rFonts w:ascii="Calibri" w:eastAsia="Calibri" w:hAnsi="Calibri" w:cs="Calibri"/>
-          <w:sz w:val="22"/>
-          <w:szCs w:val="22"/>
-        </w:rPr>
-        <w:t xml:space="preserve">Hello, my name is John Wolfgang Olbert, and I am from Corpus Christi, Texas. I am 21 years old, and I am currently studying to get my bachelor’s degree in computer science since I already finished my associates degree last year. I have taken the majority of my courses online so far. Some of my hobbies include cooking and playing video games. I usually like to play older games because I think it is fun figuring out the jankiness and trying to get them to work on modern hardware. I do not currently have a fulltime job, </w:t>
-      </w:r>
-      <w:r>
-        <w:rPr>
-          <w:rFonts w:ascii="Calibri" w:eastAsia="Calibri" w:hAnsi="Calibri" w:cs="Calibri"/>
-          <w:sz w:val="22"/>
-          <w:szCs w:val="22"/>
-        </w:rPr>
-        <w:lastRenderedPageBreak/>
-        <w:t>but I do mow lawns for friends and family which is usually how I make money (it is not very effective during the colder months of the year). I also spend my time helping out my dad because he is mostly paralyzed on his right side.</w:t>
-      </w:r>
-    </w:p>
-    <w:p>
-      <w:pPr>
-        <w:spacing w:line="259" w:lineRule="auto"/>
-        <w:rPr>
-          <w:rFonts w:ascii="Calibri" w:eastAsia="Calibri" w:hAnsi="Calibri" w:cs="Calibri"/>
-          <w:sz w:val="22"/>
-          <w:szCs w:val="22"/>
+        <w:t>Hello, my name is John Wolfgang Olbert, and I am from Corpus Christi, Texas. I am 21 years old, and I am currently studying to get my bachelor’s degree in computer science since I already finished my associates degree last year. I have taken the majority of my courses online so far. Some of my hobbies include cooking and playing video games. I usually like to play older games because I think it is fun figuring out the jankiness and trying to get them to work on modern hardware. I do not currently have a fulltime job, but I do mow lawns for friends and family which is usually how I make money (it is not very effective during the colder months of the year). I also spend my time helping out my dad because he is mostly paralyzed on his right side.</w:t>
+      </w:r>
+    </w:p>
+    <w:p>
+      <w:pPr>
+        <w:spacing w:line="259" w:lineRule="auto"/>
+        <w:rPr>
+          <w:rFonts w:ascii="Calibri" w:eastAsia="Calibri" w:hAnsi="Calibri" w:cs="Calibri"/>
+          <w:sz w:val="22"/>
         </w:rPr>
       </w:pPr>
     </w:p>
@@ -643,9 +605,9 @@
 <file path=word/numbering.xml><?xml version="1.0" encoding="utf-8"?>
 <w:numbering xmlns:wpc="http://schemas.microsoft.com/office/word/2010/wordprocessingCanvas" xmlns:cx="http://schemas.microsoft.com/office/drawing/2014/chartex" xmlns:cx1="http://schemas.microsoft.com/office/drawing/2015/9/8/chartex" xmlns:cx2="http://schemas.microsoft.com/office/drawing/2015/10/21/chartex" xmlns:cx3="http://schemas.microsoft.com/office/drawing/2016/5/9/chartex" xmlns:cx4="http://schemas.microsoft.com/office/drawing/2016/5/10/chartex" xmlns:cx5="http://schemas.microsoft.com/office/drawing/2016/5/11/chartex" xmlns:cx6="http://schemas.microsoft.com/office/drawing/2016/5/12/chartex" xmlns:cx7="http://schemas.microsoft.com/office/drawing/2016/5/13/chartex" xmlns:cx8="http://schemas.microsoft.com/office/drawing/2016/5/14/chartex" xmlns:mc="http://schemas.openxmlformats.org/markup-compatibility/2006" xmlns:aink="http://schemas.microsoft.com/office/drawing/2016/ink" xmlns:am3d="http://schemas.microsoft.com/office/drawing/2017/model3d" xmlns:o="urn:schemas-microsoft-com:office:office" xmlns:oel="http://schemas.microsoft.com/office/2019/extlst" xmlns:r="http://schemas.openxmlformats.org/officeDocument/2006/relationships" xmlns:m="http://schemas.openxmlformats.org/officeDocument/2006/math" xmlns:v="urn:schemas-microsoft-com:vml" xmlns:wp14="http://schemas.microsoft.com/office/word/2010/wordprocessingDrawing" xmlns:wp="http://schemas.openxmlformats.org/drawingml/2006/wordprocessingDrawing" xmlns:w10="urn:schemas-microsoft-com:office:word" xmlns:w="http://schemas.openxmlformats.org/wordprocessingml/2006/main" xmlns:w14="http://schemas.microsoft.com/office/word/2010/wordml" xmlns:w15="http://schemas.microsoft.com/office/word/2012/wordml" xmlns:w16cex="http://schemas.microsoft.com/office/word/2018/wordml/cex" xmlns:w16cid="http://schemas.microsoft.com/office/word/2016/wordml/cid" xmlns:w16="http://schemas.microsoft.com/office/word/2018/wordml" xmlns:w16du="http://schemas.microsoft.com/office/word/2023/wordml/word16du" xmlns:w16sdtdh="http://schemas.microsoft.com/office/word/2020/wordml/sdtdatahash" xmlns:w16se="http://schemas.microsoft.com/office/word/2015/wordml/symex" xmlns:wpg="http://schemas.microsoft.com/office/word/2010/wordprocessingGroup" xmlns:wpi="http://schemas.microsoft.com/office/word/2010/wordprocessingInk" xmlns:wne="http://schemas.microsoft.com/office/word/2006/wordml" xmlns:wps="http://schemas.microsoft.com/office/word/2010/wordprocessingShape" mc:Ignorable="w14 w15 w16se w16cid w16 w16cex w16sdtdh w16du wp14">
   <w:abstractNum w:abstractNumId="0" w15:restartNumberingAfterBreak="0">
-    <w:nsid w:val="39FA6153"/>
+    <w:nsid w:val="0E417DB0"/>
     <w:multiLevelType w:val="multilevel"/>
-    <w:tmpl w:val="F210F71E"/>
+    <w:tmpl w:val="4B625C9C"/>
     <w:lvl w:ilvl="0">
       <w:start w:val="1"/>
       <w:numFmt w:val="bullet"/>
@@ -694,9 +656,9 @@
     </w:lvl>
   </w:abstractNum>
   <w:abstractNum w:abstractNumId="1" w15:restartNumberingAfterBreak="0">
-    <w:nsid w:val="46224953"/>
+    <w:nsid w:val="6E4F1BB4"/>
     <w:multiLevelType w:val="multilevel"/>
-    <w:tmpl w:val="7C867CA2"/>
+    <w:tmpl w:val="FC0845E8"/>
     <w:lvl w:ilvl="0">
       <w:start w:val="1"/>
       <w:numFmt w:val="bullet"/>
@@ -744,10 +706,10 @@
       <w:lvlJc w:val="left"/>
     </w:lvl>
   </w:abstractNum>
-  <w:num w:numId="1" w16cid:durableId="536503073">
+  <w:num w:numId="1" w16cid:durableId="1712221984">
     <w:abstractNumId w:val="0"/>
   </w:num>
-  <w:num w:numId="2" w16cid:durableId="91246316">
+  <w:num w:numId="2" w16cid:durableId="529074805">
     <w:abstractNumId w:val="1"/>
   </w:num>
 </w:numbering>
@@ -1477,339 +1439,4 @@
     </a:ext>
   </a:extLst>
 </a:theme>
-</file>
-
-<file path=customXml/item1.xml><?xml version="1.0" encoding="utf-8"?>
-<ct:contentTypeSchema xmlns:ct="http://schemas.microsoft.com/office/2006/metadata/contentType" xmlns:ma="http://schemas.microsoft.com/office/2006/metadata/properties/metaAttributes" ct:_="" ma:_="" ma:contentTypeName="Document" ma:contentTypeID="0x010100ED79571B8CBF524BB576518213FFA052" ma:contentTypeVersion="20" ma:contentTypeDescription="Create a new document." ma:contentTypeScope="" ma:versionID="0cfb53e3d2f2396a628b0dc64280f34c">
-  <xsd:schema xmlns:xsd="http://www.w3.org/2001/XMLSchema" xmlns:xs="http://www.w3.org/2001/XMLSchema" xmlns:p="http://schemas.microsoft.com/office/2006/metadata/properties" xmlns:ns1="http://schemas.microsoft.com/sharepoint/v3" xmlns:ns3="9ce65758-8f75-425a-b825-e19b3ac320e6" xmlns:ns4="39b2e688-fe41-409b-8068-061a3c3a973a" targetNamespace="http://schemas.microsoft.com/office/2006/metadata/properties" ma:root="true" ma:fieldsID="dcef67aab0a2b137c18d964cc59a77f9" ns1:_="" ns3:_="" ns4:_="">
-    <xsd:import namespace="http://schemas.microsoft.com/sharepoint/v3"/>
-    <xsd:import namespace="9ce65758-8f75-425a-b825-e19b3ac320e6"/>
-    <xsd:import namespace="39b2e688-fe41-409b-8068-061a3c3a973a"/>
-    <xsd:element name="properties">
-      <xsd:complexType>
-        <xsd:sequence>
-          <xsd:element name="documentManagement">
-            <xsd:complexType>
-              <xsd:all>
-                <xsd:element ref="ns3:SharedWithUsers" minOccurs="0"/>
-                <xsd:element ref="ns3:SharedWithDetails" minOccurs="0"/>
-                <xsd:element ref="ns3:SharingHintHash" minOccurs="0"/>
-                <xsd:element ref="ns4:MediaServiceMetadata" minOccurs="0"/>
-                <xsd:element ref="ns4:MediaServiceFastMetadata" minOccurs="0"/>
-                <xsd:element ref="ns4:MediaServiceDateTaken" minOccurs="0"/>
-                <xsd:element ref="ns4:MediaServiceAutoTags" minOccurs="0"/>
-                <xsd:element ref="ns1:_ip_UnifiedCompliancePolicyProperties" minOccurs="0"/>
-                <xsd:element ref="ns1:_ip_UnifiedCompliancePolicyUIAction" minOccurs="0"/>
-                <xsd:element ref="ns4:MediaServiceOCR" minOccurs="0"/>
-                <xsd:element ref="ns4:MediaServiceLocation" minOccurs="0"/>
-                <xsd:element ref="ns4:MediaServiceAutoKeyPoints" minOccurs="0"/>
-                <xsd:element ref="ns4:MediaServiceKeyPoints" minOccurs="0"/>
-                <xsd:element ref="ns4:MediaServiceGenerationTime" minOccurs="0"/>
-                <xsd:element ref="ns4:MediaServiceEventHashCode" minOccurs="0"/>
-                <xsd:element ref="ns4:MediaLengthInSeconds" minOccurs="0"/>
-                <xsd:element ref="ns4:_activity" minOccurs="0"/>
-                <xsd:element ref="ns4:MediaServiceObjectDetectorVersions" minOccurs="0"/>
-                <xsd:element ref="ns4:MediaServiceSystemTags" minOccurs="0"/>
-                <xsd:element ref="ns4:MediaServiceSearchProperties" minOccurs="0"/>
-              </xsd:all>
-            </xsd:complexType>
-          </xsd:element>
-        </xsd:sequence>
-      </xsd:complexType>
-    </xsd:element>
-  </xsd:schema>
-  <xsd:schema xmlns:xsd="http://www.w3.org/2001/XMLSchema" xmlns:xs="http://www.w3.org/2001/XMLSchema" xmlns:dms="http://schemas.microsoft.com/office/2006/documentManagement/types" xmlns:pc="http://schemas.microsoft.com/office/infopath/2007/PartnerControls" targetNamespace="http://schemas.microsoft.com/sharepoint/v3" elementFormDefault="qualified">
-    <xsd:import namespace="http://schemas.microsoft.com/office/2006/documentManagement/types"/>
-    <xsd:import namespace="http://schemas.microsoft.com/office/infopath/2007/PartnerControls"/>
-    <xsd:element name="_ip_UnifiedCompliancePolicyProperties" ma:index="15" nillable="true" ma:displayName="Unified Compliance Policy Properties" ma:description="" ma:hidden="true" ma:internalName="_ip_UnifiedCompliancePolicyProperties">
-      <xsd:simpleType>
-        <xsd:restriction base="dms:Note"/>
-      </xsd:simpleType>
-    </xsd:element>
-    <xsd:element name="_ip_UnifiedCompliancePolicyUIAction" ma:index="16" nillable="true" ma:displayName="Unified Compliance Policy UI Action" ma:description="" ma:hidden="true" ma:internalName="_ip_UnifiedCompliancePolicyUIAction">
-      <xsd:simpleType>
-        <xsd:restriction base="dms:Text"/>
-      </xsd:simpleType>
-    </xsd:element>
-  </xsd:schema>
-  <xsd:schema xmlns:xsd="http://www.w3.org/2001/XMLSchema" xmlns:xs="http://www.w3.org/2001/XMLSchema" xmlns:dms="http://schemas.microsoft.com/office/2006/documentManagement/types" xmlns:pc="http://schemas.microsoft.com/office/infopath/2007/PartnerControls" targetNamespace="9ce65758-8f75-425a-b825-e19b3ac320e6" elementFormDefault="qualified">
-    <xsd:import namespace="http://schemas.microsoft.com/office/2006/documentManagement/types"/>
-    <xsd:import namespace="http://schemas.microsoft.com/office/infopath/2007/PartnerControls"/>
-    <xsd:element name="SharedWithUsers" ma:index="8" nillable="true" ma:displayName="Shared With" ma:description="" ma:internalName="SharedWithUsers" ma:readOnly="true">
-      <xsd:complexType>
-        <xsd:complexContent>
-          <xsd:extension base="dms:UserMulti">
-            <xsd:sequence>
-              <xsd:element name="UserInfo" minOccurs="0" maxOccurs="unbounded">
-                <xsd:complexType>
-                  <xsd:sequence>
-                    <xsd:element name="DisplayName" type="xsd:string" minOccurs="0"/>
-                    <xsd:element name="AccountId" type="dms:UserId" minOccurs="0" nillable="true"/>
-                    <xsd:element name="AccountType" type="xsd:string" minOccurs="0"/>
-                  </xsd:sequence>
-                </xsd:complexType>
-              </xsd:element>
-            </xsd:sequence>
-          </xsd:extension>
-        </xsd:complexContent>
-      </xsd:complexType>
-    </xsd:element>
-    <xsd:element name="SharedWithDetails" ma:index="9" nillable="true" ma:displayName="Shared With Details" ma:description="" ma:internalName="SharedWithDetails" ma:readOnly="true">
-      <xsd:simpleType>
-        <xsd:restriction base="dms:Note">
-          <xsd:maxLength value="255"/>
-        </xsd:restriction>
-      </xsd:simpleType>
-    </xsd:element>
-    <xsd:element name="SharingHintHash" ma:index="10" nillable="true" ma:displayName="Sharing Hint Hash" ma:description="" ma:hidden="true" ma:internalName="SharingHintHash" ma:readOnly="true">
-      <xsd:simpleType>
-        <xsd:restriction base="dms:Text"/>
-      </xsd:simpleType>
-    </xsd:element>
-  </xsd:schema>
-  <xsd:schema xmlns:xsd="http://www.w3.org/2001/XMLSchema" xmlns:xs="http://www.w3.org/2001/XMLSchema" xmlns:dms="http://schemas.microsoft.com/office/2006/documentManagement/types" xmlns:pc="http://schemas.microsoft.com/office/infopath/2007/PartnerControls" targetNamespace="39b2e688-fe41-409b-8068-061a3c3a973a" elementFormDefault="qualified">
-    <xsd:import namespace="http://schemas.microsoft.com/office/2006/documentManagement/types"/>
-    <xsd:import namespace="http://schemas.microsoft.com/office/infopath/2007/PartnerControls"/>
-    <xsd:element name="MediaServiceMetadata" ma:index="11" nillable="true" ma:displayName="MediaServiceMetadata" ma:description="" ma:hidden="true" ma:internalName="MediaServiceMetadata" ma:readOnly="true">
-      <xsd:simpleType>
-        <xsd:restriction base="dms:Note"/>
-      </xsd:simpleType>
-    </xsd:element>
-    <xsd:element name="MediaServiceFastMetadata" ma:index="12" nillable="true" ma:displayName="MediaServiceFastMetadata" ma:description="" ma:hidden="true" ma:internalName="MediaServiceFastMetadata" ma:readOnly="true">
-      <xsd:simpleType>
-        <xsd:restriction base="dms:Note"/>
-      </xsd:simpleType>
-    </xsd:element>
-    <xsd:element name="MediaServiceDateTaken" ma:index="13" nillable="true" ma:displayName="MediaServiceDateTaken" ma:description="" ma:hidden="true" ma:internalName="MediaServiceDateTaken" ma:readOnly="true">
-      <xsd:simpleType>
-        <xsd:restriction base="dms:Text"/>
-      </xsd:simpleType>
-    </xsd:element>
-    <xsd:element name="MediaServiceAutoTags" ma:index="14" nillable="true" ma:displayName="MediaServiceAutoTags" ma:description="" ma:internalName="MediaServiceAutoTags" ma:readOnly="true">
-      <xsd:simpleType>
-        <xsd:restriction base="dms:Text"/>
-      </xsd:simpleType>
-    </xsd:element>
-    <xsd:element name="MediaServiceOCR" ma:index="17" nillable="true" ma:displayName="MediaServiceOCR" ma:internalName="MediaServiceOCR" ma:readOnly="true">
-      <xsd:simpleType>
-        <xsd:restriction base="dms:Note">
-          <xsd:maxLength value="255"/>
-        </xsd:restriction>
-      </xsd:simpleType>
-    </xsd:element>
-    <xsd:element name="MediaServiceLocation" ma:index="18" nillable="true" ma:displayName="MediaServiceLocation" ma:internalName="MediaServiceLocation" ma:readOnly="true">
-      <xsd:simpleType>
-        <xsd:restriction base="dms:Text"/>
-      </xsd:simpleType>
-    </xsd:element>
-    <xsd:element name="MediaServiceAutoKeyPoints" ma:index="19" nillable="true" ma:displayName="MediaServiceAutoKeyPoints" ma:hidden="true" ma:internalName="MediaServiceAutoKeyPoints" ma:readOnly="true">
-      <xsd:simpleType>
-        <xsd:restriction base="dms:Note"/>
-      </xsd:simpleType>
-    </xsd:element>
-    <xsd:element name="MediaServiceKeyPoints" ma:index="20" nillable="true" ma:displayName="KeyPoints" ma:internalName="MediaServiceKeyPoints" ma:readOnly="true">
-      <xsd:simpleType>
-        <xsd:restriction base="dms:Note">
-          <xsd:maxLength value="255"/>
-        </xsd:restriction>
-      </xsd:simpleType>
-    </xsd:element>
-    <xsd:element name="MediaServiceGenerationTime" ma:index="21" nillable="true" ma:displayName="MediaServiceGenerationTime" ma:hidden="true" ma:internalName="MediaServiceGenerationTime" ma:readOnly="true">
-      <xsd:simpleType>
-        <xsd:restriction base="dms:Text"/>
-      </xsd:simpleType>
-    </xsd:element>
-    <xsd:element name="MediaServiceEventHashCode" ma:index="22" nillable="true" ma:displayName="MediaServiceEventHashCode" ma:hidden="true" ma:internalName="MediaServiceEventHashCode" ma:readOnly="true">
-      <xsd:simpleType>
-        <xsd:restriction base="dms:Text"/>
-      </xsd:simpleType>
-    </xsd:element>
-    <xsd:element name="MediaLengthInSeconds" ma:index="23" nillable="true" ma:displayName="Length (seconds)" ma:internalName="MediaLengthInSeconds" ma:readOnly="true">
-      <xsd:simpleType>
-        <xsd:restriction base="dms:Unknown"/>
-      </xsd:simpleType>
-    </xsd:element>
-    <xsd:element name="_activity" ma:index="24" nillable="true" ma:displayName="_activity" ma:hidden="true" ma:internalName="_activity">
-      <xsd:simpleType>
-        <xsd:restriction base="dms:Note"/>
-      </xsd:simpleType>
-    </xsd:element>
-    <xsd:element name="MediaServiceObjectDetectorVersions" ma:index="25" nillable="true" ma:displayName="MediaServiceObjectDetectorVersions" ma:description="" ma:hidden="true" ma:indexed="true" ma:internalName="MediaServiceObjectDetectorVersions" ma:readOnly="true">
-      <xsd:simpleType>
-        <xsd:restriction base="dms:Text"/>
-      </xsd:simpleType>
-    </xsd:element>
-    <xsd:element name="MediaServiceSystemTags" ma:index="26" nillable="true" ma:displayName="MediaServiceSystemTags" ma:hidden="true" ma:internalName="MediaServiceSystemTags" ma:readOnly="true">
-      <xsd:simpleType>
-        <xsd:restriction base="dms:Note"/>
-      </xsd:simpleType>
-    </xsd:element>
-    <xsd:element name="MediaServiceSearchProperties" ma:index="27" nillable="true" ma:displayName="MediaServiceSearchProperties" ma:hidden="true" ma:internalName="MediaServiceSearchProperties" ma:readOnly="true">
-      <xsd:simpleType>
-        <xsd:restriction base="dms:Note"/>
-      </xsd:simpleType>
-    </xsd:element>
-  </xsd:schema>
-  <xsd:schema xmlns="http://schemas.openxmlformats.org/package/2006/metadata/core-properties" xmlns:xsd="http://www.w3.org/2001/XMLSchema" xmlns:xsi="http://www.w3.org/2001/XMLSchema-instance" xmlns:dc="http://purl.org/dc/elements/1.1/" xmlns:dcterms="http://purl.org/dc/terms/" xmlns:odoc="http://schemas.microsoft.com/internal/obd" targetNamespace="http://schemas.openxmlformats.org/package/2006/metadata/core-properties" elementFormDefault="qualified" attributeFormDefault="unqualified" blockDefault="#all">
-    <xsd:import namespace="http://purl.org/dc/elements/1.1/" schemaLocation="http://dublincore.org/schemas/xmls/qdc/2003/04/02/dc.xsd"/>
-    <xsd:import namespace="http://purl.org/dc/terms/" schemaLocation="http://dublincore.org/schemas/xmls/qdc/2003/04/02/dcterms.xsd"/>
-    <xsd:element name="coreProperties" type="CT_coreProperties"/>
-    <xsd:complexType name="CT_coreProperties">
-      <xsd:all>
-        <xsd:element ref="dc:creator" minOccurs="0" maxOccurs="1"/>
-        <xsd:element ref="dcterms:created" minOccurs="0" maxOccurs="1"/>
-        <xsd:element ref="dc:identifier" minOccurs="0" maxOccurs="1"/>
-        <xsd:element name="contentType" minOccurs="0" maxOccurs="1" type="xsd:string" ma:index="0" ma:displayName="Content Type"/>
-        <xsd:element ref="dc:title" minOccurs="0" maxOccurs="1" ma:index="4" ma:displayName="Title"/>
-        <xsd:element ref="dc:subject" minOccurs="0" maxOccurs="1"/>
-        <xsd:element ref="dc:description" minOccurs="0" maxOccurs="1"/>
-        <xsd:element name="keywords" minOccurs="0" maxOccurs="1" type="xsd:string"/>
-        <xsd:element ref="dc:language" minOccurs="0" maxOccurs="1"/>
-        <xsd:element name="category" minOccurs="0" maxOccurs="1" type="xsd:string"/>
-        <xsd:element name="version" minOccurs="0" maxOccurs="1" type="xsd:string"/>
-        <xsd:element name="revision" minOccurs="0" maxOccurs="1" type="xsd:string">
-          <xsd:annotation>
-            <xsd:documentation>
-                        This value indicates the number of saves or revisions. The application is responsible for updating this value after each revision.
-                    </xsd:documentation>
-          </xsd:annotation>
-        </xsd:element>
-        <xsd:element name="lastModifiedBy" minOccurs="0" maxOccurs="1" type="xsd:string"/>
-        <xsd:element ref="dcterms:modified" minOccurs="0" maxOccurs="1"/>
-        <xsd:element name="contentStatus" minOccurs="0" maxOccurs="1" type="xsd:string"/>
-      </xsd:all>
-    </xsd:complexType>
-  </xsd:schema>
-  <xs:schema xmlns:pc="http://schemas.microsoft.com/office/infopath/2007/PartnerControls" xmlns:xs="http://www.w3.org/2001/XMLSchema" targetNamespace="http://schemas.microsoft.com/office/infopath/2007/PartnerControls" elementFormDefault="qualified" attributeFormDefault="unqualified">
-    <xs:element name="Person">
-      <xs:complexType>
-        <xs:sequence>
-          <xs:element ref="pc:DisplayName" minOccurs="0"/>
-          <xs:element ref="pc:AccountId" minOccurs="0"/>
-          <xs:element ref="pc:AccountType" minOccurs="0"/>
-        </xs:sequence>
-      </xs:complexType>
-    </xs:element>
-    <xs:element name="DisplayName" type="xs:string"/>
-    <xs:element name="AccountId" type="xs:string"/>
-    <xs:element name="AccountType" type="xs:string"/>
-    <xs:element name="BDCAssociatedEntity">
-      <xs:complexType>
-        <xs:sequence>
-          <xs:element ref="pc:BDCEntity" minOccurs="0" maxOccurs="unbounded"/>
-        </xs:sequence>
-        <xs:attribute ref="pc:EntityNamespace"/>
-        <xs:attribute ref="pc:EntityName"/>
-        <xs:attribute ref="pc:SystemInstanceName"/>
-        <xs:attribute ref="pc:AssociationName"/>
-      </xs:complexType>
-    </xs:element>
-    <xs:attribute name="EntityNamespace" type="xs:string"/>
-    <xs:attribute name="EntityName" type="xs:string"/>
-    <xs:attribute name="SystemInstanceName" type="xs:string"/>
-    <xs:attribute name="AssociationName" type="xs:string"/>
-    <xs:element name="BDCEntity">
-      <xs:complexType>
-        <xs:sequence>
-          <xs:element ref="pc:EntityDisplayName" minOccurs="0"/>
-          <xs:element ref="pc:EntityInstanceReference" minOccurs="0"/>
-          <xs:element ref="pc:EntityId1" minOccurs="0"/>
-          <xs:element ref="pc:EntityId2" minOccurs="0"/>
-          <xs:element ref="pc:EntityId3" minOccurs="0"/>
-          <xs:element ref="pc:EntityId4" minOccurs="0"/>
-          <xs:element ref="pc:EntityId5" minOccurs="0"/>
-        </xs:sequence>
-      </xs:complexType>
-    </xs:element>
-    <xs:element name="EntityDisplayName" type="xs:string"/>
-    <xs:element name="EntityInstanceReference" type="xs:string"/>
-    <xs:element name="EntityId1" type="xs:string"/>
-    <xs:element name="EntityId2" type="xs:string"/>
-    <xs:element name="EntityId3" type="xs:string"/>
-    <xs:element name="EntityId4" type="xs:string"/>
-    <xs:element name="EntityId5" type="xs:string"/>
-    <xs:element name="Terms">
-      <xs:complexType>
-        <xs:sequence>
-          <xs:element ref="pc:TermInfo" minOccurs="0" maxOccurs="unbounded"/>
-        </xs:sequence>
-      </xs:complexType>
-    </xs:element>
-    <xs:element name="TermInfo">
-      <xs:complexType>
-        <xs:sequence>
-          <xs:element ref="pc:TermName" minOccurs="0"/>
-          <xs:element ref="pc:TermId" minOccurs="0"/>
-        </xs:sequence>
-      </xs:complexType>
-    </xs:element>
-    <xs:element name="TermName" type="xs:string"/>
-    <xs:element name="TermId" type="xs:string"/>
-  </xs:schema>
-</ct:contentTypeSchema>
-</file>
-
-<file path=customXml/item2.xml><?xml version="1.0" encoding="utf-8"?>
-<?mso-contentType ?>
-<FormTemplates xmlns="http://schemas.microsoft.com/sharepoint/v3/contenttype/forms">
-  <Display>DocumentLibraryForm</Display>
-  <Edit>DocumentLibraryForm</Edit>
-  <New>DocumentLibraryForm</New>
-</FormTemplates>
-</file>
-
-<file path=customXml/item3.xml><?xml version="1.0" encoding="utf-8"?>
-<p:properties xmlns:p="http://schemas.microsoft.com/office/2006/metadata/properties" xmlns:xsi="http://www.w3.org/2001/XMLSchema-instance" xmlns:pc="http://schemas.microsoft.com/office/infopath/2007/PartnerControls">
-  <documentManagement>
-    <_ip_UnifiedCompliancePolicyUIAction xmlns="http://schemas.microsoft.com/sharepoint/v3" xsi:nil="true"/>
-    <_activity xmlns="39b2e688-fe41-409b-8068-061a3c3a973a" xsi:nil="true"/>
-    <_ip_UnifiedCompliancePolicyProperties xmlns="http://schemas.microsoft.com/sharepoint/v3" xsi:nil="true"/>
-  </documentManagement>
-</p:properties>
-</file>
-
-<file path=customXml/itemProps1.xml><?xml version="1.0" encoding="utf-8"?>
-<ds:datastoreItem xmlns:ds="http://schemas.openxmlformats.org/officeDocument/2006/customXml" ds:itemID="{E2F4C068-4A6D-4DC6-ABA0-9606B25CE65F}">
-  <ds:schemaRefs>
-    <ds:schemaRef ds:uri="http://schemas.microsoft.com/office/2006/metadata/contentType"/>
-    <ds:schemaRef ds:uri="http://schemas.microsoft.com/office/2006/metadata/properties/metaAttributes"/>
-    <ds:schemaRef ds:uri="http://www.w3.org/2001/XMLSchema"/>
-    <ds:schemaRef ds:uri="http://schemas.microsoft.com/office/2006/metadata/properties"/>
-    <ds:schemaRef ds:uri="http://schemas.microsoft.com/sharepoint/v3"/>
-    <ds:schemaRef ds:uri="9ce65758-8f75-425a-b825-e19b3ac320e6"/>
-    <ds:schemaRef ds:uri="39b2e688-fe41-409b-8068-061a3c3a973a"/>
-    <ds:schemaRef ds:uri="http://schemas.microsoft.com/office/2006/documentManagement/types"/>
-    <ds:schemaRef ds:uri="http://schemas.microsoft.com/office/infopath/2007/PartnerControls"/>
-    <ds:schemaRef ds:uri="http://schemas.openxmlformats.org/package/2006/metadata/core-properties"/>
-    <ds:schemaRef ds:uri="http://purl.org/dc/elements/1.1/"/>
-    <ds:schemaRef ds:uri="http://purl.org/dc/terms/"/>
-    <ds:schemaRef ds:uri="http://schemas.microsoft.com/internal/obd"/>
-  </ds:schemaRefs>
-</ds:datastoreItem>
-</file>
-
-<file path=customXml/itemProps2.xml><?xml version="1.0" encoding="utf-8"?>
-<ds:datastoreItem xmlns:ds="http://schemas.openxmlformats.org/officeDocument/2006/customXml" ds:itemID="{251BD858-427C-41BE-AC46-9C3325AC133B}">
-  <ds:schemaRefs>
-    <ds:schemaRef ds:uri="http://schemas.microsoft.com/sharepoint/v3/contenttype/forms"/>
-  </ds:schemaRefs>
-</ds:datastoreItem>
-</file>
-
-<file path=customXml/itemProps3.xml><?xml version="1.0" encoding="utf-8"?>
-<ds:datastoreItem xmlns:ds="http://schemas.openxmlformats.org/officeDocument/2006/customXml" ds:itemID="{932085BA-76F6-45C2-865B-61AC9ECB14AC}">
-  <ds:schemaRefs>
-    <ds:schemaRef ds:uri="http://purl.org/dc/elements/1.1/"/>
-    <ds:schemaRef ds:uri="http://purl.org/dc/terms/"/>
-    <ds:schemaRef ds:uri="http://schemas.microsoft.com/office/infopath/2007/PartnerControls"/>
-    <ds:schemaRef ds:uri="http://www.w3.org/XML/1998/namespace"/>
-    <ds:schemaRef ds:uri="http://schemas.microsoft.com/office/2006/documentManagement/types"/>
-    <ds:schemaRef ds:uri="http://schemas.openxmlformats.org/package/2006/metadata/core-properties"/>
-    <ds:schemaRef ds:uri="http://purl.org/dc/dcmitype/"/>
-    <ds:schemaRef ds:uri="http://schemas.microsoft.com/office/2006/metadata/properties"/>
-    <ds:schemaRef ds:uri="39b2e688-fe41-409b-8068-061a3c3a973a"/>
-    <ds:schemaRef ds:uri="9ce65758-8f75-425a-b825-e19b3ac320e6"/>
-    <ds:schemaRef ds:uri="http://schemas.microsoft.com/sharepoint/v3"/>
-  </ds:schemaRefs>
-</ds:datastoreItem>
 </file>
</xml_diff>

<commit_message>
Merge Anthony Greene changes
</commit_message>
<xml_diff>
--- a/COP3330C Icebreaker Discussion.docx
+++ b/COP3330C Icebreaker Discussion.docx
@@ -580,17 +580,98 @@
           <w:sz w:val="22"/>
           <w:szCs w:val="22"/>
         </w:rPr>
-        <w:t>Hello, my name is John Wolfgang Olbert, and I am from Corpus Christi, Texas. I am 21 years old, and I am currently studying to get my bachelor’s degree in computer science since I already finished my associates degree last year. I have taken the majority of my courses online so far. Some of my hobbies include cooking and playing video games. I usually like to play older games because I think it is fun figuring out the jankiness and trying to get them to work on modern hardware. I do not currently have a fulltime job, but I do mow lawns for friends and family which is usually how I make money (it is not very effective during the colder months of the year). I also spend my time helping out my dad because he is mostly paralyzed on his right side.</w:t>
-      </w:r>
-    </w:p>
-    <w:p>
-      <w:pPr>
-        <w:spacing w:line="259" w:lineRule="auto"/>
-        <w:rPr>
-          <w:rFonts w:ascii="Calibri" w:eastAsia="Calibri" w:hAnsi="Calibri" w:cs="Calibri"/>
-          <w:sz w:val="22"/>
-        </w:rPr>
-      </w:pPr>
+        <w:t xml:space="preserve">Hello, my name is John Wolfgang Olbert, and I am from Corpus Christi, Texas. I am 21 years old, and I am currently studying to get my bachelor’s degree in computer science since I already finished my associates degree last year. I have taken the majority of my courses online so far. Some of my hobbies include cooking and playing video games. I usually like to play older games because I think it is fun figuring out the jankiness and trying to get them to work on modern hardware. I do not currently have a fulltime job, </w:t>
+      </w:r>
+      <w:r>
+        <w:rPr>
+          <w:rFonts w:ascii="Calibri" w:eastAsia="Calibri" w:hAnsi="Calibri" w:cs="Calibri"/>
+          <w:sz w:val="22"/>
+          <w:szCs w:val="22"/>
+        </w:rPr>
+        <w:lastRenderedPageBreak/>
+        <w:t>but I do mow lawns for friends and family which is usually how I make money (it is not very effective during the colder months of the year). I also spend my time helping out my dad because he is mostly paralyzed on his right side.</w:t>
+      </w:r>
+    </w:p>
+    <w:p>
+      <w:pPr>
+        <w:spacing w:line="259" w:lineRule="auto"/>
+        <w:rPr>
+          <w:rFonts w:ascii="Calibri" w:eastAsia="Calibri" w:hAnsi="Calibri" w:cs="Calibri"/>
+          <w:sz w:val="22"/>
+        </w:rPr>
+      </w:pPr>
+      <w:r>
+        <w:rPr>
+          <w:rFonts w:ascii="Calibri" w:eastAsia="Calibri" w:hAnsi="Calibri" w:cs="Calibri"/>
+          <w:sz w:val="22"/>
+        </w:rPr>
+        <w:t>5/9/2024 Anthony Greene</w:t>
+      </w:r>
+    </w:p>
+    <w:p>
+      <w:pPr>
+        <w:spacing w:line="259" w:lineRule="auto"/>
+        <w:rPr>
+          <w:rFonts w:ascii="Calibri" w:eastAsia="Calibri" w:hAnsi="Calibri" w:cs="Calibri"/>
+          <w:sz w:val="22"/>
+        </w:rPr>
+      </w:pPr>
+      <w:r>
+        <w:rPr>
+          <w:rFonts w:ascii="Calibri" w:eastAsia="Calibri" w:hAnsi="Calibri" w:cs="Calibri"/>
+          <w:sz w:val="22"/>
+        </w:rPr>
+        <w:t xml:space="preserve">Hi everyone, my name is Anthony Greene, and I am studying to get my </w:t>
+      </w:r>
+      <w:r>
+        <w:rPr>
+          <w:rFonts w:ascii="Calibri" w:eastAsia="Calibri" w:hAnsi="Calibri" w:cs="Calibri"/>
+          <w:sz w:val="22"/>
+        </w:rPr>
+        <w:t>B.A.S</w:t>
+      </w:r>
+      <w:r>
+        <w:rPr>
+          <w:rFonts w:ascii="Calibri" w:eastAsia="Calibri" w:hAnsi="Calibri" w:cs="Calibri"/>
+          <w:sz w:val="22"/>
+        </w:rPr>
+        <w:t xml:space="preserve"> in computer science.</w:t>
+      </w:r>
+      <w:r>
+        <w:rPr>
+          <w:rFonts w:ascii="Calibri" w:eastAsia="Calibri" w:hAnsi="Calibri" w:cs="Calibri"/>
+          <w:sz w:val="22"/>
+        </w:rPr>
+        <w:t xml:space="preserve"> I was born and raised in Jacksonville, but am hoping to eventually move someday (still figuring out where).</w:t>
+      </w:r>
+      <w:r>
+        <w:rPr>
+          <w:rFonts w:ascii="Calibri" w:eastAsia="Calibri" w:hAnsi="Calibri" w:cs="Calibri"/>
+          <w:sz w:val="22"/>
+        </w:rPr>
+        <w:t xml:space="preserve"> I have been interested in computers for a long time. Some of my hobbies are playing video games, hanging with friends, and </w:t>
+      </w:r>
+      <w:r>
+        <w:rPr>
+          <w:rFonts w:ascii="Calibri" w:eastAsia="Calibri" w:hAnsi="Calibri" w:cs="Calibri"/>
+          <w:sz w:val="22"/>
+        </w:rPr>
+        <w:t xml:space="preserve">working out. </w:t>
+      </w:r>
+      <w:r>
+        <w:rPr>
+          <w:rFonts w:ascii="Calibri" w:eastAsia="Calibri" w:hAnsi="Calibri" w:cs="Calibri"/>
+          <w:sz w:val="22"/>
+        </w:rPr>
+        <w:t>One unique thing about me is that I have got an entry-level certification in Python and hope to get an intermediate Python certification soon.</w:t>
+      </w:r>
+      <w:r>
+        <w:rPr>
+          <w:rFonts w:ascii="Calibri" w:eastAsia="Calibri" w:hAnsi="Calibri" w:cs="Calibri"/>
+          <w:sz w:val="22"/>
+        </w:rPr>
+        <w:t xml:space="preserve"> I am currently working on a side code project, using python and Spotify API to reorganize a playlist based off temp. </w:t>
+      </w:r>
     </w:p>
     <w:sectPr>
       <w:pgSz w:w="12240" w:h="15840"/>

</xml_diff>

<commit_message>
merge Corey Burgos PR
</commit_message>
<xml_diff>
--- a/COP3330C Icebreaker Discussion.docx
+++ b/COP3330C Icebreaker Discussion.docx
@@ -1,6 +1,6 @@
 
 <file path=word/document.xml><?xml version="1.0" encoding="utf-8"?>
-<w:document xmlns:wpc="http://schemas.microsoft.com/office/word/2010/wordprocessingCanvas" xmlns:cx="http://schemas.microsoft.com/office/drawing/2014/chartex" xmlns:cx1="http://schemas.microsoft.com/office/drawing/2015/9/8/chartex" xmlns:cx2="http://schemas.microsoft.com/office/drawing/2015/10/21/chartex" xmlns:cx3="http://schemas.microsoft.com/office/drawing/2016/5/9/chartex" xmlns:cx4="http://schemas.microsoft.com/office/drawing/2016/5/10/chartex" xmlns:cx5="http://schemas.microsoft.com/office/drawing/2016/5/11/chartex" xmlns:cx6="http://schemas.microsoft.com/office/drawing/2016/5/12/chartex" xmlns:cx7="http://schemas.microsoft.com/office/drawing/2016/5/13/chartex" xmlns:cx8="http://schemas.microsoft.com/office/drawing/2016/5/14/chartex" xmlns:mc="http://schemas.openxmlformats.org/markup-compatibility/2006" xmlns:aink="http://schemas.microsoft.com/office/drawing/2016/ink" xmlns:am3d="http://schemas.microsoft.com/office/drawing/2017/model3d" xmlns:o="urn:schemas-microsoft-com:office:office" xmlns:oel="http://schemas.microsoft.com/office/2019/extlst" xmlns:r="http://schemas.openxmlformats.org/officeDocument/2006/relationships" xmlns:m="http://schemas.openxmlformats.org/officeDocument/2006/math" xmlns:v="urn:schemas-microsoft-com:vml" xmlns:wp14="http://schemas.microsoft.com/office/word/2010/wordprocessingDrawing" xmlns:wp="http://schemas.openxmlformats.org/drawingml/2006/wordprocessingDrawing" xmlns:w10="urn:schemas-microsoft-com:office:word" xmlns:w="http://schemas.openxmlformats.org/wordprocessingml/2006/main" xmlns:w14="http://schemas.microsoft.com/office/word/2010/wordml" xmlns:w15="http://schemas.microsoft.com/office/word/2012/wordml" xmlns:w16cex="http://schemas.microsoft.com/office/word/2018/wordml/cex" xmlns:w16cid="http://schemas.microsoft.com/office/word/2016/wordml/cid" xmlns:w16="http://schemas.microsoft.com/office/word/2018/wordml" xmlns:w16du="http://schemas.microsoft.com/office/word/2023/wordml/word16du" xmlns:w16sdtdh="http://schemas.microsoft.com/office/word/2020/wordml/sdtdatahash" xmlns:w16se="http://schemas.microsoft.com/office/word/2015/wordml/symex" xmlns:wpg="http://schemas.microsoft.com/office/word/2010/wordprocessingGroup" xmlns:wpi="http://schemas.microsoft.com/office/word/2010/wordprocessingInk" xmlns:wne="http://schemas.microsoft.com/office/word/2006/wordml" xmlns:wps="http://schemas.microsoft.com/office/word/2010/wordprocessingShape" mc:Ignorable="w14 w15 w16se w16cid w16 w16cex w16sdtdh w16du wp14">
+<w:document xmlns:wpc="http://schemas.microsoft.com/office/word/2010/wordprocessingCanvas" xmlns:cx="http://schemas.microsoft.com/office/drawing/2014/chartex" xmlns:cx1="http://schemas.microsoft.com/office/drawing/2015/9/8/chartex" xmlns:cx2="http://schemas.microsoft.com/office/drawing/2015/10/21/chartex" xmlns:cx3="http://schemas.microsoft.com/office/drawing/2016/5/9/chartex" xmlns:cx4="http://schemas.microsoft.com/office/drawing/2016/5/10/chartex" xmlns:cx5="http://schemas.microsoft.com/office/drawing/2016/5/11/chartex" xmlns:cx6="http://schemas.microsoft.com/office/drawing/2016/5/12/chartex" xmlns:cx7="http://schemas.microsoft.com/office/drawing/2016/5/13/chartex" xmlns:cx8="http://schemas.microsoft.com/office/drawing/2016/5/14/chartex" xmlns:mc="http://schemas.openxmlformats.org/markup-compatibility/2006" xmlns:aink="http://schemas.microsoft.com/office/drawing/2016/ink" xmlns:am3d="http://schemas.microsoft.com/office/drawing/2017/model3d" xmlns:o="urn:schemas-microsoft-com:office:office" xmlns:oel="http://schemas.microsoft.com/office/2019/extlst" xmlns:r="http://schemas.openxmlformats.org/officeDocument/2006/relationships" xmlns:m="http://schemas.openxmlformats.org/officeDocument/2006/math" xmlns:v="urn:schemas-microsoft-com:vml" xmlns:wp14="http://schemas.microsoft.com/office/word/2010/wordprocessingDrawing" xmlns:wp="http://schemas.openxmlformats.org/drawingml/2006/wordprocessingDrawing" xmlns:w10="urn:schemas-microsoft-com:office:word" xmlns:w="http://schemas.openxmlformats.org/wordprocessingml/2006/main" xmlns:w14="http://schemas.microsoft.com/office/word/2010/wordml" xmlns:w15="http://schemas.microsoft.com/office/word/2012/wordml" xmlns:w16cex="http://schemas.microsoft.com/office/word/2018/wordml/cex" xmlns:w16cid="http://schemas.microsoft.com/office/word/2016/wordml/cid" xmlns:w16="http://schemas.microsoft.com/office/word/2018/wordml" xmlns:w16sdtdh="http://schemas.microsoft.com/office/word/2020/wordml/sdtdatahash" xmlns:w16se="http://schemas.microsoft.com/office/word/2015/wordml/symex" xmlns:wpg="http://schemas.microsoft.com/office/word/2010/wordprocessingGroup" xmlns:wpi="http://schemas.microsoft.com/office/word/2010/wordprocessingInk" xmlns:wne="http://schemas.microsoft.com/office/word/2006/wordml" xmlns:wps="http://schemas.microsoft.com/office/word/2010/wordprocessingShape" mc:Ignorable="w14 w15 w16se w16cid w16 w16cex w16sdtdh wp14">
   <w:body>
     <w:p>
       <w:pPr>
@@ -377,7 +377,23 @@
           <w:sz w:val="22"/>
         </w:rPr>
         <w:br/>
-        <w:t>I am a retired software engineer who loves books and movies (especially classic horror/sci-fi). I love technology and coding, my favorite languages are Java and C++ but I also teach R and Python in our Data Science program and I teach machine learning in our FinTech program.</w:t>
+        <w:t xml:space="preserve">I am a retired software engineer who loves books and movies (especially classic horror/sci-fi). I love technology and </w:t>
+      </w:r>
+      <w:proofErr w:type="gramStart"/>
+      <w:r>
+        <w:rPr>
+          <w:rFonts w:ascii="Calibri" w:eastAsia="Calibri" w:hAnsi="Calibri" w:cs="Calibri"/>
+          <w:sz w:val="22"/>
+        </w:rPr>
+        <w:t>coding,</w:t>
+      </w:r>
+      <w:proofErr w:type="gramEnd"/>
+      <w:r>
+        <w:rPr>
+          <w:rFonts w:ascii="Calibri" w:eastAsia="Calibri" w:hAnsi="Calibri" w:cs="Calibri"/>
+          <w:sz w:val="22"/>
+        </w:rPr>
+        <w:t xml:space="preserve"> my favorite languages are Java and C++ but I also teach R and Python in our Data Science program and I teach machine learning in our FinTech program.</w:t>
       </w:r>
     </w:p>
     <w:p>
@@ -411,13 +427,86 @@
         </w:rPr>
         <w:t xml:space="preserve">Hello! My last name is pronounced like “gazelle” if you read it and scratched your head. I was born in Clear Water, FL but my family moved to Jacksonville when I was a wee lad. I am interested in all kinds of tech and am amazed at the tools we have today. I have recently been messing around with llama3 and </w:t>
       </w:r>
+      <w:proofErr w:type="spellStart"/>
       <w:r>
         <w:rPr>
           <w:rFonts w:ascii="Calibri" w:eastAsia="Calibri" w:hAnsi="Calibri" w:cs="Calibri"/>
           <w:sz w:val="22"/>
         </w:rPr>
         <w:lastRenderedPageBreak/>
-        <w:t xml:space="preserve">llava which are really cool AI tools that can be run on your machine locally! Llama3 is like a locally run ChatGPT and Llava is capable of parsing an image encoded in base64 format and giving you information on it. I have been seeing how it does with detecting fields and information on images of handwritten forms. I like puzzles, horror, video games, and electrical tinkering. I look forward to taking this class with everyone! </w:t>
+        <w:t>llava</w:t>
+      </w:r>
+      <w:proofErr w:type="spellEnd"/>
+      <w:r>
+        <w:rPr>
+          <w:rFonts w:ascii="Calibri" w:eastAsia="Calibri" w:hAnsi="Calibri" w:cs="Calibri"/>
+          <w:sz w:val="22"/>
+        </w:rPr>
+        <w:t xml:space="preserve"> which are </w:t>
+      </w:r>
+      <w:proofErr w:type="gramStart"/>
+      <w:r>
+        <w:rPr>
+          <w:rFonts w:ascii="Calibri" w:eastAsia="Calibri" w:hAnsi="Calibri" w:cs="Calibri"/>
+          <w:sz w:val="22"/>
+        </w:rPr>
+        <w:t>really cool</w:t>
+      </w:r>
+      <w:proofErr w:type="gramEnd"/>
+      <w:r>
+        <w:rPr>
+          <w:rFonts w:ascii="Calibri" w:eastAsia="Calibri" w:hAnsi="Calibri" w:cs="Calibri"/>
+          <w:sz w:val="22"/>
+        </w:rPr>
+        <w:t xml:space="preserve"> AI tools that can be run on your machine locally! Llama3 is like a locally run </w:t>
+      </w:r>
+      <w:proofErr w:type="spellStart"/>
+      <w:r>
+        <w:rPr>
+          <w:rFonts w:ascii="Calibri" w:eastAsia="Calibri" w:hAnsi="Calibri" w:cs="Calibri"/>
+          <w:sz w:val="22"/>
+        </w:rPr>
+        <w:t>ChatGPT</w:t>
+      </w:r>
+      <w:proofErr w:type="spellEnd"/>
+      <w:r>
+        <w:rPr>
+          <w:rFonts w:ascii="Calibri" w:eastAsia="Calibri" w:hAnsi="Calibri" w:cs="Calibri"/>
+          <w:sz w:val="22"/>
+        </w:rPr>
+        <w:t xml:space="preserve"> and </w:t>
+      </w:r>
+      <w:proofErr w:type="spellStart"/>
+      <w:r>
+        <w:rPr>
+          <w:rFonts w:ascii="Calibri" w:eastAsia="Calibri" w:hAnsi="Calibri" w:cs="Calibri"/>
+          <w:sz w:val="22"/>
+        </w:rPr>
+        <w:t>Llava</w:t>
+      </w:r>
+      <w:proofErr w:type="spellEnd"/>
+      <w:r>
+        <w:rPr>
+          <w:rFonts w:ascii="Calibri" w:eastAsia="Calibri" w:hAnsi="Calibri" w:cs="Calibri"/>
+          <w:sz w:val="22"/>
+        </w:rPr>
+        <w:t xml:space="preserve"> </w:t>
+      </w:r>
+      <w:proofErr w:type="gramStart"/>
+      <w:r>
+        <w:rPr>
+          <w:rFonts w:ascii="Calibri" w:eastAsia="Calibri" w:hAnsi="Calibri" w:cs="Calibri"/>
+          <w:sz w:val="22"/>
+        </w:rPr>
+        <w:t>is capable of parsing</w:t>
+      </w:r>
+      <w:proofErr w:type="gramEnd"/>
+      <w:r>
+        <w:rPr>
+          <w:rFonts w:ascii="Calibri" w:eastAsia="Calibri" w:hAnsi="Calibri" w:cs="Calibri"/>
+          <w:sz w:val="22"/>
+        </w:rPr>
+        <w:t xml:space="preserve"> an image encoded in base64 format and giving you information on it. I have been seeing how it does with detecting fields and information on images of handwritten forms. I like puzzles, horror, video games, and electrical tinkering. I look forward to taking this class with everyone! </w:t>
       </w:r>
     </w:p>
     <w:p>
@@ -449,7 +538,71 @@
           <w:rFonts w:ascii="Calibri" w:eastAsia="Calibri" w:hAnsi="Calibri" w:cs="Calibri"/>
           <w:sz w:val="22"/>
         </w:rPr>
-        <w:t>Greetings and salutations, my name is William Money. I finished my AS at FSCJ last Fall semester and this will be my second semester of my BAS working towards the application development concentration. I currently work in the field of marine electrtonics and am looking for a position in the same field where I can utilize my degree. I love RPGs and strategy games, sailing, playing or listening music, cooking, and hanging out with my wife and five year old daughter. My studies have been heavily focused on Java and I enjoy helping other students when I can, so don’t be a stranger and catch me on Slack!</w:t>
+        <w:t xml:space="preserve">Greetings and salutations, my name is William Money. I finished my AS at FSCJ last Fall </w:t>
+      </w:r>
+      <w:proofErr w:type="gramStart"/>
+      <w:r>
+        <w:rPr>
+          <w:rFonts w:ascii="Calibri" w:eastAsia="Calibri" w:hAnsi="Calibri" w:cs="Calibri"/>
+          <w:sz w:val="22"/>
+        </w:rPr>
+        <w:t>semester</w:t>
+      </w:r>
+      <w:proofErr w:type="gramEnd"/>
+      <w:r>
+        <w:rPr>
+          <w:rFonts w:ascii="Calibri" w:eastAsia="Calibri" w:hAnsi="Calibri" w:cs="Calibri"/>
+          <w:sz w:val="22"/>
+        </w:rPr>
+        <w:t xml:space="preserve"> and this will be my second semester of my BAS working towards the application development concentration. I currently work in the field of marine </w:t>
+      </w:r>
+      <w:proofErr w:type="spellStart"/>
+      <w:r>
+        <w:rPr>
+          <w:rFonts w:ascii="Calibri" w:eastAsia="Calibri" w:hAnsi="Calibri" w:cs="Calibri"/>
+          <w:sz w:val="22"/>
+        </w:rPr>
+        <w:t>electrtonics</w:t>
+      </w:r>
+      <w:proofErr w:type="spellEnd"/>
+      <w:r>
+        <w:rPr>
+          <w:rFonts w:ascii="Calibri" w:eastAsia="Calibri" w:hAnsi="Calibri" w:cs="Calibri"/>
+          <w:sz w:val="22"/>
+        </w:rPr>
+        <w:t xml:space="preserve"> and am looking for a position in the same field where I can utilize my degree. I love RPGs and strategy games, sailing, playing or </w:t>
+      </w:r>
+      <w:proofErr w:type="gramStart"/>
+      <w:r>
+        <w:rPr>
+          <w:rFonts w:ascii="Calibri" w:eastAsia="Calibri" w:hAnsi="Calibri" w:cs="Calibri"/>
+          <w:sz w:val="22"/>
+        </w:rPr>
+        <w:t>listening</w:t>
+      </w:r>
+      <w:proofErr w:type="gramEnd"/>
+      <w:r>
+        <w:rPr>
+          <w:rFonts w:ascii="Calibri" w:eastAsia="Calibri" w:hAnsi="Calibri" w:cs="Calibri"/>
+          <w:sz w:val="22"/>
+        </w:rPr>
+        <w:t xml:space="preserve"> music, cooking, and hanging out with my wife and five year old daughter. My studies have been heavily focused on </w:t>
+      </w:r>
+      <w:proofErr w:type="gramStart"/>
+      <w:r>
+        <w:rPr>
+          <w:rFonts w:ascii="Calibri" w:eastAsia="Calibri" w:hAnsi="Calibri" w:cs="Calibri"/>
+          <w:sz w:val="22"/>
+        </w:rPr>
+        <w:t>Java</w:t>
+      </w:r>
+      <w:proofErr w:type="gramEnd"/>
+      <w:r>
+        <w:rPr>
+          <w:rFonts w:ascii="Calibri" w:eastAsia="Calibri" w:hAnsi="Calibri" w:cs="Calibri"/>
+          <w:sz w:val="22"/>
+        </w:rPr>
+        <w:t xml:space="preserve"> and I enjoy helping other students when I can, so don’t be a stranger and catch me on Slack!</w:t>
       </w:r>
     </w:p>
     <w:p>
@@ -466,7 +619,23 @@
           <w:sz w:val="22"/>
         </w:rPr>
         <w:br/>
-        <w:t>5/7/2024 Ceara Patterson</w:t>
+        <w:t xml:space="preserve">5/7/2024 </w:t>
+      </w:r>
+      <w:proofErr w:type="spellStart"/>
+      <w:r>
+        <w:rPr>
+          <w:rFonts w:ascii="Calibri" w:eastAsia="Calibri" w:hAnsi="Calibri" w:cs="Calibri"/>
+          <w:sz w:val="22"/>
+        </w:rPr>
+        <w:t>Ceara</w:t>
+      </w:r>
+      <w:proofErr w:type="spellEnd"/>
+      <w:r>
+        <w:rPr>
+          <w:rFonts w:ascii="Calibri" w:eastAsia="Calibri" w:hAnsi="Calibri" w:cs="Calibri"/>
+          <w:sz w:val="22"/>
+        </w:rPr>
+        <w:t xml:space="preserve"> Patterson</w:t>
       </w:r>
       <w:r>
         <w:rPr>
@@ -474,7 +643,39 @@
           <w:sz w:val="22"/>
         </w:rPr>
         <w:br/>
-        <w:t xml:space="preserve">Hello all. I was born and raised here in Jacksonville. Although I’ve never lived anywhere else I do love to travel. I currently have plans to visit Vegas again, camp in the Blue Ridge, and am slowly hashing out plans for Ireland and Japan. I am an aspiring programmer in the Information Systems Tech bachelors program, interested in game development and front end web development. I enjoy camping/ hiking, video games, anime, reading, and gardening. </w:t>
+        <w:t xml:space="preserve">Hello all. I was born and raised here in Jacksonville. Although I’ve never lived anywhere </w:t>
+      </w:r>
+      <w:proofErr w:type="gramStart"/>
+      <w:r>
+        <w:rPr>
+          <w:rFonts w:ascii="Calibri" w:eastAsia="Calibri" w:hAnsi="Calibri" w:cs="Calibri"/>
+          <w:sz w:val="22"/>
+        </w:rPr>
+        <w:t>else</w:t>
+      </w:r>
+      <w:proofErr w:type="gramEnd"/>
+      <w:r>
+        <w:rPr>
+          <w:rFonts w:ascii="Calibri" w:eastAsia="Calibri" w:hAnsi="Calibri" w:cs="Calibri"/>
+          <w:sz w:val="22"/>
+        </w:rPr>
+        <w:t xml:space="preserve"> I do love to travel. I currently have plans to visit Vegas again, camp in the Blue Ridge, and am slowly hashing out plans for Ireland and Japan. I am an aspiring programmer in the Information Systems Tech </w:t>
+      </w:r>
+      <w:proofErr w:type="gramStart"/>
+      <w:r>
+        <w:rPr>
+          <w:rFonts w:ascii="Calibri" w:eastAsia="Calibri" w:hAnsi="Calibri" w:cs="Calibri"/>
+          <w:sz w:val="22"/>
+        </w:rPr>
+        <w:t>bachelors</w:t>
+      </w:r>
+      <w:proofErr w:type="gramEnd"/>
+      <w:r>
+        <w:rPr>
+          <w:rFonts w:ascii="Calibri" w:eastAsia="Calibri" w:hAnsi="Calibri" w:cs="Calibri"/>
+          <w:sz w:val="22"/>
+        </w:rPr>
+        <w:t xml:space="preserve"> program, interested in game development and front end web development. I enjoy camping/ hiking, video games, anime, reading, and gardening. </w:t>
       </w:r>
     </w:p>
     <w:p>
@@ -510,24 +711,42 @@
           <w:color w:val="000000"/>
           <w:sz w:val="22"/>
         </w:rPr>
-        <w:t xml:space="preserve">Hello everyone, I am originally from Miami Florida, I have been up and down Florida my whole life and I used to live in California, Washington (State), and Japan. I have my toes dipped in a few languages such as C#, JavaScript, Python, and Java and am looking to gain my degree and get my first job in software development as I am currently working as an SQL Database Administrator. In my spare time I like to play video games such as Elden Ring and read manga. I go sick of waiting for Season 3 of Chainsaw-man so I bought the books and I am also fully caught up on One Piece now.  </w:t>
-      </w:r>
-    </w:p>
-    <w:p>
-      <w:pPr>
-        <w:spacing w:line="259" w:lineRule="auto"/>
+        <w:t>Hello everyone, I am originally from Miami Florida, I have been up and down Florida my whole life and I used to live in California, Washington (State), and Japan. I have my toes dipped in a few languages such as C#, JavaScript, Python, and Java and am looking to gain my degree and get my first job in software development as I am currently working as an SQL Database Administrator. In my spare time I like to play video games such as Elden Ring and read manga. I go sick of waiting for Season 3 of Chainsaw-</w:t>
+      </w:r>
+      <w:proofErr w:type="gramStart"/>
+      <w:r>
         <w:rPr>
           <w:rFonts w:ascii="Calibri" w:eastAsia="Calibri" w:hAnsi="Calibri" w:cs="Calibri"/>
           <w:color w:val="000000"/>
           <w:sz w:val="22"/>
         </w:rPr>
-      </w:pPr>
+        <w:t>man</w:t>
+      </w:r>
+      <w:proofErr w:type="gramEnd"/>
       <w:r>
         <w:rPr>
           <w:rFonts w:ascii="Calibri" w:eastAsia="Calibri" w:hAnsi="Calibri" w:cs="Calibri"/>
           <w:color w:val="000000"/>
           <w:sz w:val="22"/>
         </w:rPr>
+        <w:t xml:space="preserve"> so I bought the books and I am also fully caught up on One Piece now.  </w:t>
+      </w:r>
+    </w:p>
+    <w:p>
+      <w:pPr>
+        <w:spacing w:line="259" w:lineRule="auto"/>
+        <w:rPr>
+          <w:rFonts w:ascii="Calibri" w:eastAsia="Calibri" w:hAnsi="Calibri" w:cs="Calibri"/>
+          <w:color w:val="000000"/>
+          <w:sz w:val="22"/>
+        </w:rPr>
+      </w:pPr>
+      <w:r>
+        <w:rPr>
+          <w:rFonts w:ascii="Calibri" w:eastAsia="Calibri" w:hAnsi="Calibri" w:cs="Calibri"/>
+          <w:color w:val="000000"/>
+          <w:sz w:val="22"/>
+        </w:rPr>
         <w:t>5/8/2024 Nicholas Farmer</w:t>
       </w:r>
     </w:p>
@@ -546,7 +765,61 @@
           <w:color w:val="000000"/>
           <w:sz w:val="22"/>
         </w:rPr>
-        <w:t xml:space="preserve">Hello everyone! I was born here in Jacksonville and have lived here ever since. I am currently enrolled in school for my Bachelors in Information Systems Technology and have about a year and a half left until i finish my degree. I have dipped my toes in a lot of programming languages throughout the years, mainly as a hobbyist. I plan on using my Bachelors to jumpstart my career in the Information Technology field. My hobbies include video games and hiking/camping. Some of my favorite games include Call of Duty (Mainly the older ones) and Baldur's Gate 3. I plan on diving into the Ghosts of Tsushima PC Port when it releases on May 16th. </w:t>
+        <w:t xml:space="preserve">Hello everyone! I was born here in Jacksonville and have lived here ever since. I am currently enrolled in school for my </w:t>
+      </w:r>
+      <w:proofErr w:type="gramStart"/>
+      <w:r>
+        <w:rPr>
+          <w:rFonts w:ascii="Calibri" w:eastAsia="Calibri" w:hAnsi="Calibri" w:cs="Calibri"/>
+          <w:color w:val="000000"/>
+          <w:sz w:val="22"/>
+        </w:rPr>
+        <w:t>Bachelors in Information Systems Technology</w:t>
+      </w:r>
+      <w:proofErr w:type="gramEnd"/>
+      <w:r>
+        <w:rPr>
+          <w:rFonts w:ascii="Calibri" w:eastAsia="Calibri" w:hAnsi="Calibri" w:cs="Calibri"/>
+          <w:color w:val="000000"/>
+          <w:sz w:val="22"/>
+        </w:rPr>
+        <w:t xml:space="preserve"> and have about a year and a half left until </w:t>
+      </w:r>
+      <w:proofErr w:type="spellStart"/>
+      <w:r>
+        <w:rPr>
+          <w:rFonts w:ascii="Calibri" w:eastAsia="Calibri" w:hAnsi="Calibri" w:cs="Calibri"/>
+          <w:color w:val="000000"/>
+          <w:sz w:val="22"/>
+        </w:rPr>
+        <w:t>i</w:t>
+      </w:r>
+      <w:proofErr w:type="spellEnd"/>
+      <w:r>
+        <w:rPr>
+          <w:rFonts w:ascii="Calibri" w:eastAsia="Calibri" w:hAnsi="Calibri" w:cs="Calibri"/>
+          <w:color w:val="000000"/>
+          <w:sz w:val="22"/>
+        </w:rPr>
+        <w:t xml:space="preserve"> finish my degree. I have dipped my toes in a lot of programming languages throughout the years, mainly as a hobbyist. I plan on using my </w:t>
+      </w:r>
+      <w:proofErr w:type="gramStart"/>
+      <w:r>
+        <w:rPr>
+          <w:rFonts w:ascii="Calibri" w:eastAsia="Calibri" w:hAnsi="Calibri" w:cs="Calibri"/>
+          <w:color w:val="000000"/>
+          <w:sz w:val="22"/>
+        </w:rPr>
+        <w:t>Bachelors</w:t>
+      </w:r>
+      <w:proofErr w:type="gramEnd"/>
+      <w:r>
+        <w:rPr>
+          <w:rFonts w:ascii="Calibri" w:eastAsia="Calibri" w:hAnsi="Calibri" w:cs="Calibri"/>
+          <w:color w:val="000000"/>
+          <w:sz w:val="22"/>
+        </w:rPr>
+        <w:t xml:space="preserve"> to jumpstart my career in the Information Technology field. My hobbies include video games and hiking/camping. Some of my favorite games include Call of Duty (Mainly the older ones) and Baldur's Gate 3. I plan on diving into the Ghosts of Tsushima PC Port when it releases on May 16th. </w:t>
       </w:r>
     </w:p>
     <w:p>
@@ -563,33 +836,133 @@
           <w:sz w:val="22"/>
           <w:szCs w:val="22"/>
         </w:rPr>
-        <w:t>5/8/2024 John Wolfgang Olbert</w:t>
-      </w:r>
-    </w:p>
-    <w:p>
-      <w:pPr>
+        <w:t xml:space="preserve">5/8/2024 John Wolfgang </w:t>
+      </w:r>
+      <w:proofErr w:type="spellStart"/>
+      <w:r>
         <w:rPr>
           <w:rFonts w:ascii="Calibri" w:eastAsia="Calibri" w:hAnsi="Calibri" w:cs="Calibri"/>
           <w:sz w:val="22"/>
           <w:szCs w:val="22"/>
         </w:rPr>
-      </w:pPr>
-      <w:r>
+        <w:t>Olbert</w:t>
+      </w:r>
+      <w:proofErr w:type="spellEnd"/>
+    </w:p>
+    <w:p>
+      <w:pPr>
         <w:rPr>
           <w:rFonts w:ascii="Calibri" w:eastAsia="Calibri" w:hAnsi="Calibri" w:cs="Calibri"/>
           <w:sz w:val="22"/>
           <w:szCs w:val="22"/>
         </w:rPr>
-        <w:t xml:space="preserve">Hello, my name is John Wolfgang Olbert, and I am from Corpus Christi, Texas. I am 21 years old, and I am currently studying to get my bachelor’s degree in computer science since I already finished my associates degree last year. I have taken the majority of my courses online so far. Some of my hobbies include cooking and playing video games. I usually like to play older games because I think it is fun figuring out the jankiness and trying to get them to work on modern hardware. I do not currently have a fulltime job, </w:t>
-      </w:r>
+      </w:pPr>
       <w:r>
         <w:rPr>
           <w:rFonts w:ascii="Calibri" w:eastAsia="Calibri" w:hAnsi="Calibri" w:cs="Calibri"/>
           <w:sz w:val="22"/>
           <w:szCs w:val="22"/>
         </w:rPr>
+        <w:t xml:space="preserve">Hello, my name is John Wolfgang </w:t>
+      </w:r>
+      <w:proofErr w:type="spellStart"/>
+      <w:r>
+        <w:rPr>
+          <w:rFonts w:ascii="Calibri" w:eastAsia="Calibri" w:hAnsi="Calibri" w:cs="Calibri"/>
+          <w:sz w:val="22"/>
+          <w:szCs w:val="22"/>
+        </w:rPr>
+        <w:t>Olbert</w:t>
+      </w:r>
+      <w:proofErr w:type="spellEnd"/>
+      <w:r>
+        <w:rPr>
+          <w:rFonts w:ascii="Calibri" w:eastAsia="Calibri" w:hAnsi="Calibri" w:cs="Calibri"/>
+          <w:sz w:val="22"/>
+          <w:szCs w:val="22"/>
+        </w:rPr>
+        <w:t xml:space="preserve">, and I am from Corpus Christi, Texas. I am 21 years old, and I am currently studying to get my bachelor’s degree in computer science since I already finished my </w:t>
+      </w:r>
+      <w:proofErr w:type="gramStart"/>
+      <w:r>
+        <w:rPr>
+          <w:rFonts w:ascii="Calibri" w:eastAsia="Calibri" w:hAnsi="Calibri" w:cs="Calibri"/>
+          <w:sz w:val="22"/>
+          <w:szCs w:val="22"/>
+        </w:rPr>
+        <w:t>associates</w:t>
+      </w:r>
+      <w:proofErr w:type="gramEnd"/>
+      <w:r>
+        <w:rPr>
+          <w:rFonts w:ascii="Calibri" w:eastAsia="Calibri" w:hAnsi="Calibri" w:cs="Calibri"/>
+          <w:sz w:val="22"/>
+          <w:szCs w:val="22"/>
+        </w:rPr>
+        <w:t xml:space="preserve"> degree last year. I have taken </w:t>
+      </w:r>
+      <w:proofErr w:type="gramStart"/>
+      <w:r>
+        <w:rPr>
+          <w:rFonts w:ascii="Calibri" w:eastAsia="Calibri" w:hAnsi="Calibri" w:cs="Calibri"/>
+          <w:sz w:val="22"/>
+          <w:szCs w:val="22"/>
+        </w:rPr>
+        <w:t>the majority of</w:t>
+      </w:r>
+      <w:proofErr w:type="gramEnd"/>
+      <w:r>
+        <w:rPr>
+          <w:rFonts w:ascii="Calibri" w:eastAsia="Calibri" w:hAnsi="Calibri" w:cs="Calibri"/>
+          <w:sz w:val="22"/>
+          <w:szCs w:val="22"/>
+        </w:rPr>
+        <w:t xml:space="preserve"> my courses online so far. Some of my hobbies include cooking and playing video games. I usually like to play older games because I think it is fun figuring out the </w:t>
+      </w:r>
+      <w:proofErr w:type="spellStart"/>
+      <w:r>
+        <w:rPr>
+          <w:rFonts w:ascii="Calibri" w:eastAsia="Calibri" w:hAnsi="Calibri" w:cs="Calibri"/>
+          <w:sz w:val="22"/>
+          <w:szCs w:val="22"/>
+        </w:rPr>
+        <w:t>jankiness</w:t>
+      </w:r>
+      <w:proofErr w:type="spellEnd"/>
+      <w:r>
+        <w:rPr>
+          <w:rFonts w:ascii="Calibri" w:eastAsia="Calibri" w:hAnsi="Calibri" w:cs="Calibri"/>
+          <w:sz w:val="22"/>
+          <w:szCs w:val="22"/>
+        </w:rPr>
+        <w:t xml:space="preserve"> and trying to get them to work on modern hardware. I do not currently have a fulltime job, </w:t>
+      </w:r>
+      <w:r>
+        <w:rPr>
+          <w:rFonts w:ascii="Calibri" w:eastAsia="Calibri" w:hAnsi="Calibri" w:cs="Calibri"/>
+          <w:sz w:val="22"/>
+          <w:szCs w:val="22"/>
+        </w:rPr>
         <w:lastRenderedPageBreak/>
-        <w:t>but I do mow lawns for friends and family which is usually how I make money (it is not very effective during the colder months of the year). I also spend my time helping out my dad because he is mostly paralyzed on his right side.</w:t>
+        <w:t xml:space="preserve">but I do mow lawns for friends and family which is usually how I make money (it is not very effective during the colder months of the year). I also spend my time </w:t>
+      </w:r>
+      <w:proofErr w:type="gramStart"/>
+      <w:r>
+        <w:rPr>
+          <w:rFonts w:ascii="Calibri" w:eastAsia="Calibri" w:hAnsi="Calibri" w:cs="Calibri"/>
+          <w:sz w:val="22"/>
+          <w:szCs w:val="22"/>
+        </w:rPr>
+        <w:t>helping out</w:t>
+      </w:r>
+      <w:proofErr w:type="gramEnd"/>
+      <w:r>
+        <w:rPr>
+          <w:rFonts w:ascii="Calibri" w:eastAsia="Calibri" w:hAnsi="Calibri" w:cs="Calibri"/>
+          <w:sz w:val="22"/>
+          <w:szCs w:val="22"/>
+        </w:rPr>
+        <w:t xml:space="preserve"> my dad because he is mostly paralyzed on his right side.</w:t>
       </w:r>
     </w:p>
     <w:p>
@@ -642,7 +1015,23 @@
           <w:rFonts w:ascii="Calibri" w:eastAsia="Calibri" w:hAnsi="Calibri" w:cs="Calibri"/>
           <w:sz w:val="22"/>
         </w:rPr>
-        <w:t xml:space="preserve"> I was born and raised in Jacksonville, but am hoping to eventually move someday (still figuring out where).</w:t>
+        <w:t xml:space="preserve"> I was born and raised in </w:t>
+      </w:r>
+      <w:proofErr w:type="gramStart"/>
+      <w:r>
+        <w:rPr>
+          <w:rFonts w:ascii="Calibri" w:eastAsia="Calibri" w:hAnsi="Calibri" w:cs="Calibri"/>
+          <w:sz w:val="22"/>
+        </w:rPr>
+        <w:t>Jacksonville, but</w:t>
+      </w:r>
+      <w:proofErr w:type="gramEnd"/>
+      <w:r>
+        <w:rPr>
+          <w:rFonts w:ascii="Calibri" w:eastAsia="Calibri" w:hAnsi="Calibri" w:cs="Calibri"/>
+          <w:sz w:val="22"/>
+        </w:rPr>
+        <w:t xml:space="preserve"> am hoping to eventually move someday (still figuring out where).</w:t>
       </w:r>
       <w:r>
         <w:rPr>
@@ -671,6 +1060,54 @@
           <w:sz w:val="22"/>
         </w:rPr>
         <w:t xml:space="preserve"> I am currently working on a side code project, using python and Spotify API to reorganize a playlist based off temp. </w:t>
+      </w:r>
+    </w:p>
+    <w:p>
+      <w:pPr>
+        <w:spacing w:line="259" w:lineRule="auto"/>
+        <w:rPr>
+          <w:rFonts w:ascii="Calibri" w:eastAsia="Calibri" w:hAnsi="Calibri" w:cs="Calibri"/>
+          <w:sz w:val="22"/>
+        </w:rPr>
+      </w:pPr>
+      <w:r>
+        <w:rPr>
+          <w:rFonts w:ascii="Calibri" w:eastAsia="Calibri" w:hAnsi="Calibri" w:cs="Calibri"/>
+          <w:sz w:val="22"/>
+        </w:rPr>
+        <w:t>5/12/2024 Corey Burgos</w:t>
+      </w:r>
+    </w:p>
+    <w:p>
+      <w:pPr>
+        <w:spacing w:line="259" w:lineRule="auto"/>
+        <w:rPr>
+          <w:rFonts w:ascii="Calibri" w:eastAsia="Calibri" w:hAnsi="Calibri" w:cs="Calibri"/>
+          <w:sz w:val="22"/>
+        </w:rPr>
+      </w:pPr>
+      <w:r>
+        <w:rPr>
+          <w:rFonts w:ascii="Calibri" w:eastAsia="Calibri" w:hAnsi="Calibri" w:cs="Calibri"/>
+          <w:sz w:val="22"/>
+        </w:rPr>
+        <w:t xml:space="preserve">Hi class, my name is Corey </w:t>
+      </w:r>
+      <w:proofErr w:type="gramStart"/>
+      <w:r>
+        <w:rPr>
+          <w:rFonts w:ascii="Calibri" w:eastAsia="Calibri" w:hAnsi="Calibri" w:cs="Calibri"/>
+          <w:sz w:val="22"/>
+        </w:rPr>
+        <w:t>Burgos</w:t>
+      </w:r>
+      <w:proofErr w:type="gramEnd"/>
+      <w:r>
+        <w:rPr>
+          <w:rFonts w:ascii="Calibri" w:eastAsia="Calibri" w:hAnsi="Calibri" w:cs="Calibri"/>
+          <w:sz w:val="22"/>
+        </w:rPr>
+        <w:t xml:space="preserve"> and I am currently working on my B.A.S. in Information Systems Technology. I am a Jacksonville native and have lived here my whole life. I currently work at the Grainger warehouse but hope to use my degree to get a job as a software developer at their I.T. building sometime in the future. My hobbies include drawing, animating, creating web sites, playing games (extremely excited for Paper Mario TTYD Remake), and spending time with my family. I wish everybody the best of luck with the class!</w:t>
       </w:r>
     </w:p>
     <w:sectPr>
@@ -684,7 +1121,7 @@
 </file>
 
 <file path=word/numbering.xml><?xml version="1.0" encoding="utf-8"?>
-<w:numbering xmlns:wpc="http://schemas.microsoft.com/office/word/2010/wordprocessingCanvas" xmlns:cx="http://schemas.microsoft.com/office/drawing/2014/chartex" xmlns:cx1="http://schemas.microsoft.com/office/drawing/2015/9/8/chartex" xmlns:cx2="http://schemas.microsoft.com/office/drawing/2015/10/21/chartex" xmlns:cx3="http://schemas.microsoft.com/office/drawing/2016/5/9/chartex" xmlns:cx4="http://schemas.microsoft.com/office/drawing/2016/5/10/chartex" xmlns:cx5="http://schemas.microsoft.com/office/drawing/2016/5/11/chartex" xmlns:cx6="http://schemas.microsoft.com/office/drawing/2016/5/12/chartex" xmlns:cx7="http://schemas.microsoft.com/office/drawing/2016/5/13/chartex" xmlns:cx8="http://schemas.microsoft.com/office/drawing/2016/5/14/chartex" xmlns:mc="http://schemas.openxmlformats.org/markup-compatibility/2006" xmlns:aink="http://schemas.microsoft.com/office/drawing/2016/ink" xmlns:am3d="http://schemas.microsoft.com/office/drawing/2017/model3d" xmlns:o="urn:schemas-microsoft-com:office:office" xmlns:oel="http://schemas.microsoft.com/office/2019/extlst" xmlns:r="http://schemas.openxmlformats.org/officeDocument/2006/relationships" xmlns:m="http://schemas.openxmlformats.org/officeDocument/2006/math" xmlns:v="urn:schemas-microsoft-com:vml" xmlns:wp14="http://schemas.microsoft.com/office/word/2010/wordprocessingDrawing" xmlns:wp="http://schemas.openxmlformats.org/drawingml/2006/wordprocessingDrawing" xmlns:w10="urn:schemas-microsoft-com:office:word" xmlns:w="http://schemas.openxmlformats.org/wordprocessingml/2006/main" xmlns:w14="http://schemas.microsoft.com/office/word/2010/wordml" xmlns:w15="http://schemas.microsoft.com/office/word/2012/wordml" xmlns:w16cex="http://schemas.microsoft.com/office/word/2018/wordml/cex" xmlns:w16cid="http://schemas.microsoft.com/office/word/2016/wordml/cid" xmlns:w16="http://schemas.microsoft.com/office/word/2018/wordml" xmlns:w16du="http://schemas.microsoft.com/office/word/2023/wordml/word16du" xmlns:w16sdtdh="http://schemas.microsoft.com/office/word/2020/wordml/sdtdatahash" xmlns:w16se="http://schemas.microsoft.com/office/word/2015/wordml/symex" xmlns:wpg="http://schemas.microsoft.com/office/word/2010/wordprocessingGroup" xmlns:wpi="http://schemas.microsoft.com/office/word/2010/wordprocessingInk" xmlns:wne="http://schemas.microsoft.com/office/word/2006/wordml" xmlns:wps="http://schemas.microsoft.com/office/word/2010/wordprocessingShape" mc:Ignorable="w14 w15 w16se w16cid w16 w16cex w16sdtdh w16du wp14">
+<w:numbering xmlns:wpc="http://schemas.microsoft.com/office/word/2010/wordprocessingCanvas" xmlns:cx="http://schemas.microsoft.com/office/drawing/2014/chartex" xmlns:cx1="http://schemas.microsoft.com/office/drawing/2015/9/8/chartex" xmlns:cx2="http://schemas.microsoft.com/office/drawing/2015/10/21/chartex" xmlns:cx3="http://schemas.microsoft.com/office/drawing/2016/5/9/chartex" xmlns:cx4="http://schemas.microsoft.com/office/drawing/2016/5/10/chartex" xmlns:cx5="http://schemas.microsoft.com/office/drawing/2016/5/11/chartex" xmlns:cx6="http://schemas.microsoft.com/office/drawing/2016/5/12/chartex" xmlns:cx7="http://schemas.microsoft.com/office/drawing/2016/5/13/chartex" xmlns:cx8="http://schemas.microsoft.com/office/drawing/2016/5/14/chartex" xmlns:mc="http://schemas.openxmlformats.org/markup-compatibility/2006" xmlns:aink="http://schemas.microsoft.com/office/drawing/2016/ink" xmlns:am3d="http://schemas.microsoft.com/office/drawing/2017/model3d" xmlns:o="urn:schemas-microsoft-com:office:office" xmlns:oel="http://schemas.microsoft.com/office/2019/extlst" xmlns:r="http://schemas.openxmlformats.org/officeDocument/2006/relationships" xmlns:m="http://schemas.openxmlformats.org/officeDocument/2006/math" xmlns:v="urn:schemas-microsoft-com:vml" xmlns:wp14="http://schemas.microsoft.com/office/word/2010/wordprocessingDrawing" xmlns:wp="http://schemas.openxmlformats.org/drawingml/2006/wordprocessingDrawing" xmlns:w10="urn:schemas-microsoft-com:office:word" xmlns:w="http://schemas.openxmlformats.org/wordprocessingml/2006/main" xmlns:w14="http://schemas.microsoft.com/office/word/2010/wordml" xmlns:w15="http://schemas.microsoft.com/office/word/2012/wordml" xmlns:w16cex="http://schemas.microsoft.com/office/word/2018/wordml/cex" xmlns:w16cid="http://schemas.microsoft.com/office/word/2016/wordml/cid" xmlns:w16="http://schemas.microsoft.com/office/word/2018/wordml" xmlns:w16sdtdh="http://schemas.microsoft.com/office/word/2020/wordml/sdtdatahash" xmlns:w16se="http://schemas.microsoft.com/office/word/2015/wordml/symex" xmlns:wpg="http://schemas.microsoft.com/office/word/2010/wordprocessingGroup" xmlns:wpi="http://schemas.microsoft.com/office/word/2010/wordprocessingInk" xmlns:wne="http://schemas.microsoft.com/office/word/2006/wordml" xmlns:wps="http://schemas.microsoft.com/office/word/2010/wordprocessingShape" mc:Ignorable="w14 w15 w16se w16cid w16 w16cex w16sdtdh wp14">
   <w:abstractNum w:abstractNumId="0" w15:restartNumberingAfterBreak="0">
     <w:nsid w:val="0E417DB0"/>
     <w:multiLevelType w:val="multilevel"/>
@@ -797,7 +1234,7 @@
 </file>
 
 <file path=word/styles.xml><?xml version="1.0" encoding="utf-8"?>
-<w:styles xmlns:mc="http://schemas.openxmlformats.org/markup-compatibility/2006" xmlns:r="http://schemas.openxmlformats.org/officeDocument/2006/relationships" xmlns:w="http://schemas.openxmlformats.org/wordprocessingml/2006/main" xmlns:w14="http://schemas.microsoft.com/office/word/2010/wordml" xmlns:w15="http://schemas.microsoft.com/office/word/2012/wordml" xmlns:w16cex="http://schemas.microsoft.com/office/word/2018/wordml/cex" xmlns:w16cid="http://schemas.microsoft.com/office/word/2016/wordml/cid" xmlns:w16="http://schemas.microsoft.com/office/word/2018/wordml" xmlns:w16du="http://schemas.microsoft.com/office/word/2023/wordml/word16du" xmlns:w16sdtdh="http://schemas.microsoft.com/office/word/2020/wordml/sdtdatahash" xmlns:w16se="http://schemas.microsoft.com/office/word/2015/wordml/symex" mc:Ignorable="w14 w15 w16se w16cid w16 w16cex w16sdtdh w16du">
+<w:styles xmlns:mc="http://schemas.openxmlformats.org/markup-compatibility/2006" xmlns:r="http://schemas.openxmlformats.org/officeDocument/2006/relationships" xmlns:w="http://schemas.openxmlformats.org/wordprocessingml/2006/main" xmlns:w14="http://schemas.microsoft.com/office/word/2010/wordml" xmlns:w15="http://schemas.microsoft.com/office/word/2012/wordml" xmlns:w16cex="http://schemas.microsoft.com/office/word/2018/wordml/cex" xmlns:w16cid="http://schemas.microsoft.com/office/word/2016/wordml/cid" xmlns:w16="http://schemas.microsoft.com/office/word/2018/wordml" xmlns:w16sdtdh="http://schemas.microsoft.com/office/word/2020/wordml/sdtdatahash" xmlns:w16se="http://schemas.microsoft.com/office/word/2015/wordml/symex" mc:Ignorable="w14 w15 w16se w16cid w16 w16cex w16sdtdh">
   <w:docDefaults>
     <w:rPrDefault>
       <w:rPr>

</xml_diff>

<commit_message>
Merge Britton Sutherland PR
</commit_message>
<xml_diff>
--- a/COP3330C Icebreaker Discussion.docx
+++ b/COP3330C Icebreaker Discussion.docx
@@ -1,6 +1,6 @@
 
 <file path=word/document.xml><?xml version="1.0" encoding="utf-8"?>
-<w:document xmlns:wpc="http://schemas.microsoft.com/office/word/2010/wordprocessingCanvas" xmlns:cx="http://schemas.microsoft.com/office/drawing/2014/chartex" xmlns:cx1="http://schemas.microsoft.com/office/drawing/2015/9/8/chartex" xmlns:cx2="http://schemas.microsoft.com/office/drawing/2015/10/21/chartex" xmlns:cx3="http://schemas.microsoft.com/office/drawing/2016/5/9/chartex" xmlns:cx4="http://schemas.microsoft.com/office/drawing/2016/5/10/chartex" xmlns:cx5="http://schemas.microsoft.com/office/drawing/2016/5/11/chartex" xmlns:cx6="http://schemas.microsoft.com/office/drawing/2016/5/12/chartex" xmlns:cx7="http://schemas.microsoft.com/office/drawing/2016/5/13/chartex" xmlns:cx8="http://schemas.microsoft.com/office/drawing/2016/5/14/chartex" xmlns:mc="http://schemas.openxmlformats.org/markup-compatibility/2006" xmlns:aink="http://schemas.microsoft.com/office/drawing/2016/ink" xmlns:am3d="http://schemas.microsoft.com/office/drawing/2017/model3d" xmlns:o="urn:schemas-microsoft-com:office:office" xmlns:oel="http://schemas.microsoft.com/office/2019/extlst" xmlns:r="http://schemas.openxmlformats.org/officeDocument/2006/relationships" xmlns:m="http://schemas.openxmlformats.org/officeDocument/2006/math" xmlns:v="urn:schemas-microsoft-com:vml" xmlns:wp14="http://schemas.microsoft.com/office/word/2010/wordprocessingDrawing" xmlns:wp="http://schemas.openxmlformats.org/drawingml/2006/wordprocessingDrawing" xmlns:w10="urn:schemas-microsoft-com:office:word" xmlns:w="http://schemas.openxmlformats.org/wordprocessingml/2006/main" xmlns:w14="http://schemas.microsoft.com/office/word/2010/wordml" xmlns:w15="http://schemas.microsoft.com/office/word/2012/wordml" xmlns:w16cex="http://schemas.microsoft.com/office/word/2018/wordml/cex" xmlns:w16cid="http://schemas.microsoft.com/office/word/2016/wordml/cid" xmlns:w16="http://schemas.microsoft.com/office/word/2018/wordml" xmlns:w16sdtdh="http://schemas.microsoft.com/office/word/2020/wordml/sdtdatahash" xmlns:w16se="http://schemas.microsoft.com/office/word/2015/wordml/symex" xmlns:wpg="http://schemas.microsoft.com/office/word/2010/wordprocessingGroup" xmlns:wpi="http://schemas.microsoft.com/office/word/2010/wordprocessingInk" xmlns:wne="http://schemas.microsoft.com/office/word/2006/wordml" xmlns:wps="http://schemas.microsoft.com/office/word/2010/wordprocessingShape" mc:Ignorable="w14 w15 w16se w16cid w16 w16cex w16sdtdh wp14">
+<w:document xmlns:wpc="http://schemas.microsoft.com/office/word/2010/wordprocessingCanvas" xmlns:cx="http://schemas.microsoft.com/office/drawing/2014/chartex" xmlns:cx1="http://schemas.microsoft.com/office/drawing/2015/9/8/chartex" xmlns:cx2="http://schemas.microsoft.com/office/drawing/2015/10/21/chartex" xmlns:cx3="http://schemas.microsoft.com/office/drawing/2016/5/9/chartex" xmlns:cx4="http://schemas.microsoft.com/office/drawing/2016/5/10/chartex" xmlns:cx5="http://schemas.microsoft.com/office/drawing/2016/5/11/chartex" xmlns:cx6="http://schemas.microsoft.com/office/drawing/2016/5/12/chartex" xmlns:cx7="http://schemas.microsoft.com/office/drawing/2016/5/13/chartex" xmlns:cx8="http://schemas.microsoft.com/office/drawing/2016/5/14/chartex" xmlns:mc="http://schemas.openxmlformats.org/markup-compatibility/2006" xmlns:aink="http://schemas.microsoft.com/office/drawing/2016/ink" xmlns:am3d="http://schemas.microsoft.com/office/drawing/2017/model3d" xmlns:o="urn:schemas-microsoft-com:office:office" xmlns:oel="http://schemas.microsoft.com/office/2019/extlst" xmlns:r="http://schemas.openxmlformats.org/officeDocument/2006/relationships" xmlns:m="http://schemas.openxmlformats.org/officeDocument/2006/math" xmlns:v="urn:schemas-microsoft-com:vml" xmlns:wp14="http://schemas.microsoft.com/office/word/2010/wordprocessingDrawing" xmlns:wp="http://schemas.openxmlformats.org/drawingml/2006/wordprocessingDrawing" xmlns:w10="urn:schemas-microsoft-com:office:word" xmlns:w="http://schemas.openxmlformats.org/wordprocessingml/2006/main" xmlns:w14="http://schemas.microsoft.com/office/word/2010/wordml" xmlns:w15="http://schemas.microsoft.com/office/word/2012/wordml" xmlns:w16cex="http://schemas.microsoft.com/office/word/2018/wordml/cex" xmlns:w16cid="http://schemas.microsoft.com/office/word/2016/wordml/cid" xmlns:w16="http://schemas.microsoft.com/office/word/2018/wordml" xmlns:w16du="http://schemas.microsoft.com/office/word/2023/wordml/word16du" xmlns:w16sdtdh="http://schemas.microsoft.com/office/word/2020/wordml/sdtdatahash" xmlns:w16se="http://schemas.microsoft.com/office/word/2015/wordml/symex" xmlns:wpg="http://schemas.microsoft.com/office/word/2010/wordprocessingGroup" xmlns:wpi="http://schemas.microsoft.com/office/word/2010/wordprocessingInk" xmlns:wne="http://schemas.microsoft.com/office/word/2006/wordml" xmlns:wps="http://schemas.microsoft.com/office/word/2010/wordprocessingShape" mc:Ignorable="w14 w15 w16se w16cid w16 w16cex w16sdtdh w16du wp14">
   <w:body>
     <w:p>
       <w:pPr>
@@ -377,23 +377,7 @@
           <w:sz w:val="22"/>
         </w:rPr>
         <w:br/>
-        <w:t xml:space="preserve">I am a retired software engineer who loves books and movies (especially classic horror/sci-fi). I love technology and </w:t>
-      </w:r>
-      <w:proofErr w:type="gramStart"/>
-      <w:r>
-        <w:rPr>
-          <w:rFonts w:ascii="Calibri" w:eastAsia="Calibri" w:hAnsi="Calibri" w:cs="Calibri"/>
-          <w:sz w:val="22"/>
-        </w:rPr>
-        <w:t>coding,</w:t>
-      </w:r>
-      <w:proofErr w:type="gramEnd"/>
-      <w:r>
-        <w:rPr>
-          <w:rFonts w:ascii="Calibri" w:eastAsia="Calibri" w:hAnsi="Calibri" w:cs="Calibri"/>
-          <w:sz w:val="22"/>
-        </w:rPr>
-        <w:t xml:space="preserve"> my favorite languages are Java and C++ but I also teach R and Python in our Data Science program and I teach machine learning in our FinTech program.</w:t>
+        <w:t>I am a retired software engineer who loves books and movies (especially classic horror/sci-fi). I love technology and coding, my favorite languages are Java and C++ but I also teach R and Python in our Data Science program and I teach machine learning in our FinTech program.</w:t>
       </w:r>
     </w:p>
     <w:p>
@@ -427,86 +411,13 @@
         </w:rPr>
         <w:t xml:space="preserve">Hello! My last name is pronounced like “gazelle” if you read it and scratched your head. I was born in Clear Water, FL but my family moved to Jacksonville when I was a wee lad. I am interested in all kinds of tech and am amazed at the tools we have today. I have recently been messing around with llama3 and </w:t>
       </w:r>
-      <w:proofErr w:type="spellStart"/>
       <w:r>
         <w:rPr>
           <w:rFonts w:ascii="Calibri" w:eastAsia="Calibri" w:hAnsi="Calibri" w:cs="Calibri"/>
           <w:sz w:val="22"/>
         </w:rPr>
         <w:lastRenderedPageBreak/>
-        <w:t>llava</w:t>
-      </w:r>
-      <w:proofErr w:type="spellEnd"/>
-      <w:r>
-        <w:rPr>
-          <w:rFonts w:ascii="Calibri" w:eastAsia="Calibri" w:hAnsi="Calibri" w:cs="Calibri"/>
-          <w:sz w:val="22"/>
-        </w:rPr>
-        <w:t xml:space="preserve"> which are </w:t>
-      </w:r>
-      <w:proofErr w:type="gramStart"/>
-      <w:r>
-        <w:rPr>
-          <w:rFonts w:ascii="Calibri" w:eastAsia="Calibri" w:hAnsi="Calibri" w:cs="Calibri"/>
-          <w:sz w:val="22"/>
-        </w:rPr>
-        <w:t>really cool</w:t>
-      </w:r>
-      <w:proofErr w:type="gramEnd"/>
-      <w:r>
-        <w:rPr>
-          <w:rFonts w:ascii="Calibri" w:eastAsia="Calibri" w:hAnsi="Calibri" w:cs="Calibri"/>
-          <w:sz w:val="22"/>
-        </w:rPr>
-        <w:t xml:space="preserve"> AI tools that can be run on your machine locally! Llama3 is like a locally run </w:t>
-      </w:r>
-      <w:proofErr w:type="spellStart"/>
-      <w:r>
-        <w:rPr>
-          <w:rFonts w:ascii="Calibri" w:eastAsia="Calibri" w:hAnsi="Calibri" w:cs="Calibri"/>
-          <w:sz w:val="22"/>
-        </w:rPr>
-        <w:t>ChatGPT</w:t>
-      </w:r>
-      <w:proofErr w:type="spellEnd"/>
-      <w:r>
-        <w:rPr>
-          <w:rFonts w:ascii="Calibri" w:eastAsia="Calibri" w:hAnsi="Calibri" w:cs="Calibri"/>
-          <w:sz w:val="22"/>
-        </w:rPr>
-        <w:t xml:space="preserve"> and </w:t>
-      </w:r>
-      <w:proofErr w:type="spellStart"/>
-      <w:r>
-        <w:rPr>
-          <w:rFonts w:ascii="Calibri" w:eastAsia="Calibri" w:hAnsi="Calibri" w:cs="Calibri"/>
-          <w:sz w:val="22"/>
-        </w:rPr>
-        <w:t>Llava</w:t>
-      </w:r>
-      <w:proofErr w:type="spellEnd"/>
-      <w:r>
-        <w:rPr>
-          <w:rFonts w:ascii="Calibri" w:eastAsia="Calibri" w:hAnsi="Calibri" w:cs="Calibri"/>
-          <w:sz w:val="22"/>
-        </w:rPr>
-        <w:t xml:space="preserve"> </w:t>
-      </w:r>
-      <w:proofErr w:type="gramStart"/>
-      <w:r>
-        <w:rPr>
-          <w:rFonts w:ascii="Calibri" w:eastAsia="Calibri" w:hAnsi="Calibri" w:cs="Calibri"/>
-          <w:sz w:val="22"/>
-        </w:rPr>
-        <w:t>is capable of parsing</w:t>
-      </w:r>
-      <w:proofErr w:type="gramEnd"/>
-      <w:r>
-        <w:rPr>
-          <w:rFonts w:ascii="Calibri" w:eastAsia="Calibri" w:hAnsi="Calibri" w:cs="Calibri"/>
-          <w:sz w:val="22"/>
-        </w:rPr>
-        <w:t xml:space="preserve"> an image encoded in base64 format and giving you information on it. I have been seeing how it does with detecting fields and information on images of handwritten forms. I like puzzles, horror, video games, and electrical tinkering. I look forward to taking this class with everyone! </w:t>
+        <w:t xml:space="preserve">llava which are really cool AI tools that can be run on your machine locally! Llama3 is like a locally run ChatGPT and Llava is capable of parsing an image encoded in base64 format and giving you information on it. I have been seeing how it does with detecting fields and information on images of handwritten forms. I like puzzles, horror, video games, and electrical tinkering. I look forward to taking this class with everyone! </w:t>
       </w:r>
     </w:p>
     <w:p>
@@ -538,71 +449,7 @@
           <w:rFonts w:ascii="Calibri" w:eastAsia="Calibri" w:hAnsi="Calibri" w:cs="Calibri"/>
           <w:sz w:val="22"/>
         </w:rPr>
-        <w:t xml:space="preserve">Greetings and salutations, my name is William Money. I finished my AS at FSCJ last Fall </w:t>
-      </w:r>
-      <w:proofErr w:type="gramStart"/>
-      <w:r>
-        <w:rPr>
-          <w:rFonts w:ascii="Calibri" w:eastAsia="Calibri" w:hAnsi="Calibri" w:cs="Calibri"/>
-          <w:sz w:val="22"/>
-        </w:rPr>
-        <w:t>semester</w:t>
-      </w:r>
-      <w:proofErr w:type="gramEnd"/>
-      <w:r>
-        <w:rPr>
-          <w:rFonts w:ascii="Calibri" w:eastAsia="Calibri" w:hAnsi="Calibri" w:cs="Calibri"/>
-          <w:sz w:val="22"/>
-        </w:rPr>
-        <w:t xml:space="preserve"> and this will be my second semester of my BAS working towards the application development concentration. I currently work in the field of marine </w:t>
-      </w:r>
-      <w:proofErr w:type="spellStart"/>
-      <w:r>
-        <w:rPr>
-          <w:rFonts w:ascii="Calibri" w:eastAsia="Calibri" w:hAnsi="Calibri" w:cs="Calibri"/>
-          <w:sz w:val="22"/>
-        </w:rPr>
-        <w:t>electrtonics</w:t>
-      </w:r>
-      <w:proofErr w:type="spellEnd"/>
-      <w:r>
-        <w:rPr>
-          <w:rFonts w:ascii="Calibri" w:eastAsia="Calibri" w:hAnsi="Calibri" w:cs="Calibri"/>
-          <w:sz w:val="22"/>
-        </w:rPr>
-        <w:t xml:space="preserve"> and am looking for a position in the same field where I can utilize my degree. I love RPGs and strategy games, sailing, playing or </w:t>
-      </w:r>
-      <w:proofErr w:type="gramStart"/>
-      <w:r>
-        <w:rPr>
-          <w:rFonts w:ascii="Calibri" w:eastAsia="Calibri" w:hAnsi="Calibri" w:cs="Calibri"/>
-          <w:sz w:val="22"/>
-        </w:rPr>
-        <w:t>listening</w:t>
-      </w:r>
-      <w:proofErr w:type="gramEnd"/>
-      <w:r>
-        <w:rPr>
-          <w:rFonts w:ascii="Calibri" w:eastAsia="Calibri" w:hAnsi="Calibri" w:cs="Calibri"/>
-          <w:sz w:val="22"/>
-        </w:rPr>
-        <w:t xml:space="preserve"> music, cooking, and hanging out with my wife and five year old daughter. My studies have been heavily focused on </w:t>
-      </w:r>
-      <w:proofErr w:type="gramStart"/>
-      <w:r>
-        <w:rPr>
-          <w:rFonts w:ascii="Calibri" w:eastAsia="Calibri" w:hAnsi="Calibri" w:cs="Calibri"/>
-          <w:sz w:val="22"/>
-        </w:rPr>
-        <w:t>Java</w:t>
-      </w:r>
-      <w:proofErr w:type="gramEnd"/>
-      <w:r>
-        <w:rPr>
-          <w:rFonts w:ascii="Calibri" w:eastAsia="Calibri" w:hAnsi="Calibri" w:cs="Calibri"/>
-          <w:sz w:val="22"/>
-        </w:rPr>
-        <w:t xml:space="preserve"> and I enjoy helping other students when I can, so don’t be a stranger and catch me on Slack!</w:t>
+        <w:t>Greetings and salutations, my name is William Money. I finished my AS at FSCJ last Fall semester and this will be my second semester of my BAS working towards the application development concentration. I currently work in the field of marine electrtonics and am looking for a position in the same field where I can utilize my degree. I love RPGs and strategy games, sailing, playing or listening music, cooking, and hanging out with my wife and five year old daughter. My studies have been heavily focused on Java and I enjoy helping other students when I can, so don’t be a stranger and catch me on Slack!</w:t>
       </w:r>
     </w:p>
     <w:p>
@@ -619,23 +466,7 @@
           <w:sz w:val="22"/>
         </w:rPr>
         <w:br/>
-        <w:t xml:space="preserve">5/7/2024 </w:t>
-      </w:r>
-      <w:proofErr w:type="spellStart"/>
-      <w:r>
-        <w:rPr>
-          <w:rFonts w:ascii="Calibri" w:eastAsia="Calibri" w:hAnsi="Calibri" w:cs="Calibri"/>
-          <w:sz w:val="22"/>
-        </w:rPr>
-        <w:t>Ceara</w:t>
-      </w:r>
-      <w:proofErr w:type="spellEnd"/>
-      <w:r>
-        <w:rPr>
-          <w:rFonts w:ascii="Calibri" w:eastAsia="Calibri" w:hAnsi="Calibri" w:cs="Calibri"/>
-          <w:sz w:val="22"/>
-        </w:rPr>
-        <w:t xml:space="preserve"> Patterson</w:t>
+        <w:t>5/7/2024 Ceara Patterson</w:t>
       </w:r>
       <w:r>
         <w:rPr>
@@ -643,39 +474,7 @@
           <w:sz w:val="22"/>
         </w:rPr>
         <w:br/>
-        <w:t xml:space="preserve">Hello all. I was born and raised here in Jacksonville. Although I’ve never lived anywhere </w:t>
-      </w:r>
-      <w:proofErr w:type="gramStart"/>
-      <w:r>
-        <w:rPr>
-          <w:rFonts w:ascii="Calibri" w:eastAsia="Calibri" w:hAnsi="Calibri" w:cs="Calibri"/>
-          <w:sz w:val="22"/>
-        </w:rPr>
-        <w:t>else</w:t>
-      </w:r>
-      <w:proofErr w:type="gramEnd"/>
-      <w:r>
-        <w:rPr>
-          <w:rFonts w:ascii="Calibri" w:eastAsia="Calibri" w:hAnsi="Calibri" w:cs="Calibri"/>
-          <w:sz w:val="22"/>
-        </w:rPr>
-        <w:t xml:space="preserve"> I do love to travel. I currently have plans to visit Vegas again, camp in the Blue Ridge, and am slowly hashing out plans for Ireland and Japan. I am an aspiring programmer in the Information Systems Tech </w:t>
-      </w:r>
-      <w:proofErr w:type="gramStart"/>
-      <w:r>
-        <w:rPr>
-          <w:rFonts w:ascii="Calibri" w:eastAsia="Calibri" w:hAnsi="Calibri" w:cs="Calibri"/>
-          <w:sz w:val="22"/>
-        </w:rPr>
-        <w:t>bachelors</w:t>
-      </w:r>
-      <w:proofErr w:type="gramEnd"/>
-      <w:r>
-        <w:rPr>
-          <w:rFonts w:ascii="Calibri" w:eastAsia="Calibri" w:hAnsi="Calibri" w:cs="Calibri"/>
-          <w:sz w:val="22"/>
-        </w:rPr>
-        <w:t xml:space="preserve"> program, interested in game development and front end web development. I enjoy camping/ hiking, video games, anime, reading, and gardening. </w:t>
+        <w:t xml:space="preserve">Hello all. I was born and raised here in Jacksonville. Although I’ve never lived anywhere else I do love to travel. I currently have plans to visit Vegas again, camp in the Blue Ridge, and am slowly hashing out plans for Ireland and Japan. I am an aspiring programmer in the Information Systems Tech bachelors program, interested in game development and front end web development. I enjoy camping/ hiking, video games, anime, reading, and gardening. </w:t>
       </w:r>
     </w:p>
     <w:p>
@@ -711,25 +510,25 @@
           <w:color w:val="000000"/>
           <w:sz w:val="22"/>
         </w:rPr>
-        <w:t>Hello everyone, I am originally from Miami Florida, I have been up and down Florida my whole life and I used to live in California, Washington (State), and Japan. I have my toes dipped in a few languages such as C#, JavaScript, Python, and Java and am looking to gain my degree and get my first job in software development as I am currently working as an SQL Database Administrator. In my spare time I like to play video games such as Elden Ring and read manga. I go sick of waiting for Season 3 of Chainsaw-</w:t>
-      </w:r>
-      <w:proofErr w:type="gramStart"/>
-      <w:r>
+        <w:t xml:space="preserve">Hello everyone, I am originally from Miami Florida, I have been up and down Florida my whole life and I used to live in California, Washington (State), and Japan. I have my toes dipped in a few languages such as C#, JavaScript, Python, and Java and am looking to gain my degree and get my first job in software development as I am currently working as an SQL Database Administrator. In my spare time I like to play video games such as Elden Ring and read manga. I go sick of waiting for Season 3 of Chainsaw-man so I bought the books and I am also fully caught up on One Piece now.  </w:t>
+      </w:r>
+    </w:p>
+    <w:p>
+      <w:pPr>
+        <w:spacing w:line="259" w:lineRule="auto"/>
         <w:rPr>
           <w:rFonts w:ascii="Calibri" w:eastAsia="Calibri" w:hAnsi="Calibri" w:cs="Calibri"/>
           <w:color w:val="000000"/>
           <w:sz w:val="22"/>
         </w:rPr>
-        <w:t>man</w:t>
-      </w:r>
-      <w:proofErr w:type="gramEnd"/>
+      </w:pPr>
       <w:r>
         <w:rPr>
           <w:rFonts w:ascii="Calibri" w:eastAsia="Calibri" w:hAnsi="Calibri" w:cs="Calibri"/>
           <w:color w:val="000000"/>
           <w:sz w:val="22"/>
         </w:rPr>
-        <w:t xml:space="preserve"> so I bought the books and I am also fully caught up on One Piece now.  </w:t>
+        <w:t>5/8/2024 Nicholas Farmer</w:t>
       </w:r>
     </w:p>
     <w:p>
@@ -747,79 +546,7 @@
           <w:color w:val="000000"/>
           <w:sz w:val="22"/>
         </w:rPr>
-        <w:t>5/8/2024 Nicholas Farmer</w:t>
-      </w:r>
-    </w:p>
-    <w:p>
-      <w:pPr>
-        <w:spacing w:line="259" w:lineRule="auto"/>
-        <w:rPr>
-          <w:rFonts w:ascii="Calibri" w:eastAsia="Calibri" w:hAnsi="Calibri" w:cs="Calibri"/>
-          <w:color w:val="000000"/>
-          <w:sz w:val="22"/>
-        </w:rPr>
-      </w:pPr>
-      <w:r>
-        <w:rPr>
-          <w:rFonts w:ascii="Calibri" w:eastAsia="Calibri" w:hAnsi="Calibri" w:cs="Calibri"/>
-          <w:color w:val="000000"/>
-          <w:sz w:val="22"/>
-        </w:rPr>
-        <w:t xml:space="preserve">Hello everyone! I was born here in Jacksonville and have lived here ever since. I am currently enrolled in school for my </w:t>
-      </w:r>
-      <w:proofErr w:type="gramStart"/>
-      <w:r>
-        <w:rPr>
-          <w:rFonts w:ascii="Calibri" w:eastAsia="Calibri" w:hAnsi="Calibri" w:cs="Calibri"/>
-          <w:color w:val="000000"/>
-          <w:sz w:val="22"/>
-        </w:rPr>
-        <w:t>Bachelors in Information Systems Technology</w:t>
-      </w:r>
-      <w:proofErr w:type="gramEnd"/>
-      <w:r>
-        <w:rPr>
-          <w:rFonts w:ascii="Calibri" w:eastAsia="Calibri" w:hAnsi="Calibri" w:cs="Calibri"/>
-          <w:color w:val="000000"/>
-          <w:sz w:val="22"/>
-        </w:rPr>
-        <w:t xml:space="preserve"> and have about a year and a half left until </w:t>
-      </w:r>
-      <w:proofErr w:type="spellStart"/>
-      <w:r>
-        <w:rPr>
-          <w:rFonts w:ascii="Calibri" w:eastAsia="Calibri" w:hAnsi="Calibri" w:cs="Calibri"/>
-          <w:color w:val="000000"/>
-          <w:sz w:val="22"/>
-        </w:rPr>
-        <w:t>i</w:t>
-      </w:r>
-      <w:proofErr w:type="spellEnd"/>
-      <w:r>
-        <w:rPr>
-          <w:rFonts w:ascii="Calibri" w:eastAsia="Calibri" w:hAnsi="Calibri" w:cs="Calibri"/>
-          <w:color w:val="000000"/>
-          <w:sz w:val="22"/>
-        </w:rPr>
-        <w:t xml:space="preserve"> finish my degree. I have dipped my toes in a lot of programming languages throughout the years, mainly as a hobbyist. I plan on using my </w:t>
-      </w:r>
-      <w:proofErr w:type="gramStart"/>
-      <w:r>
-        <w:rPr>
-          <w:rFonts w:ascii="Calibri" w:eastAsia="Calibri" w:hAnsi="Calibri" w:cs="Calibri"/>
-          <w:color w:val="000000"/>
-          <w:sz w:val="22"/>
-        </w:rPr>
-        <w:t>Bachelors</w:t>
-      </w:r>
-      <w:proofErr w:type="gramEnd"/>
-      <w:r>
-        <w:rPr>
-          <w:rFonts w:ascii="Calibri" w:eastAsia="Calibri" w:hAnsi="Calibri" w:cs="Calibri"/>
-          <w:color w:val="000000"/>
-          <w:sz w:val="22"/>
-        </w:rPr>
-        <w:t xml:space="preserve"> to jumpstart my career in the Information Technology field. My hobbies include video games and hiking/camping. Some of my favorite games include Call of Duty (Mainly the older ones) and Baldur's Gate 3. I plan on diving into the Ghosts of Tsushima PC Port when it releases on May 16th. </w:t>
+        <w:t xml:space="preserve">Hello everyone! I was born here in Jacksonville and have lived here ever since. I am currently enrolled in school for my Bachelors in Information Systems Technology and have about a year and a half left until i finish my degree. I have dipped my toes in a lot of programming languages throughout the years, mainly as a hobbyist. I plan on using my Bachelors to jumpstart my career in the Information Technology field. My hobbies include video games and hiking/camping. Some of my favorite games include Call of Duty (Mainly the older ones) and Baldur's Gate 3. I plan on diving into the Ghosts of Tsushima PC Port when it releases on May 16th. </w:t>
       </w:r>
     </w:p>
     <w:p>
@@ -836,133 +563,33 @@
           <w:sz w:val="22"/>
           <w:szCs w:val="22"/>
         </w:rPr>
-        <w:t xml:space="preserve">5/8/2024 John Wolfgang </w:t>
-      </w:r>
-      <w:proofErr w:type="spellStart"/>
-      <w:r>
+        <w:t>5/8/2024 John Wolfgang Olbert</w:t>
+      </w:r>
+    </w:p>
+    <w:p>
+      <w:pPr>
         <w:rPr>
           <w:rFonts w:ascii="Calibri" w:eastAsia="Calibri" w:hAnsi="Calibri" w:cs="Calibri"/>
           <w:sz w:val="22"/>
           <w:szCs w:val="22"/>
         </w:rPr>
-        <w:t>Olbert</w:t>
-      </w:r>
-      <w:proofErr w:type="spellEnd"/>
-    </w:p>
-    <w:p>
-      <w:pPr>
+      </w:pPr>
+      <w:r>
         <w:rPr>
           <w:rFonts w:ascii="Calibri" w:eastAsia="Calibri" w:hAnsi="Calibri" w:cs="Calibri"/>
           <w:sz w:val="22"/>
           <w:szCs w:val="22"/>
         </w:rPr>
-      </w:pPr>
+        <w:t xml:space="preserve">Hello, my name is John Wolfgang Olbert, and I am from Corpus Christi, Texas. I am 21 years old, and I am currently studying to get my bachelor’s degree in computer science since I already finished my associates degree last year. I have taken the majority of my courses online so far. Some of my hobbies include cooking and playing video games. I usually like to play older games because I think it is fun figuring out the jankiness and trying to get them to work on modern hardware. I do not currently have a fulltime job, </w:t>
+      </w:r>
       <w:r>
         <w:rPr>
           <w:rFonts w:ascii="Calibri" w:eastAsia="Calibri" w:hAnsi="Calibri" w:cs="Calibri"/>
           <w:sz w:val="22"/>
           <w:szCs w:val="22"/>
         </w:rPr>
-        <w:t xml:space="preserve">Hello, my name is John Wolfgang </w:t>
-      </w:r>
-      <w:proofErr w:type="spellStart"/>
-      <w:r>
-        <w:rPr>
-          <w:rFonts w:ascii="Calibri" w:eastAsia="Calibri" w:hAnsi="Calibri" w:cs="Calibri"/>
-          <w:sz w:val="22"/>
-          <w:szCs w:val="22"/>
-        </w:rPr>
-        <w:t>Olbert</w:t>
-      </w:r>
-      <w:proofErr w:type="spellEnd"/>
-      <w:r>
-        <w:rPr>
-          <w:rFonts w:ascii="Calibri" w:eastAsia="Calibri" w:hAnsi="Calibri" w:cs="Calibri"/>
-          <w:sz w:val="22"/>
-          <w:szCs w:val="22"/>
-        </w:rPr>
-        <w:t xml:space="preserve">, and I am from Corpus Christi, Texas. I am 21 years old, and I am currently studying to get my bachelor’s degree in computer science since I already finished my </w:t>
-      </w:r>
-      <w:proofErr w:type="gramStart"/>
-      <w:r>
-        <w:rPr>
-          <w:rFonts w:ascii="Calibri" w:eastAsia="Calibri" w:hAnsi="Calibri" w:cs="Calibri"/>
-          <w:sz w:val="22"/>
-          <w:szCs w:val="22"/>
-        </w:rPr>
-        <w:t>associates</w:t>
-      </w:r>
-      <w:proofErr w:type="gramEnd"/>
-      <w:r>
-        <w:rPr>
-          <w:rFonts w:ascii="Calibri" w:eastAsia="Calibri" w:hAnsi="Calibri" w:cs="Calibri"/>
-          <w:sz w:val="22"/>
-          <w:szCs w:val="22"/>
-        </w:rPr>
-        <w:t xml:space="preserve"> degree last year. I have taken </w:t>
-      </w:r>
-      <w:proofErr w:type="gramStart"/>
-      <w:r>
-        <w:rPr>
-          <w:rFonts w:ascii="Calibri" w:eastAsia="Calibri" w:hAnsi="Calibri" w:cs="Calibri"/>
-          <w:sz w:val="22"/>
-          <w:szCs w:val="22"/>
-        </w:rPr>
-        <w:t>the majority of</w:t>
-      </w:r>
-      <w:proofErr w:type="gramEnd"/>
-      <w:r>
-        <w:rPr>
-          <w:rFonts w:ascii="Calibri" w:eastAsia="Calibri" w:hAnsi="Calibri" w:cs="Calibri"/>
-          <w:sz w:val="22"/>
-          <w:szCs w:val="22"/>
-        </w:rPr>
-        <w:t xml:space="preserve"> my courses online so far. Some of my hobbies include cooking and playing video games. I usually like to play older games because I think it is fun figuring out the </w:t>
-      </w:r>
-      <w:proofErr w:type="spellStart"/>
-      <w:r>
-        <w:rPr>
-          <w:rFonts w:ascii="Calibri" w:eastAsia="Calibri" w:hAnsi="Calibri" w:cs="Calibri"/>
-          <w:sz w:val="22"/>
-          <w:szCs w:val="22"/>
-        </w:rPr>
-        <w:t>jankiness</w:t>
-      </w:r>
-      <w:proofErr w:type="spellEnd"/>
-      <w:r>
-        <w:rPr>
-          <w:rFonts w:ascii="Calibri" w:eastAsia="Calibri" w:hAnsi="Calibri" w:cs="Calibri"/>
-          <w:sz w:val="22"/>
-          <w:szCs w:val="22"/>
-        </w:rPr>
-        <w:t xml:space="preserve"> and trying to get them to work on modern hardware. I do not currently have a fulltime job, </w:t>
-      </w:r>
-      <w:r>
-        <w:rPr>
-          <w:rFonts w:ascii="Calibri" w:eastAsia="Calibri" w:hAnsi="Calibri" w:cs="Calibri"/>
-          <w:sz w:val="22"/>
-          <w:szCs w:val="22"/>
-        </w:rPr>
         <w:lastRenderedPageBreak/>
-        <w:t xml:space="preserve">but I do mow lawns for friends and family which is usually how I make money (it is not very effective during the colder months of the year). I also spend my time </w:t>
-      </w:r>
-      <w:proofErr w:type="gramStart"/>
-      <w:r>
-        <w:rPr>
-          <w:rFonts w:ascii="Calibri" w:eastAsia="Calibri" w:hAnsi="Calibri" w:cs="Calibri"/>
-          <w:sz w:val="22"/>
-          <w:szCs w:val="22"/>
-        </w:rPr>
-        <w:t>helping out</w:t>
-      </w:r>
-      <w:proofErr w:type="gramEnd"/>
-      <w:r>
-        <w:rPr>
-          <w:rFonts w:ascii="Calibri" w:eastAsia="Calibri" w:hAnsi="Calibri" w:cs="Calibri"/>
-          <w:sz w:val="22"/>
-          <w:szCs w:val="22"/>
-        </w:rPr>
-        <w:t xml:space="preserve"> my dad because he is mostly paralyzed on his right side.</w:t>
+        <w:t>but I do mow lawns for friends and family which is usually how I make money (it is not very effective during the colder months of the year). I also spend my time helping out my dad because he is mostly paralyzed on his right side.</w:t>
       </w:r>
     </w:p>
     <w:p>
@@ -1015,23 +642,7 @@
           <w:rFonts w:ascii="Calibri" w:eastAsia="Calibri" w:hAnsi="Calibri" w:cs="Calibri"/>
           <w:sz w:val="22"/>
         </w:rPr>
-        <w:t xml:space="preserve"> I was born and raised in </w:t>
-      </w:r>
-      <w:proofErr w:type="gramStart"/>
-      <w:r>
-        <w:rPr>
-          <w:rFonts w:ascii="Calibri" w:eastAsia="Calibri" w:hAnsi="Calibri" w:cs="Calibri"/>
-          <w:sz w:val="22"/>
-        </w:rPr>
-        <w:t>Jacksonville, but</w:t>
-      </w:r>
-      <w:proofErr w:type="gramEnd"/>
-      <w:r>
-        <w:rPr>
-          <w:rFonts w:ascii="Calibri" w:eastAsia="Calibri" w:hAnsi="Calibri" w:cs="Calibri"/>
-          <w:sz w:val="22"/>
-        </w:rPr>
-        <w:t xml:space="preserve"> am hoping to eventually move someday (still figuring out where).</w:t>
+        <w:t xml:space="preserve"> I was born and raised in Jacksonville, but am hoping to eventually move someday (still figuring out where).</w:t>
       </w:r>
       <w:r>
         <w:rPr>
@@ -1091,23 +702,39 @@
           <w:rFonts w:ascii="Calibri" w:eastAsia="Calibri" w:hAnsi="Calibri" w:cs="Calibri"/>
           <w:sz w:val="22"/>
         </w:rPr>
-        <w:t xml:space="preserve">Hi class, my name is Corey </w:t>
-      </w:r>
-      <w:proofErr w:type="gramStart"/>
-      <w:r>
-        <w:rPr>
-          <w:rFonts w:ascii="Calibri" w:eastAsia="Calibri" w:hAnsi="Calibri" w:cs="Calibri"/>
-          <w:sz w:val="22"/>
-        </w:rPr>
-        <w:t>Burgos</w:t>
-      </w:r>
-      <w:proofErr w:type="gramEnd"/>
-      <w:r>
-        <w:rPr>
-          <w:rFonts w:ascii="Calibri" w:eastAsia="Calibri" w:hAnsi="Calibri" w:cs="Calibri"/>
-          <w:sz w:val="22"/>
-        </w:rPr>
-        <w:t xml:space="preserve"> and I am currently working on my B.A.S. in Information Systems Technology. I am a Jacksonville native and have lived here my whole life. I currently work at the Grainger warehouse but hope to use my degree to get a job as a software developer at their I.T. building sometime in the future. My hobbies include drawing, animating, creating web sites, playing games (extremely excited for Paper Mario TTYD Remake), and spending time with my family. I wish everybody the best of luck with the class!</w:t>
+        <w:t>Hi class, my name is Corey Burgos and I am currently working on my B.A.S. in Information Systems Technology. I am a Jacksonville native and have lived here my whole life. I currently work at the Grainger warehouse but hope to use my degree to get a job as a software developer at their I.T. building sometime in the future. My hobbies include drawing, animating, creating web sites, playing games (extremely excited for Paper Mario TTYD Remake), and spending time with my family. I wish everybody the best of luck with the class!</w:t>
+      </w:r>
+    </w:p>
+    <w:p>
+      <w:pPr>
+        <w:spacing w:line="259" w:lineRule="auto"/>
+        <w:rPr>
+          <w:rFonts w:ascii="Calibri" w:eastAsia="Calibri" w:hAnsi="Calibri" w:cs="Calibri"/>
+          <w:sz w:val="22"/>
+        </w:rPr>
+      </w:pPr>
+      <w:r>
+        <w:rPr>
+          <w:rFonts w:ascii="Calibri" w:eastAsia="Calibri" w:hAnsi="Calibri" w:cs="Calibri"/>
+          <w:sz w:val="22"/>
+        </w:rPr>
+        <w:t>5/12/24 Britton Sutherland</w:t>
+      </w:r>
+    </w:p>
+    <w:p>
+      <w:pPr>
+        <w:spacing w:line="259" w:lineRule="auto"/>
+        <w:rPr>
+          <w:rFonts w:ascii="Calibri" w:eastAsia="Calibri" w:hAnsi="Calibri" w:cs="Calibri"/>
+          <w:sz w:val="22"/>
+        </w:rPr>
+      </w:pPr>
+      <w:r>
+        <w:rPr>
+          <w:rFonts w:ascii="Calibri" w:eastAsia="Calibri" w:hAnsi="Calibri" w:cs="Calibri"/>
+          <w:sz w:val="22"/>
+        </w:rPr>
+        <w:t>My name is Britton Sutherland and I grew up in Jacksonville, Fl. I am currently working towards obtaining my degree in information technology with a concentration in software development. I went to high school at Eagles View Academy, and I graduated in 2020. I have been working at UPS for the past four years as a control room operator. I have a working knowledge of some web development fundamentals. I worked through the Odin Project web development course. I also have previously taken classes which explored Python and Java. Some of my hobbies include golf, piano, and video games. I have been attempting to 100% complete Hollow Knight the past couple weeks, and it has been brutal. I am excited to get started in this class. </w:t>
       </w:r>
     </w:p>
     <w:sectPr>
@@ -1121,7 +748,7 @@
 </file>
 
 <file path=word/numbering.xml><?xml version="1.0" encoding="utf-8"?>
-<w:numbering xmlns:wpc="http://schemas.microsoft.com/office/word/2010/wordprocessingCanvas" xmlns:cx="http://schemas.microsoft.com/office/drawing/2014/chartex" xmlns:cx1="http://schemas.microsoft.com/office/drawing/2015/9/8/chartex" xmlns:cx2="http://schemas.microsoft.com/office/drawing/2015/10/21/chartex" xmlns:cx3="http://schemas.microsoft.com/office/drawing/2016/5/9/chartex" xmlns:cx4="http://schemas.microsoft.com/office/drawing/2016/5/10/chartex" xmlns:cx5="http://schemas.microsoft.com/office/drawing/2016/5/11/chartex" xmlns:cx6="http://schemas.microsoft.com/office/drawing/2016/5/12/chartex" xmlns:cx7="http://schemas.microsoft.com/office/drawing/2016/5/13/chartex" xmlns:cx8="http://schemas.microsoft.com/office/drawing/2016/5/14/chartex" xmlns:mc="http://schemas.openxmlformats.org/markup-compatibility/2006" xmlns:aink="http://schemas.microsoft.com/office/drawing/2016/ink" xmlns:am3d="http://schemas.microsoft.com/office/drawing/2017/model3d" xmlns:o="urn:schemas-microsoft-com:office:office" xmlns:oel="http://schemas.microsoft.com/office/2019/extlst" xmlns:r="http://schemas.openxmlformats.org/officeDocument/2006/relationships" xmlns:m="http://schemas.openxmlformats.org/officeDocument/2006/math" xmlns:v="urn:schemas-microsoft-com:vml" xmlns:wp14="http://schemas.microsoft.com/office/word/2010/wordprocessingDrawing" xmlns:wp="http://schemas.openxmlformats.org/drawingml/2006/wordprocessingDrawing" xmlns:w10="urn:schemas-microsoft-com:office:word" xmlns:w="http://schemas.openxmlformats.org/wordprocessingml/2006/main" xmlns:w14="http://schemas.microsoft.com/office/word/2010/wordml" xmlns:w15="http://schemas.microsoft.com/office/word/2012/wordml" xmlns:w16cex="http://schemas.microsoft.com/office/word/2018/wordml/cex" xmlns:w16cid="http://schemas.microsoft.com/office/word/2016/wordml/cid" xmlns:w16="http://schemas.microsoft.com/office/word/2018/wordml" xmlns:w16sdtdh="http://schemas.microsoft.com/office/word/2020/wordml/sdtdatahash" xmlns:w16se="http://schemas.microsoft.com/office/word/2015/wordml/symex" xmlns:wpg="http://schemas.microsoft.com/office/word/2010/wordprocessingGroup" xmlns:wpi="http://schemas.microsoft.com/office/word/2010/wordprocessingInk" xmlns:wne="http://schemas.microsoft.com/office/word/2006/wordml" xmlns:wps="http://schemas.microsoft.com/office/word/2010/wordprocessingShape" mc:Ignorable="w14 w15 w16se w16cid w16 w16cex w16sdtdh wp14">
+<w:numbering xmlns:wpc="http://schemas.microsoft.com/office/word/2010/wordprocessingCanvas" xmlns:cx="http://schemas.microsoft.com/office/drawing/2014/chartex" xmlns:cx1="http://schemas.microsoft.com/office/drawing/2015/9/8/chartex" xmlns:cx2="http://schemas.microsoft.com/office/drawing/2015/10/21/chartex" xmlns:cx3="http://schemas.microsoft.com/office/drawing/2016/5/9/chartex" xmlns:cx4="http://schemas.microsoft.com/office/drawing/2016/5/10/chartex" xmlns:cx5="http://schemas.microsoft.com/office/drawing/2016/5/11/chartex" xmlns:cx6="http://schemas.microsoft.com/office/drawing/2016/5/12/chartex" xmlns:cx7="http://schemas.microsoft.com/office/drawing/2016/5/13/chartex" xmlns:cx8="http://schemas.microsoft.com/office/drawing/2016/5/14/chartex" xmlns:mc="http://schemas.openxmlformats.org/markup-compatibility/2006" xmlns:aink="http://schemas.microsoft.com/office/drawing/2016/ink" xmlns:am3d="http://schemas.microsoft.com/office/drawing/2017/model3d" xmlns:o="urn:schemas-microsoft-com:office:office" xmlns:oel="http://schemas.microsoft.com/office/2019/extlst" xmlns:r="http://schemas.openxmlformats.org/officeDocument/2006/relationships" xmlns:m="http://schemas.openxmlformats.org/officeDocument/2006/math" xmlns:v="urn:schemas-microsoft-com:vml" xmlns:wp14="http://schemas.microsoft.com/office/word/2010/wordprocessingDrawing" xmlns:wp="http://schemas.openxmlformats.org/drawingml/2006/wordprocessingDrawing" xmlns:w10="urn:schemas-microsoft-com:office:word" xmlns:w="http://schemas.openxmlformats.org/wordprocessingml/2006/main" xmlns:w14="http://schemas.microsoft.com/office/word/2010/wordml" xmlns:w15="http://schemas.microsoft.com/office/word/2012/wordml" xmlns:w16cex="http://schemas.microsoft.com/office/word/2018/wordml/cex" xmlns:w16cid="http://schemas.microsoft.com/office/word/2016/wordml/cid" xmlns:w16="http://schemas.microsoft.com/office/word/2018/wordml" xmlns:w16du="http://schemas.microsoft.com/office/word/2023/wordml/word16du" xmlns:w16sdtdh="http://schemas.microsoft.com/office/word/2020/wordml/sdtdatahash" xmlns:w16se="http://schemas.microsoft.com/office/word/2015/wordml/symex" xmlns:wpg="http://schemas.microsoft.com/office/word/2010/wordprocessingGroup" xmlns:wpi="http://schemas.microsoft.com/office/word/2010/wordprocessingInk" xmlns:wne="http://schemas.microsoft.com/office/word/2006/wordml" xmlns:wps="http://schemas.microsoft.com/office/word/2010/wordprocessingShape" mc:Ignorable="w14 w15 w16se w16cid w16 w16cex w16sdtdh w16du wp14">
   <w:abstractNum w:abstractNumId="0" w15:restartNumberingAfterBreak="0">
     <w:nsid w:val="0E417DB0"/>
     <w:multiLevelType w:val="multilevel"/>
@@ -1234,7 +861,7 @@
 </file>
 
 <file path=word/styles.xml><?xml version="1.0" encoding="utf-8"?>
-<w:styles xmlns:mc="http://schemas.openxmlformats.org/markup-compatibility/2006" xmlns:r="http://schemas.openxmlformats.org/officeDocument/2006/relationships" xmlns:w="http://schemas.openxmlformats.org/wordprocessingml/2006/main" xmlns:w14="http://schemas.microsoft.com/office/word/2010/wordml" xmlns:w15="http://schemas.microsoft.com/office/word/2012/wordml" xmlns:w16cex="http://schemas.microsoft.com/office/word/2018/wordml/cex" xmlns:w16cid="http://schemas.microsoft.com/office/word/2016/wordml/cid" xmlns:w16="http://schemas.microsoft.com/office/word/2018/wordml" xmlns:w16sdtdh="http://schemas.microsoft.com/office/word/2020/wordml/sdtdatahash" xmlns:w16se="http://schemas.microsoft.com/office/word/2015/wordml/symex" mc:Ignorable="w14 w15 w16se w16cid w16 w16cex w16sdtdh">
+<w:styles xmlns:mc="http://schemas.openxmlformats.org/markup-compatibility/2006" xmlns:r="http://schemas.openxmlformats.org/officeDocument/2006/relationships" xmlns:w="http://schemas.openxmlformats.org/wordprocessingml/2006/main" xmlns:w14="http://schemas.microsoft.com/office/word/2010/wordml" xmlns:w15="http://schemas.microsoft.com/office/word/2012/wordml" xmlns:w16cex="http://schemas.microsoft.com/office/word/2018/wordml/cex" xmlns:w16cid="http://schemas.microsoft.com/office/word/2016/wordml/cid" xmlns:w16="http://schemas.microsoft.com/office/word/2018/wordml" xmlns:w16du="http://schemas.microsoft.com/office/word/2023/wordml/word16du" xmlns:w16sdtdh="http://schemas.microsoft.com/office/word/2020/wordml/sdtdatahash" xmlns:w16se="http://schemas.microsoft.com/office/word/2015/wordml/symex" mc:Ignorable="w14 w15 w16se w16cid w16 w16cex w16sdtdh w16du">
   <w:docDefaults>
     <w:rPrDefault>
       <w:rPr>

</xml_diff>

<commit_message>
Merge Cole Morrison PR
</commit_message>
<xml_diff>
--- a/COP3330C Icebreaker Discussion.docx
+++ b/COP3330C Icebreaker Discussion.docx
@@ -580,16 +580,7 @@
           <w:sz w:val="22"/>
           <w:szCs w:val="22"/>
         </w:rPr>
-        <w:t xml:space="preserve">Hello, my name is John Wolfgang Olbert, and I am from Corpus Christi, Texas. I am 21 years old, and I am currently studying to get my bachelor’s degree in computer science since I already finished my associates degree last year. I have taken the majority of my courses online so far. Some of my hobbies include cooking and playing video games. I usually like to play older games because I think it is fun figuring out the jankiness and trying to get them to work on modern hardware. I do not currently have a fulltime job, </w:t>
-      </w:r>
-      <w:r>
-        <w:rPr>
-          <w:rFonts w:ascii="Calibri" w:eastAsia="Calibri" w:hAnsi="Calibri" w:cs="Calibri"/>
-          <w:sz w:val="22"/>
-          <w:szCs w:val="22"/>
-        </w:rPr>
-        <w:lastRenderedPageBreak/>
-        <w:t>but I do mow lawns for friends and family which is usually how I make money (it is not very effective during the colder months of the year). I also spend my time helping out my dad because he is mostly paralyzed on his right side.</w:t>
+        <w:t>Hello, my name is John Wolfgang Olbert, and I am from Corpus Christi, Texas. I am 21 years old, and I am currently studying to get my bachelor’s degree in computer science since I already finished my associates degree last year. I have taken the majority of my courses online so far. Some of my hobbies include cooking and playing video games. I usually like to play older games because I think it is fun figuring out the jankiness and trying to get them to work on modern hardware. I do not currently have a fulltime job, but I do mow lawns for friends and family which is usually how I make money (it is not very effective during the colder months of the year). I also spend my time helping out my dad because he is mostly paralyzed on his right side.</w:t>
       </w:r>
     </w:p>
     <w:p>
@@ -735,6 +726,38 @@
           <w:sz w:val="22"/>
         </w:rPr>
         <w:t>My name is Britton Sutherland and I grew up in Jacksonville, Fl. I am currently working towards obtaining my degree in information technology with a concentration in software development. I went to high school at Eagles View Academy, and I graduated in 2020. I have been working at UPS for the past four years as a control room operator. I have a working knowledge of some web development fundamentals. I worked through the Odin Project web development course. I also have previously taken classes which explored Python and Java. Some of my hobbies include golf, piano, and video games. I have been attempting to 100% complete Hollow Knight the past couple weeks, and it has been brutal. I am excited to get started in this class. </w:t>
+      </w:r>
+    </w:p>
+    <w:p>
+      <w:pPr>
+        <w:spacing w:line="259" w:lineRule="auto"/>
+        <w:rPr>
+          <w:rFonts w:ascii="Calibri" w:eastAsia="Calibri" w:hAnsi="Calibri" w:cs="Calibri"/>
+          <w:sz w:val="22"/>
+        </w:rPr>
+      </w:pPr>
+      <w:r>
+        <w:rPr>
+          <w:rFonts w:ascii="Calibri" w:eastAsia="Calibri" w:hAnsi="Calibri" w:cs="Calibri"/>
+          <w:sz w:val="22"/>
+        </w:rPr>
+        <w:t>5/12/2024 Cole Morrison</w:t>
+      </w:r>
+    </w:p>
+    <w:p>
+      <w:pPr>
+        <w:spacing w:line="259" w:lineRule="auto"/>
+        <w:rPr>
+          <w:rFonts w:ascii="Calibri" w:eastAsia="Calibri" w:hAnsi="Calibri" w:cs="Calibri"/>
+          <w:sz w:val="22"/>
+        </w:rPr>
+      </w:pPr>
+      <w:r>
+        <w:rPr>
+          <w:rFonts w:ascii="Calibri" w:eastAsia="Calibri" w:hAnsi="Calibri" w:cs="Calibri"/>
+          <w:sz w:val="22"/>
+        </w:rPr>
+        <w:t xml:space="preserve">Hello everyone, I grew up in Jacksonville FL and currently live in Tennessee. I am pursuing a bachelor’s degree in information technology and plan to graduate next year. Most of my time is spent working as a Software Engineer at a startup and doing school. When I have free time, I enjoy playing basketball and CSGO. </w:t>
       </w:r>
     </w:p>
     <w:sectPr>

</xml_diff>

<commit_message>
Update COP3330C Icebreaker Discussion.docx
Icebreaker from Gustavo Romero
</commit_message>
<xml_diff>
--- a/COP3330C Icebreaker Discussion.docx
+++ b/COP3330C Icebreaker Discussion.docx
@@ -86,7 +86,7 @@
           <w:sz w:val="22"/>
         </w:rPr>
       </w:pPr>
-      <w:hyperlink r:id="rId5">
+      <w:hyperlink r:id="rId8">
         <w:r>
           <w:rPr>
             <w:rFonts w:ascii="Calibri" w:eastAsia="Calibri" w:hAnsi="Calibri" w:cs="Calibri"/>
@@ -139,7 +139,7 @@
           <w:sz w:val="22"/>
         </w:rPr>
       </w:pPr>
-      <w:hyperlink r:id="rId6">
+      <w:hyperlink r:id="rId9">
         <w:r>
           <w:rPr>
             <w:rFonts w:ascii="Calibri" w:eastAsia="Calibri" w:hAnsi="Calibri" w:cs="Calibri"/>
@@ -199,7 +199,7 @@
           <w:sz w:val="22"/>
         </w:rPr>
       </w:pPr>
-      <w:hyperlink r:id="rId7">
+      <w:hyperlink r:id="rId10">
         <w:r>
           <w:rPr>
             <w:rFonts w:ascii="Calibri" w:eastAsia="Calibri" w:hAnsi="Calibri" w:cs="Calibri"/>
@@ -377,7 +377,23 @@
           <w:sz w:val="22"/>
         </w:rPr>
         <w:br/>
-        <w:t>I am a retired software engineer who loves books and movies (especially classic horror/sci-fi). I love technology and coding, my favorite languages are Java and C++ but I also teach R and Python in our Data Science program and I teach machine learning in our FinTech program.</w:t>
+        <w:t xml:space="preserve">I am a retired software engineer who loves books and movies (especially classic horror/sci-fi). I love technology and </w:t>
+      </w:r>
+      <w:proofErr w:type="gramStart"/>
+      <w:r>
+        <w:rPr>
+          <w:rFonts w:ascii="Calibri" w:eastAsia="Calibri" w:hAnsi="Calibri" w:cs="Calibri"/>
+          <w:sz w:val="22"/>
+        </w:rPr>
+        <w:t>coding,</w:t>
+      </w:r>
+      <w:proofErr w:type="gramEnd"/>
+      <w:r>
+        <w:rPr>
+          <w:rFonts w:ascii="Calibri" w:eastAsia="Calibri" w:hAnsi="Calibri" w:cs="Calibri"/>
+          <w:sz w:val="22"/>
+        </w:rPr>
+        <w:t xml:space="preserve"> my favorite languages are Java and C++ but I also teach R and Python in our Data Science program and I teach machine learning in our FinTech program.</w:t>
       </w:r>
     </w:p>
     <w:p>
@@ -409,15 +425,88 @@
           <w:rFonts w:ascii="Calibri" w:eastAsia="Calibri" w:hAnsi="Calibri" w:cs="Calibri"/>
           <w:sz w:val="22"/>
         </w:rPr>
-        <w:t xml:space="preserve">Hello! My last name is pronounced like “gazelle” if you read it and scratched your head. I was born in Clear Water, FL but my family moved to Jacksonville when I was a wee lad. I am interested in all kinds of tech and am amazed at the tools we have today. I have recently been messing around with llama3 and </w:t>
-      </w:r>
+        <w:t xml:space="preserve">Hello! My last name is pronounced like “gazelle” if you read it and </w:t>
+      </w:r>
+      <w:proofErr w:type="gramStart"/>
+      <w:r>
+        <w:rPr>
+          <w:rFonts w:ascii="Calibri" w:eastAsia="Calibri" w:hAnsi="Calibri" w:cs="Calibri"/>
+          <w:sz w:val="22"/>
+        </w:rPr>
+        <w:t>scratched</w:t>
+      </w:r>
+      <w:proofErr w:type="gramEnd"/>
+      <w:r>
+        <w:rPr>
+          <w:rFonts w:ascii="Calibri" w:eastAsia="Calibri" w:hAnsi="Calibri" w:cs="Calibri"/>
+          <w:sz w:val="22"/>
+        </w:rPr>
+        <w:t xml:space="preserve"> your head. I was born in Clear Water, FL but my family moved to Jacksonville when I was a wee lad. I am interested in all kinds of tech and am amazed at the tools we have today. I have recently been messing around with llama3 and </w:t>
+      </w:r>
+      <w:proofErr w:type="spellStart"/>
       <w:r>
         <w:rPr>
           <w:rFonts w:ascii="Calibri" w:eastAsia="Calibri" w:hAnsi="Calibri" w:cs="Calibri"/>
           <w:sz w:val="22"/>
         </w:rPr>
         <w:lastRenderedPageBreak/>
-        <w:t xml:space="preserve">llava which are really cool AI tools that can be run on your machine locally! Llama3 is like a locally run ChatGPT and Llava is capable of parsing an image encoded in base64 format and giving you information on it. I have been seeing how it does with detecting fields and information on images of handwritten forms. I like puzzles, horror, video games, and electrical tinkering. I look forward to taking this class with everyone! </w:t>
+        <w:t>llava</w:t>
+      </w:r>
+      <w:proofErr w:type="spellEnd"/>
+      <w:r>
+        <w:rPr>
+          <w:rFonts w:ascii="Calibri" w:eastAsia="Calibri" w:hAnsi="Calibri" w:cs="Calibri"/>
+          <w:sz w:val="22"/>
+        </w:rPr>
+        <w:t xml:space="preserve"> which are </w:t>
+      </w:r>
+      <w:proofErr w:type="gramStart"/>
+      <w:r>
+        <w:rPr>
+          <w:rFonts w:ascii="Calibri" w:eastAsia="Calibri" w:hAnsi="Calibri" w:cs="Calibri"/>
+          <w:sz w:val="22"/>
+        </w:rPr>
+        <w:t>really cool</w:t>
+      </w:r>
+      <w:proofErr w:type="gramEnd"/>
+      <w:r>
+        <w:rPr>
+          <w:rFonts w:ascii="Calibri" w:eastAsia="Calibri" w:hAnsi="Calibri" w:cs="Calibri"/>
+          <w:sz w:val="22"/>
+        </w:rPr>
+        <w:t xml:space="preserve"> AI tools that can be run on your machine locally! Llama3 is like a locally run ChatGPT and </w:t>
+      </w:r>
+      <w:proofErr w:type="spellStart"/>
+      <w:r>
+        <w:rPr>
+          <w:rFonts w:ascii="Calibri" w:eastAsia="Calibri" w:hAnsi="Calibri" w:cs="Calibri"/>
+          <w:sz w:val="22"/>
+        </w:rPr>
+        <w:t>Llava</w:t>
+      </w:r>
+      <w:proofErr w:type="spellEnd"/>
+      <w:r>
+        <w:rPr>
+          <w:rFonts w:ascii="Calibri" w:eastAsia="Calibri" w:hAnsi="Calibri" w:cs="Calibri"/>
+          <w:sz w:val="22"/>
+        </w:rPr>
+        <w:t xml:space="preserve"> </w:t>
+      </w:r>
+      <w:proofErr w:type="gramStart"/>
+      <w:r>
+        <w:rPr>
+          <w:rFonts w:ascii="Calibri" w:eastAsia="Calibri" w:hAnsi="Calibri" w:cs="Calibri"/>
+          <w:sz w:val="22"/>
+        </w:rPr>
+        <w:t>is capable of parsing</w:t>
+      </w:r>
+      <w:proofErr w:type="gramEnd"/>
+      <w:r>
+        <w:rPr>
+          <w:rFonts w:ascii="Calibri" w:eastAsia="Calibri" w:hAnsi="Calibri" w:cs="Calibri"/>
+          <w:sz w:val="22"/>
+        </w:rPr>
+        <w:t xml:space="preserve"> an image encoded in base64 format and giving you information on it. I have been seeing how it does with detecting fields and information on images of handwritten forms. I like puzzles, horror, video games, and electrical tinkering. I look forward to taking this class with everyone! </w:t>
       </w:r>
     </w:p>
     <w:p>
@@ -449,7 +538,71 @@
           <w:rFonts w:ascii="Calibri" w:eastAsia="Calibri" w:hAnsi="Calibri" w:cs="Calibri"/>
           <w:sz w:val="22"/>
         </w:rPr>
-        <w:t>Greetings and salutations, my name is William Money. I finished my AS at FSCJ last Fall semester and this will be my second semester of my BAS working towards the application development concentration. I currently work in the field of marine electrtonics and am looking for a position in the same field where I can utilize my degree. I love RPGs and strategy games, sailing, playing or listening music, cooking, and hanging out with my wife and five year old daughter. My studies have been heavily focused on Java and I enjoy helping other students when I can, so don’t be a stranger and catch me on Slack!</w:t>
+        <w:t xml:space="preserve">Greetings and salutations, my name is William Money. I finished my AS at FSCJ last Fall </w:t>
+      </w:r>
+      <w:proofErr w:type="gramStart"/>
+      <w:r>
+        <w:rPr>
+          <w:rFonts w:ascii="Calibri" w:eastAsia="Calibri" w:hAnsi="Calibri" w:cs="Calibri"/>
+          <w:sz w:val="22"/>
+        </w:rPr>
+        <w:t>semester</w:t>
+      </w:r>
+      <w:proofErr w:type="gramEnd"/>
+      <w:r>
+        <w:rPr>
+          <w:rFonts w:ascii="Calibri" w:eastAsia="Calibri" w:hAnsi="Calibri" w:cs="Calibri"/>
+          <w:sz w:val="22"/>
+        </w:rPr>
+        <w:t xml:space="preserve"> and this will be my second semester of my BAS working towards the application development concentration. I currently work in the field of marine </w:t>
+      </w:r>
+      <w:proofErr w:type="spellStart"/>
+      <w:r>
+        <w:rPr>
+          <w:rFonts w:ascii="Calibri" w:eastAsia="Calibri" w:hAnsi="Calibri" w:cs="Calibri"/>
+          <w:sz w:val="22"/>
+        </w:rPr>
+        <w:t>electrtonics</w:t>
+      </w:r>
+      <w:proofErr w:type="spellEnd"/>
+      <w:r>
+        <w:rPr>
+          <w:rFonts w:ascii="Calibri" w:eastAsia="Calibri" w:hAnsi="Calibri" w:cs="Calibri"/>
+          <w:sz w:val="22"/>
+        </w:rPr>
+        <w:t xml:space="preserve"> and am looking for a position in the same field where I can utilize my degree. I love RPGs and strategy games, sailing, playing or </w:t>
+      </w:r>
+      <w:proofErr w:type="gramStart"/>
+      <w:r>
+        <w:rPr>
+          <w:rFonts w:ascii="Calibri" w:eastAsia="Calibri" w:hAnsi="Calibri" w:cs="Calibri"/>
+          <w:sz w:val="22"/>
+        </w:rPr>
+        <w:t>listening</w:t>
+      </w:r>
+      <w:proofErr w:type="gramEnd"/>
+      <w:r>
+        <w:rPr>
+          <w:rFonts w:ascii="Calibri" w:eastAsia="Calibri" w:hAnsi="Calibri" w:cs="Calibri"/>
+          <w:sz w:val="22"/>
+        </w:rPr>
+        <w:t xml:space="preserve"> music, cooking, and hanging out with my wife and five year old daughter. My studies have been heavily focused on </w:t>
+      </w:r>
+      <w:proofErr w:type="gramStart"/>
+      <w:r>
+        <w:rPr>
+          <w:rFonts w:ascii="Calibri" w:eastAsia="Calibri" w:hAnsi="Calibri" w:cs="Calibri"/>
+          <w:sz w:val="22"/>
+        </w:rPr>
+        <w:t>Java</w:t>
+      </w:r>
+      <w:proofErr w:type="gramEnd"/>
+      <w:r>
+        <w:rPr>
+          <w:rFonts w:ascii="Calibri" w:eastAsia="Calibri" w:hAnsi="Calibri" w:cs="Calibri"/>
+          <w:sz w:val="22"/>
+        </w:rPr>
+        <w:t xml:space="preserve"> and I enjoy helping other students when I can, so don’t be a stranger and catch me on Slack!</w:t>
       </w:r>
     </w:p>
     <w:p>
@@ -474,7 +627,39 @@
           <w:sz w:val="22"/>
         </w:rPr>
         <w:br/>
-        <w:t xml:space="preserve">Hello all. I was born and raised here in Jacksonville. Although I’ve never lived anywhere else I do love to travel. I currently have plans to visit Vegas again, camp in the Blue Ridge, and am slowly hashing out plans for Ireland and Japan. I am an aspiring programmer in the Information Systems Tech bachelors program, interested in game development and front end web development. I enjoy camping/ hiking, video games, anime, reading, and gardening. </w:t>
+        <w:t xml:space="preserve">Hello all. I was born and raised here in Jacksonville. Although I’ve never lived anywhere </w:t>
+      </w:r>
+      <w:proofErr w:type="gramStart"/>
+      <w:r>
+        <w:rPr>
+          <w:rFonts w:ascii="Calibri" w:eastAsia="Calibri" w:hAnsi="Calibri" w:cs="Calibri"/>
+          <w:sz w:val="22"/>
+        </w:rPr>
+        <w:t>else</w:t>
+      </w:r>
+      <w:proofErr w:type="gramEnd"/>
+      <w:r>
+        <w:rPr>
+          <w:rFonts w:ascii="Calibri" w:eastAsia="Calibri" w:hAnsi="Calibri" w:cs="Calibri"/>
+          <w:sz w:val="22"/>
+        </w:rPr>
+        <w:t xml:space="preserve"> I do love to travel. I currently have plans to visit Vegas again, camp in the Blue Ridge, and am slowly hashing out plans for Ireland and Japan. I am an aspiring programmer in the Information Systems Tech </w:t>
+      </w:r>
+      <w:proofErr w:type="gramStart"/>
+      <w:r>
+        <w:rPr>
+          <w:rFonts w:ascii="Calibri" w:eastAsia="Calibri" w:hAnsi="Calibri" w:cs="Calibri"/>
+          <w:sz w:val="22"/>
+        </w:rPr>
+        <w:t>bachelors</w:t>
+      </w:r>
+      <w:proofErr w:type="gramEnd"/>
+      <w:r>
+        <w:rPr>
+          <w:rFonts w:ascii="Calibri" w:eastAsia="Calibri" w:hAnsi="Calibri" w:cs="Calibri"/>
+          <w:sz w:val="22"/>
+        </w:rPr>
+        <w:t xml:space="preserve"> program, interested in game development and front end web development. I enjoy camping/ hiking, video games, anime, reading, and gardening. </w:t>
       </w:r>
     </w:p>
     <w:p>
@@ -510,24 +695,42 @@
           <w:color w:val="000000"/>
           <w:sz w:val="22"/>
         </w:rPr>
-        <w:t xml:space="preserve">Hello everyone, I am originally from Miami Florida, I have been up and down Florida my whole life and I used to live in California, Washington (State), and Japan. I have my toes dipped in a few languages such as C#, JavaScript, Python, and Java and am looking to gain my degree and get my first job in software development as I am currently working as an SQL Database Administrator. In my spare time I like to play video games such as Elden Ring and read manga. I go sick of waiting for Season 3 of Chainsaw-man so I bought the books and I am also fully caught up on One Piece now.  </w:t>
-      </w:r>
-    </w:p>
-    <w:p>
-      <w:pPr>
-        <w:spacing w:line="259" w:lineRule="auto"/>
+        <w:t>Hello everyone, I am originally from Miami Florida, I have been up and down Florida my whole life and I used to live in California, Washington (State), and Japan. I have my toes dipped in a few languages such as C#, JavaScript, Python, and Java and am looking to gain my degree and get my first job in software development as I am currently working as an SQL Database Administrator. In my spare time I like to play video games such as Elden Ring and read manga. I go sick of waiting for Season 3 of Chainsaw-</w:t>
+      </w:r>
+      <w:proofErr w:type="gramStart"/>
+      <w:r>
         <w:rPr>
           <w:rFonts w:ascii="Calibri" w:eastAsia="Calibri" w:hAnsi="Calibri" w:cs="Calibri"/>
           <w:color w:val="000000"/>
           <w:sz w:val="22"/>
         </w:rPr>
-      </w:pPr>
+        <w:t>man</w:t>
+      </w:r>
+      <w:proofErr w:type="gramEnd"/>
       <w:r>
         <w:rPr>
           <w:rFonts w:ascii="Calibri" w:eastAsia="Calibri" w:hAnsi="Calibri" w:cs="Calibri"/>
           <w:color w:val="000000"/>
           <w:sz w:val="22"/>
         </w:rPr>
+        <w:t xml:space="preserve"> so I bought the books and I am also fully caught up on One Piece now.  </w:t>
+      </w:r>
+    </w:p>
+    <w:p>
+      <w:pPr>
+        <w:spacing w:line="259" w:lineRule="auto"/>
+        <w:rPr>
+          <w:rFonts w:ascii="Calibri" w:eastAsia="Calibri" w:hAnsi="Calibri" w:cs="Calibri"/>
+          <w:color w:val="000000"/>
+          <w:sz w:val="22"/>
+        </w:rPr>
+      </w:pPr>
+      <w:r>
+        <w:rPr>
+          <w:rFonts w:ascii="Calibri" w:eastAsia="Calibri" w:hAnsi="Calibri" w:cs="Calibri"/>
+          <w:color w:val="000000"/>
+          <w:sz w:val="22"/>
+        </w:rPr>
         <w:t>5/8/2024 Nicholas Farmer</w:t>
       </w:r>
     </w:p>
@@ -546,7 +749,61 @@
           <w:color w:val="000000"/>
           <w:sz w:val="22"/>
         </w:rPr>
-        <w:t xml:space="preserve">Hello everyone! I was born here in Jacksonville and have lived here ever since. I am currently enrolled in school for my Bachelors in Information Systems Technology and have about a year and a half left until i finish my degree. I have dipped my toes in a lot of programming languages throughout the years, mainly as a hobbyist. I plan on using my Bachelors to jumpstart my career in the Information Technology field. My hobbies include video games and hiking/camping. Some of my favorite games include Call of Duty (Mainly the older ones) and Baldur's Gate 3. I plan on diving into the Ghosts of Tsushima PC Port when it releases on May 16th. </w:t>
+        <w:t xml:space="preserve">Hello everyone! I was born here in Jacksonville and have lived here ever since. I am currently enrolled in school for my </w:t>
+      </w:r>
+      <w:proofErr w:type="gramStart"/>
+      <w:r>
+        <w:rPr>
+          <w:rFonts w:ascii="Calibri" w:eastAsia="Calibri" w:hAnsi="Calibri" w:cs="Calibri"/>
+          <w:color w:val="000000"/>
+          <w:sz w:val="22"/>
+        </w:rPr>
+        <w:t>Bachelors in Information Systems Technology</w:t>
+      </w:r>
+      <w:proofErr w:type="gramEnd"/>
+      <w:r>
+        <w:rPr>
+          <w:rFonts w:ascii="Calibri" w:eastAsia="Calibri" w:hAnsi="Calibri" w:cs="Calibri"/>
+          <w:color w:val="000000"/>
+          <w:sz w:val="22"/>
+        </w:rPr>
+        <w:t xml:space="preserve"> and have about a year and a half left </w:t>
+      </w:r>
+      <w:proofErr w:type="gramStart"/>
+      <w:r>
+        <w:rPr>
+          <w:rFonts w:ascii="Calibri" w:eastAsia="Calibri" w:hAnsi="Calibri" w:cs="Calibri"/>
+          <w:color w:val="000000"/>
+          <w:sz w:val="22"/>
+        </w:rPr>
+        <w:t>until i</w:t>
+      </w:r>
+      <w:proofErr w:type="gramEnd"/>
+      <w:r>
+        <w:rPr>
+          <w:rFonts w:ascii="Calibri" w:eastAsia="Calibri" w:hAnsi="Calibri" w:cs="Calibri"/>
+          <w:color w:val="000000"/>
+          <w:sz w:val="22"/>
+        </w:rPr>
+        <w:t xml:space="preserve"> finish my degree. I have dipped my toes in a lot of programming languages throughout the years, mainly as a hobbyist. I plan on using my </w:t>
+      </w:r>
+      <w:proofErr w:type="gramStart"/>
+      <w:r>
+        <w:rPr>
+          <w:rFonts w:ascii="Calibri" w:eastAsia="Calibri" w:hAnsi="Calibri" w:cs="Calibri"/>
+          <w:color w:val="000000"/>
+          <w:sz w:val="22"/>
+        </w:rPr>
+        <w:t>Bachelors</w:t>
+      </w:r>
+      <w:proofErr w:type="gramEnd"/>
+      <w:r>
+        <w:rPr>
+          <w:rFonts w:ascii="Calibri" w:eastAsia="Calibri" w:hAnsi="Calibri" w:cs="Calibri"/>
+          <w:color w:val="000000"/>
+          <w:sz w:val="22"/>
+        </w:rPr>
+        <w:t xml:space="preserve"> to jumpstart my career in the Information Technology field. My hobbies include video games and hiking/camping. Some of my favorite games include Call of Duty (Mainly the older ones) and Baldur's Gate 3. I plan on diving into the Ghosts of Tsushima PC Port when it releases on May 16th. </w:t>
       </w:r>
     </w:p>
     <w:p>
@@ -580,7 +837,106 @@
           <w:sz w:val="22"/>
           <w:szCs w:val="22"/>
         </w:rPr>
-        <w:t>Hello, my name is John Wolfgang Olbert, and I am from Corpus Christi, Texas. I am 21 years old, and I am currently studying to get my bachelor’s degree in computer science since I already finished my associates degree last year. I have taken the majority of my courses online so far. Some of my hobbies include cooking and playing video games. I usually like to play older games because I think it is fun figuring out the jankiness and trying to get them to work on modern hardware. I do not currently have a fulltime job, but I do mow lawns for friends and family which is usually how I make money (it is not very effective during the colder months of the year). I also spend my time helping out my dad because he is mostly paralyzed on his right side.</w:t>
+        <w:t xml:space="preserve">Hello, my name is John Wolfgang Olbert, and I am from Corpus Christi, Texas. I am 21 years old, and I am currently studying to get my bachelor’s degree in computer science since </w:t>
+      </w:r>
+      <w:proofErr w:type="gramStart"/>
+      <w:r>
+        <w:rPr>
+          <w:rFonts w:ascii="Calibri" w:eastAsia="Calibri" w:hAnsi="Calibri" w:cs="Calibri"/>
+          <w:sz w:val="22"/>
+          <w:szCs w:val="22"/>
+        </w:rPr>
+        <w:t>I already</w:t>
+      </w:r>
+      <w:proofErr w:type="gramEnd"/>
+      <w:r>
+        <w:rPr>
+          <w:rFonts w:ascii="Calibri" w:eastAsia="Calibri" w:hAnsi="Calibri" w:cs="Calibri"/>
+          <w:sz w:val="22"/>
+          <w:szCs w:val="22"/>
+        </w:rPr>
+        <w:t xml:space="preserve"> finished my </w:t>
+      </w:r>
+      <w:proofErr w:type="gramStart"/>
+      <w:r>
+        <w:rPr>
+          <w:rFonts w:ascii="Calibri" w:eastAsia="Calibri" w:hAnsi="Calibri" w:cs="Calibri"/>
+          <w:sz w:val="22"/>
+          <w:szCs w:val="22"/>
+        </w:rPr>
+        <w:t>associates</w:t>
+      </w:r>
+      <w:proofErr w:type="gramEnd"/>
+      <w:r>
+        <w:rPr>
+          <w:rFonts w:ascii="Calibri" w:eastAsia="Calibri" w:hAnsi="Calibri" w:cs="Calibri"/>
+          <w:sz w:val="22"/>
+          <w:szCs w:val="22"/>
+        </w:rPr>
+        <w:t xml:space="preserve"> degree last year. I have taken </w:t>
+      </w:r>
+      <w:proofErr w:type="gramStart"/>
+      <w:r>
+        <w:rPr>
+          <w:rFonts w:ascii="Calibri" w:eastAsia="Calibri" w:hAnsi="Calibri" w:cs="Calibri"/>
+          <w:sz w:val="22"/>
+          <w:szCs w:val="22"/>
+        </w:rPr>
+        <w:t>the majority of</w:t>
+      </w:r>
+      <w:proofErr w:type="gramEnd"/>
+      <w:r>
+        <w:rPr>
+          <w:rFonts w:ascii="Calibri" w:eastAsia="Calibri" w:hAnsi="Calibri" w:cs="Calibri"/>
+          <w:sz w:val="22"/>
+          <w:szCs w:val="22"/>
+        </w:rPr>
+        <w:t xml:space="preserve"> my courses online so far. Some of my hobbies include cooking and playing video games. I usually like to play older games because I think it is fun figuring out the </w:t>
+      </w:r>
+      <w:proofErr w:type="spellStart"/>
+      <w:r>
+        <w:rPr>
+          <w:rFonts w:ascii="Calibri" w:eastAsia="Calibri" w:hAnsi="Calibri" w:cs="Calibri"/>
+          <w:sz w:val="22"/>
+          <w:szCs w:val="22"/>
+        </w:rPr>
+        <w:t>jankiness</w:t>
+      </w:r>
+      <w:proofErr w:type="spellEnd"/>
+      <w:r>
+        <w:rPr>
+          <w:rFonts w:ascii="Calibri" w:eastAsia="Calibri" w:hAnsi="Calibri" w:cs="Calibri"/>
+          <w:sz w:val="22"/>
+          <w:szCs w:val="22"/>
+        </w:rPr>
+        <w:t xml:space="preserve"> and trying to get them to work on modern hardware. I do not currently have a fulltime job, </w:t>
+      </w:r>
+      <w:r>
+        <w:rPr>
+          <w:rFonts w:ascii="Calibri" w:eastAsia="Calibri" w:hAnsi="Calibri" w:cs="Calibri"/>
+          <w:sz w:val="22"/>
+          <w:szCs w:val="22"/>
+        </w:rPr>
+        <w:lastRenderedPageBreak/>
+        <w:t xml:space="preserve">but I do mow lawns for friends and family which is usually how I make money (it is not very effective during the colder months of the year). I also spend my time </w:t>
+      </w:r>
+      <w:proofErr w:type="gramStart"/>
+      <w:r>
+        <w:rPr>
+          <w:rFonts w:ascii="Calibri" w:eastAsia="Calibri" w:hAnsi="Calibri" w:cs="Calibri"/>
+          <w:sz w:val="22"/>
+          <w:szCs w:val="22"/>
+        </w:rPr>
+        <w:t>helping out</w:t>
+      </w:r>
+      <w:proofErr w:type="gramEnd"/>
+      <w:r>
+        <w:rPr>
+          <w:rFonts w:ascii="Calibri" w:eastAsia="Calibri" w:hAnsi="Calibri" w:cs="Calibri"/>
+          <w:sz w:val="22"/>
+          <w:szCs w:val="22"/>
+        </w:rPr>
+        <w:t xml:space="preserve"> my dad because he is mostly paralyzed on his right side.</w:t>
       </w:r>
     </w:p>
     <w:p>
@@ -633,14 +989,46 @@
           <w:rFonts w:ascii="Calibri" w:eastAsia="Calibri" w:hAnsi="Calibri" w:cs="Calibri"/>
           <w:sz w:val="22"/>
         </w:rPr>
-        <w:t xml:space="preserve"> I was born and raised in Jacksonville, but am hoping to eventually move someday (still figuring out where).</w:t>
-      </w:r>
-      <w:r>
-        <w:rPr>
-          <w:rFonts w:ascii="Calibri" w:eastAsia="Calibri" w:hAnsi="Calibri" w:cs="Calibri"/>
-          <w:sz w:val="22"/>
-        </w:rPr>
-        <w:t xml:space="preserve"> I have been interested in computers for a long time. Some of my hobbies are playing video games, hanging with friends, and </w:t>
+        <w:t xml:space="preserve"> I was born and raised in </w:t>
+      </w:r>
+      <w:proofErr w:type="gramStart"/>
+      <w:r>
+        <w:rPr>
+          <w:rFonts w:ascii="Calibri" w:eastAsia="Calibri" w:hAnsi="Calibri" w:cs="Calibri"/>
+          <w:sz w:val="22"/>
+        </w:rPr>
+        <w:t>Jacksonville, but</w:t>
+      </w:r>
+      <w:proofErr w:type="gramEnd"/>
+      <w:r>
+        <w:rPr>
+          <w:rFonts w:ascii="Calibri" w:eastAsia="Calibri" w:hAnsi="Calibri" w:cs="Calibri"/>
+          <w:sz w:val="22"/>
+        </w:rPr>
+        <w:t xml:space="preserve"> am hoping to eventually move someday (still figuring out where).</w:t>
+      </w:r>
+      <w:r>
+        <w:rPr>
+          <w:rFonts w:ascii="Calibri" w:eastAsia="Calibri" w:hAnsi="Calibri" w:cs="Calibri"/>
+          <w:sz w:val="22"/>
+        </w:rPr>
+        <w:t xml:space="preserve"> I have been interested in computers for a long time. Some of my hobbies are playing video games, </w:t>
+      </w:r>
+      <w:proofErr w:type="gramStart"/>
+      <w:r>
+        <w:rPr>
+          <w:rFonts w:ascii="Calibri" w:eastAsia="Calibri" w:hAnsi="Calibri" w:cs="Calibri"/>
+          <w:sz w:val="22"/>
+        </w:rPr>
+        <w:t>hanging</w:t>
+      </w:r>
+      <w:proofErr w:type="gramEnd"/>
+      <w:r>
+        <w:rPr>
+          <w:rFonts w:ascii="Calibri" w:eastAsia="Calibri" w:hAnsi="Calibri" w:cs="Calibri"/>
+          <w:sz w:val="22"/>
+        </w:rPr>
+        <w:t xml:space="preserve"> with friends, and </w:t>
       </w:r>
       <w:r>
         <w:rPr>
@@ -693,7 +1081,23 @@
           <w:rFonts w:ascii="Calibri" w:eastAsia="Calibri" w:hAnsi="Calibri" w:cs="Calibri"/>
           <w:sz w:val="22"/>
         </w:rPr>
-        <w:t>Hi class, my name is Corey Burgos and I am currently working on my B.A.S. in Information Systems Technology. I am a Jacksonville native and have lived here my whole life. I currently work at the Grainger warehouse but hope to use my degree to get a job as a software developer at their I.T. building sometime in the future. My hobbies include drawing, animating, creating web sites, playing games (extremely excited for Paper Mario TTYD Remake), and spending time with my family. I wish everybody the best of luck with the class!</w:t>
+        <w:t xml:space="preserve">Hi class, my name is Corey </w:t>
+      </w:r>
+      <w:proofErr w:type="gramStart"/>
+      <w:r>
+        <w:rPr>
+          <w:rFonts w:ascii="Calibri" w:eastAsia="Calibri" w:hAnsi="Calibri" w:cs="Calibri"/>
+          <w:sz w:val="22"/>
+        </w:rPr>
+        <w:t>Burgos</w:t>
+      </w:r>
+      <w:proofErr w:type="gramEnd"/>
+      <w:r>
+        <w:rPr>
+          <w:rFonts w:ascii="Calibri" w:eastAsia="Calibri" w:hAnsi="Calibri" w:cs="Calibri"/>
+          <w:sz w:val="22"/>
+        </w:rPr>
+        <w:t xml:space="preserve"> and I am currently working on my B.A.S. in Information Systems Technology. I am a Jacksonville native and have lived here my whole life. I currently work at the Grainger warehouse but hope to use my degree to get a job as a software developer at their I.T. building sometime in the future. My hobbies include drawing, animating, creating web sites, playing games (extremely excited for Paper Mario TTYD Remake), and spending time with my family. I wish everybody the best of luck with the class!</w:t>
       </w:r>
     </w:p>
     <w:p>
@@ -725,7 +1129,23 @@
           <w:rFonts w:ascii="Calibri" w:eastAsia="Calibri" w:hAnsi="Calibri" w:cs="Calibri"/>
           <w:sz w:val="22"/>
         </w:rPr>
-        <w:t>My name is Britton Sutherland and I grew up in Jacksonville, Fl. I am currently working towards obtaining my degree in information technology with a concentration in software development. I went to high school at Eagles View Academy, and I graduated in 2020. I have been working at UPS for the past four years as a control room operator. I have a working knowledge of some web development fundamentals. I worked through the Odin Project web development course. I also have previously taken classes which explored Python and Java. Some of my hobbies include golf, piano, and video games. I have been attempting to 100% complete Hollow Knight the past couple weeks, and it has been brutal. I am excited to get started in this class. </w:t>
+        <w:t xml:space="preserve">My name is Britton </w:t>
+      </w:r>
+      <w:proofErr w:type="gramStart"/>
+      <w:r>
+        <w:rPr>
+          <w:rFonts w:ascii="Calibri" w:eastAsia="Calibri" w:hAnsi="Calibri" w:cs="Calibri"/>
+          <w:sz w:val="22"/>
+        </w:rPr>
+        <w:t>Sutherland</w:t>
+      </w:r>
+      <w:proofErr w:type="gramEnd"/>
+      <w:r>
+        <w:rPr>
+          <w:rFonts w:ascii="Calibri" w:eastAsia="Calibri" w:hAnsi="Calibri" w:cs="Calibri"/>
+          <w:sz w:val="22"/>
+        </w:rPr>
+        <w:t xml:space="preserve"> and I grew up in Jacksonville, Fl. I am currently working towards obtaining my degree in information technology with a concentration in software development. I went to high school at Eagles View Academy, and I graduated in 2020. I have been working at UPS for the past four years as a control room operator. I have a working knowledge of some web development fundamentals. I worked through the Odin Project web development course. I also have previously taken classes which explored Python and Java. Some of my hobbies include golf, piano, and video games. I have been attempting to 100% complete Hollow Knight the past couple weeks, and it has been brutal. I am excited to get started in this class. </w:t>
       </w:r>
     </w:p>
     <w:p>
@@ -758,6 +1178,180 @@
           <w:sz w:val="22"/>
         </w:rPr>
         <w:t xml:space="preserve">Hello everyone, I grew up in Jacksonville FL and currently live in Tennessee. I am pursuing a bachelor’s degree in information technology and plan to graduate next year. Most of my time is spent working as a Software Engineer at a startup and doing school. When I have free time, I enjoy playing basketball and CSGO. </w:t>
+      </w:r>
+    </w:p>
+    <w:p>
+      <w:pPr>
+        <w:spacing w:line="259" w:lineRule="auto"/>
+        <w:rPr>
+          <w:rFonts w:ascii="Calibri" w:eastAsia="Calibri" w:hAnsi="Calibri" w:cs="Calibri"/>
+          <w:sz w:val="22"/>
+        </w:rPr>
+      </w:pPr>
+      <w:r>
+        <w:rPr>
+          <w:rFonts w:ascii="Calibri" w:eastAsia="Calibri" w:hAnsi="Calibri" w:cs="Calibri"/>
+          <w:sz w:val="22"/>
+        </w:rPr>
+        <w:t>5/26/2024</w:t>
+      </w:r>
+      <w:r>
+        <w:rPr>
+          <w:rFonts w:ascii="Calibri" w:eastAsia="Calibri" w:hAnsi="Calibri" w:cs="Calibri"/>
+          <w:sz w:val="22"/>
+        </w:rPr>
+        <w:t xml:space="preserve"> Gustavo Romero</w:t>
+      </w:r>
+    </w:p>
+    <w:p>
+      <w:pPr>
+        <w:spacing w:line="259" w:lineRule="auto"/>
+        <w:rPr>
+          <w:rFonts w:ascii="Calibri" w:eastAsia="Calibri" w:hAnsi="Calibri" w:cs="Calibri"/>
+          <w:sz w:val="22"/>
+        </w:rPr>
+      </w:pPr>
+      <w:r>
+        <w:rPr>
+          <w:rFonts w:ascii="Calibri" w:eastAsia="Calibri" w:hAnsi="Calibri" w:cs="Calibri"/>
+          <w:sz w:val="22"/>
+        </w:rPr>
+        <w:t xml:space="preserve">Hi everyone, </w:t>
+      </w:r>
+      <w:r>
+        <w:rPr>
+          <w:rFonts w:ascii="Calibri" w:eastAsia="Calibri" w:hAnsi="Calibri" w:cs="Calibri"/>
+          <w:sz w:val="22"/>
+        </w:rPr>
+        <w:t xml:space="preserve">my name is Gustavo Romero, I </w:t>
+      </w:r>
+      <w:r>
+        <w:rPr>
+          <w:rFonts w:ascii="Calibri" w:eastAsia="Calibri" w:hAnsi="Calibri" w:cs="Calibri"/>
+          <w:sz w:val="22"/>
+        </w:rPr>
+        <w:t xml:space="preserve">was born in Maracaibo </w:t>
+      </w:r>
+      <w:r>
+        <w:rPr>
+          <w:rFonts w:ascii="Calibri" w:eastAsia="Calibri" w:hAnsi="Calibri" w:cs="Calibri"/>
+          <w:sz w:val="22"/>
+        </w:rPr>
+        <w:t>in</w:t>
+      </w:r>
+      <w:r>
+        <w:rPr>
+          <w:rFonts w:ascii="Calibri" w:eastAsia="Calibri" w:hAnsi="Calibri" w:cs="Calibri"/>
+          <w:sz w:val="22"/>
+        </w:rPr>
+        <w:t xml:space="preserve"> Venezuela</w:t>
+      </w:r>
+      <w:r>
+        <w:rPr>
+          <w:rFonts w:ascii="Calibri" w:eastAsia="Calibri" w:hAnsi="Calibri" w:cs="Calibri"/>
+          <w:sz w:val="22"/>
+        </w:rPr>
+        <w:t xml:space="preserve"> but </w:t>
+      </w:r>
+      <w:r>
+        <w:rPr>
+          <w:rFonts w:ascii="Calibri" w:eastAsia="Calibri" w:hAnsi="Calibri" w:cs="Calibri"/>
+          <w:sz w:val="22"/>
+        </w:rPr>
+        <w:t xml:space="preserve">moved to </w:t>
+      </w:r>
+      <w:r>
+        <w:rPr>
+          <w:rFonts w:ascii="Calibri" w:eastAsia="Calibri" w:hAnsi="Calibri" w:cs="Calibri"/>
+          <w:sz w:val="22"/>
+        </w:rPr>
+        <w:t>Jacksonville</w:t>
+      </w:r>
+      <w:r>
+        <w:rPr>
+          <w:rFonts w:ascii="Calibri" w:eastAsia="Calibri" w:hAnsi="Calibri" w:cs="Calibri"/>
+          <w:sz w:val="22"/>
+        </w:rPr>
+        <w:t xml:space="preserve"> about 6 years ago. I consider this </w:t>
+      </w:r>
+      <w:r>
+        <w:rPr>
+          <w:rFonts w:ascii="Calibri" w:eastAsia="Calibri" w:hAnsi="Calibri" w:cs="Calibri"/>
+          <w:sz w:val="22"/>
+        </w:rPr>
+        <w:t>town my new home now</w:t>
+      </w:r>
+      <w:r>
+        <w:rPr>
+          <w:rFonts w:ascii="Calibri" w:eastAsia="Calibri" w:hAnsi="Calibri" w:cs="Calibri"/>
+          <w:sz w:val="22"/>
+        </w:rPr>
+        <w:t>.</w:t>
+      </w:r>
+      <w:r>
+        <w:rPr>
+          <w:rFonts w:ascii="Calibri" w:eastAsia="Calibri" w:hAnsi="Calibri" w:cs="Calibri"/>
+          <w:sz w:val="22"/>
+        </w:rPr>
+        <w:t xml:space="preserve"> I am trying to get my degree in BAS in Information Technology Systems with a </w:t>
+      </w:r>
+      <w:r>
+        <w:rPr>
+          <w:rFonts w:ascii="Calibri" w:eastAsia="Calibri" w:hAnsi="Calibri" w:cs="Calibri"/>
+          <w:sz w:val="22"/>
+        </w:rPr>
+        <w:t xml:space="preserve">concentration in Application Development. </w:t>
+      </w:r>
+      <w:r>
+        <w:rPr>
+          <w:rFonts w:ascii="Calibri" w:eastAsia="Calibri" w:hAnsi="Calibri" w:cs="Calibri"/>
+          <w:sz w:val="22"/>
+        </w:rPr>
+        <w:t xml:space="preserve">I like to do sports, and </w:t>
+      </w:r>
+      <w:r>
+        <w:rPr>
+          <w:rFonts w:ascii="Calibri" w:eastAsia="Calibri" w:hAnsi="Calibri" w:cs="Calibri"/>
+          <w:sz w:val="22"/>
+        </w:rPr>
+        <w:t xml:space="preserve">I used to play many video games, but gaming time has declined since I have been married. </w:t>
+      </w:r>
+      <w:r>
+        <w:rPr>
+          <w:rFonts w:ascii="Calibri" w:eastAsia="Calibri" w:hAnsi="Calibri" w:cs="Calibri"/>
+          <w:sz w:val="22"/>
+        </w:rPr>
+        <w:t>It's</w:t>
+      </w:r>
+      <w:r>
+        <w:rPr>
+          <w:rFonts w:ascii="Calibri" w:eastAsia="Calibri" w:hAnsi="Calibri" w:cs="Calibri"/>
+          <w:sz w:val="22"/>
+        </w:rPr>
+        <w:t xml:space="preserve"> been a little while since I </w:t>
+      </w:r>
+      <w:r>
+        <w:rPr>
+          <w:rFonts w:ascii="Calibri" w:eastAsia="Calibri" w:hAnsi="Calibri" w:cs="Calibri"/>
+          <w:sz w:val="22"/>
+        </w:rPr>
+        <w:t xml:space="preserve">went to full depth in Java. So, I will </w:t>
+      </w:r>
+      <w:proofErr w:type="gramStart"/>
+      <w:r>
+        <w:rPr>
+          <w:rFonts w:ascii="Calibri" w:eastAsia="Calibri" w:hAnsi="Calibri" w:cs="Calibri"/>
+          <w:sz w:val="22"/>
+        </w:rPr>
+        <w:t>definitely try</w:t>
+      </w:r>
+      <w:proofErr w:type="gramEnd"/>
+      <w:r>
+        <w:rPr>
+          <w:rFonts w:ascii="Calibri" w:eastAsia="Calibri" w:hAnsi="Calibri" w:cs="Calibri"/>
+          <w:sz w:val="22"/>
+        </w:rPr>
+        <w:t xml:space="preserve"> my best to pass this class! Looking forward to meeting the rest of the class in person in the Fall.</w:t>
       </w:r>
     </w:p>
     <w:sectPr>
@@ -1607,4 +2201,300 @@
     </a:ext>
   </a:extLst>
 </a:theme>
+</file>
+
+<file path=customXml/item1.xml><?xml version="1.0" encoding="utf-8"?>
+<ct:contentTypeSchema xmlns:ct="http://schemas.microsoft.com/office/2006/metadata/contentType" xmlns:ma="http://schemas.microsoft.com/office/2006/metadata/properties/metaAttributes" ct:_="" ma:_="" ma:contentTypeName="Document" ma:contentTypeID="0x01010044A926D1EFA85F4B90F072A3D92E980A" ma:contentTypeVersion="15" ma:contentTypeDescription="Create a new document." ma:contentTypeScope="" ma:versionID="85d350f2f04aa6081c112bc7c3212712">
+  <xsd:schema xmlns:xsd="http://www.w3.org/2001/XMLSchema" xmlns:xs="http://www.w3.org/2001/XMLSchema" xmlns:p="http://schemas.microsoft.com/office/2006/metadata/properties" xmlns:ns3="e259237d-3271-4e82-a928-ef3246af07ed" xmlns:ns4="c2058178-52a0-4d39-b81e-600f19ed4860" targetNamespace="http://schemas.microsoft.com/office/2006/metadata/properties" ma:root="true" ma:fieldsID="3912611d00154ef3be0bae3b6a705f24" ns3:_="" ns4:_="">
+    <xsd:import namespace="e259237d-3271-4e82-a928-ef3246af07ed"/>
+    <xsd:import namespace="c2058178-52a0-4d39-b81e-600f19ed4860"/>
+    <xsd:element name="properties">
+      <xsd:complexType>
+        <xsd:sequence>
+          <xsd:element name="documentManagement">
+            <xsd:complexType>
+              <xsd:all>
+                <xsd:element ref="ns3:MediaServiceMetadata" minOccurs="0"/>
+                <xsd:element ref="ns3:MediaServiceFastMetadata" minOccurs="0"/>
+                <xsd:element ref="ns3:MediaServiceAutoKeyPoints" minOccurs="0"/>
+                <xsd:element ref="ns3:MediaServiceKeyPoints" minOccurs="0"/>
+                <xsd:element ref="ns3:_activity" minOccurs="0"/>
+                <xsd:element ref="ns4:SharedWithUsers" minOccurs="0"/>
+                <xsd:element ref="ns4:SharedWithDetails" minOccurs="0"/>
+                <xsd:element ref="ns4:SharingHintHash" minOccurs="0"/>
+                <xsd:element ref="ns3:MediaServiceObjectDetectorVersions" minOccurs="0"/>
+                <xsd:element ref="ns3:MediaServiceSystemTags" minOccurs="0"/>
+                <xsd:element ref="ns3:MediaServiceOCR" minOccurs="0"/>
+                <xsd:element ref="ns3:MediaServiceGenerationTime" minOccurs="0"/>
+                <xsd:element ref="ns3:MediaServiceEventHashCode" minOccurs="0"/>
+                <xsd:element ref="ns3:MediaServiceDateTaken" minOccurs="0"/>
+                <xsd:element ref="ns3:MediaServiceSearchProperties" minOccurs="0"/>
+              </xsd:all>
+            </xsd:complexType>
+          </xsd:element>
+        </xsd:sequence>
+      </xsd:complexType>
+    </xsd:element>
+  </xsd:schema>
+  <xsd:schema xmlns:xsd="http://www.w3.org/2001/XMLSchema" xmlns:xs="http://www.w3.org/2001/XMLSchema" xmlns:dms="http://schemas.microsoft.com/office/2006/documentManagement/types" xmlns:pc="http://schemas.microsoft.com/office/infopath/2007/PartnerControls" targetNamespace="e259237d-3271-4e82-a928-ef3246af07ed" elementFormDefault="qualified">
+    <xsd:import namespace="http://schemas.microsoft.com/office/2006/documentManagement/types"/>
+    <xsd:import namespace="http://schemas.microsoft.com/office/infopath/2007/PartnerControls"/>
+    <xsd:element name="MediaServiceMetadata" ma:index="8" nillable="true" ma:displayName="MediaServiceMetadata" ma:hidden="true" ma:internalName="MediaServiceMetadata" ma:readOnly="true">
+      <xsd:simpleType>
+        <xsd:restriction base="dms:Note"/>
+      </xsd:simpleType>
+    </xsd:element>
+    <xsd:element name="MediaServiceFastMetadata" ma:index="9" nillable="true" ma:displayName="MediaServiceFastMetadata" ma:hidden="true" ma:internalName="MediaServiceFastMetadata" ma:readOnly="true">
+      <xsd:simpleType>
+        <xsd:restriction base="dms:Note"/>
+      </xsd:simpleType>
+    </xsd:element>
+    <xsd:element name="MediaServiceAutoKeyPoints" ma:index="10" nillable="true" ma:displayName="MediaServiceAutoKeyPoints" ma:hidden="true" ma:internalName="MediaServiceAutoKeyPoints" ma:readOnly="true">
+      <xsd:simpleType>
+        <xsd:restriction base="dms:Note"/>
+      </xsd:simpleType>
+    </xsd:element>
+    <xsd:element name="MediaServiceKeyPoints" ma:index="11" nillable="true" ma:displayName="KeyPoints" ma:internalName="MediaServiceKeyPoints" ma:readOnly="true">
+      <xsd:simpleType>
+        <xsd:restriction base="dms:Note">
+          <xsd:maxLength value="255"/>
+        </xsd:restriction>
+      </xsd:simpleType>
+    </xsd:element>
+    <xsd:element name="_activity" ma:index="12" nillable="true" ma:displayName="_activity" ma:hidden="true" ma:internalName="_activity">
+      <xsd:simpleType>
+        <xsd:restriction base="dms:Note"/>
+      </xsd:simpleType>
+    </xsd:element>
+    <xsd:element name="MediaServiceObjectDetectorVersions" ma:index="16" nillable="true" ma:displayName="MediaServiceObjectDetectorVersions" ma:hidden="true" ma:indexed="true" ma:internalName="MediaServiceObjectDetectorVersions" ma:readOnly="true">
+      <xsd:simpleType>
+        <xsd:restriction base="dms:Text"/>
+      </xsd:simpleType>
+    </xsd:element>
+    <xsd:element name="MediaServiceSystemTags" ma:index="17" nillable="true" ma:displayName="MediaServiceSystemTags" ma:hidden="true" ma:internalName="MediaServiceSystemTags" ma:readOnly="true">
+      <xsd:simpleType>
+        <xsd:restriction base="dms:Note"/>
+      </xsd:simpleType>
+    </xsd:element>
+    <xsd:element name="MediaServiceOCR" ma:index="18" nillable="true" ma:displayName="Extracted Text" ma:internalName="MediaServiceOCR" ma:readOnly="true">
+      <xsd:simpleType>
+        <xsd:restriction base="dms:Note">
+          <xsd:maxLength value="255"/>
+        </xsd:restriction>
+      </xsd:simpleType>
+    </xsd:element>
+    <xsd:element name="MediaServiceGenerationTime" ma:index="19" nillable="true" ma:displayName="MediaServiceGenerationTime" ma:hidden="true" ma:internalName="MediaServiceGenerationTime" ma:readOnly="true">
+      <xsd:simpleType>
+        <xsd:restriction base="dms:Text"/>
+      </xsd:simpleType>
+    </xsd:element>
+    <xsd:element name="MediaServiceEventHashCode" ma:index="20" nillable="true" ma:displayName="MediaServiceEventHashCode" ma:hidden="true" ma:internalName="MediaServiceEventHashCode" ma:readOnly="true">
+      <xsd:simpleType>
+        <xsd:restriction base="dms:Text"/>
+      </xsd:simpleType>
+    </xsd:element>
+    <xsd:element name="MediaServiceDateTaken" ma:index="21" nillable="true" ma:displayName="MediaServiceDateTaken" ma:hidden="true" ma:indexed="true" ma:internalName="MediaServiceDateTaken" ma:readOnly="true">
+      <xsd:simpleType>
+        <xsd:restriction base="dms:Text"/>
+      </xsd:simpleType>
+    </xsd:element>
+    <xsd:element name="MediaServiceSearchProperties" ma:index="22" nillable="true" ma:displayName="MediaServiceSearchProperties" ma:hidden="true" ma:internalName="MediaServiceSearchProperties" ma:readOnly="true">
+      <xsd:simpleType>
+        <xsd:restriction base="dms:Note"/>
+      </xsd:simpleType>
+    </xsd:element>
+  </xsd:schema>
+  <xsd:schema xmlns:xsd="http://www.w3.org/2001/XMLSchema" xmlns:xs="http://www.w3.org/2001/XMLSchema" xmlns:dms="http://schemas.microsoft.com/office/2006/documentManagement/types" xmlns:pc="http://schemas.microsoft.com/office/infopath/2007/PartnerControls" targetNamespace="c2058178-52a0-4d39-b81e-600f19ed4860" elementFormDefault="qualified">
+    <xsd:import namespace="http://schemas.microsoft.com/office/2006/documentManagement/types"/>
+    <xsd:import namespace="http://schemas.microsoft.com/office/infopath/2007/PartnerControls"/>
+    <xsd:element name="SharedWithUsers" ma:index="13" nillable="true" ma:displayName="Shared With" ma:internalName="SharedWithUsers" ma:readOnly="true">
+      <xsd:complexType>
+        <xsd:complexContent>
+          <xsd:extension base="dms:UserMulti">
+            <xsd:sequence>
+              <xsd:element name="UserInfo" minOccurs="0" maxOccurs="unbounded">
+                <xsd:complexType>
+                  <xsd:sequence>
+                    <xsd:element name="DisplayName" type="xsd:string" minOccurs="0"/>
+                    <xsd:element name="AccountId" type="dms:UserId" minOccurs="0" nillable="true"/>
+                    <xsd:element name="AccountType" type="xsd:string" minOccurs="0"/>
+                  </xsd:sequence>
+                </xsd:complexType>
+              </xsd:element>
+            </xsd:sequence>
+          </xsd:extension>
+        </xsd:complexContent>
+      </xsd:complexType>
+    </xsd:element>
+    <xsd:element name="SharedWithDetails" ma:index="14" nillable="true" ma:displayName="Shared With Details" ma:internalName="SharedWithDetails" ma:readOnly="true">
+      <xsd:simpleType>
+        <xsd:restriction base="dms:Note">
+          <xsd:maxLength value="255"/>
+        </xsd:restriction>
+      </xsd:simpleType>
+    </xsd:element>
+    <xsd:element name="SharingHintHash" ma:index="15" nillable="true" ma:displayName="Sharing Hint Hash" ma:hidden="true" ma:internalName="SharingHintHash" ma:readOnly="true">
+      <xsd:simpleType>
+        <xsd:restriction base="dms:Text"/>
+      </xsd:simpleType>
+    </xsd:element>
+  </xsd:schema>
+  <xsd:schema xmlns="http://schemas.openxmlformats.org/package/2006/metadata/core-properties" xmlns:xsd="http://www.w3.org/2001/XMLSchema" xmlns:xsi="http://www.w3.org/2001/XMLSchema-instance" xmlns:dc="http://purl.org/dc/elements/1.1/" xmlns:dcterms="http://purl.org/dc/terms/" xmlns:odoc="http://schemas.microsoft.com/internal/obd" targetNamespace="http://schemas.openxmlformats.org/package/2006/metadata/core-properties" elementFormDefault="qualified" attributeFormDefault="unqualified" blockDefault="#all">
+    <xsd:import namespace="http://purl.org/dc/elements/1.1/" schemaLocation="http://dublincore.org/schemas/xmls/qdc/2003/04/02/dc.xsd"/>
+    <xsd:import namespace="http://purl.org/dc/terms/" schemaLocation="http://dublincore.org/schemas/xmls/qdc/2003/04/02/dcterms.xsd"/>
+    <xsd:element name="coreProperties" type="CT_coreProperties"/>
+    <xsd:complexType name="CT_coreProperties">
+      <xsd:all>
+        <xsd:element ref="dc:creator" minOccurs="0" maxOccurs="1"/>
+        <xsd:element ref="dcterms:created" minOccurs="0" maxOccurs="1"/>
+        <xsd:element ref="dc:identifier" minOccurs="0" maxOccurs="1"/>
+        <xsd:element name="contentType" minOccurs="0" maxOccurs="1" type="xsd:string" ma:index="0" ma:displayName="Content Type"/>
+        <xsd:element ref="dc:title" minOccurs="0" maxOccurs="1" ma:index="4" ma:displayName="Title"/>
+        <xsd:element ref="dc:subject" minOccurs="0" maxOccurs="1"/>
+        <xsd:element ref="dc:description" minOccurs="0" maxOccurs="1"/>
+        <xsd:element name="keywords" minOccurs="0" maxOccurs="1" type="xsd:string"/>
+        <xsd:element ref="dc:language" minOccurs="0" maxOccurs="1"/>
+        <xsd:element name="category" minOccurs="0" maxOccurs="1" type="xsd:string"/>
+        <xsd:element name="version" minOccurs="0" maxOccurs="1" type="xsd:string"/>
+        <xsd:element name="revision" minOccurs="0" maxOccurs="1" type="xsd:string">
+          <xsd:annotation>
+            <xsd:documentation>
+                        This value indicates the number of saves or revisions. The application is responsible for updating this value after each revision.
+                    </xsd:documentation>
+          </xsd:annotation>
+        </xsd:element>
+        <xsd:element name="lastModifiedBy" minOccurs="0" maxOccurs="1" type="xsd:string"/>
+        <xsd:element ref="dcterms:modified" minOccurs="0" maxOccurs="1"/>
+        <xsd:element name="contentStatus" minOccurs="0" maxOccurs="1" type="xsd:string"/>
+      </xsd:all>
+    </xsd:complexType>
+  </xsd:schema>
+  <xs:schema xmlns:pc="http://schemas.microsoft.com/office/infopath/2007/PartnerControls" xmlns:xs="http://www.w3.org/2001/XMLSchema" targetNamespace="http://schemas.microsoft.com/office/infopath/2007/PartnerControls" elementFormDefault="qualified" attributeFormDefault="unqualified">
+    <xs:element name="Person">
+      <xs:complexType>
+        <xs:sequence>
+          <xs:element ref="pc:DisplayName" minOccurs="0"/>
+          <xs:element ref="pc:AccountId" minOccurs="0"/>
+          <xs:element ref="pc:AccountType" minOccurs="0"/>
+        </xs:sequence>
+      </xs:complexType>
+    </xs:element>
+    <xs:element name="DisplayName" type="xs:string"/>
+    <xs:element name="AccountId" type="xs:string"/>
+    <xs:element name="AccountType" type="xs:string"/>
+    <xs:element name="BDCAssociatedEntity">
+      <xs:complexType>
+        <xs:sequence>
+          <xs:element ref="pc:BDCEntity" minOccurs="0" maxOccurs="unbounded"/>
+        </xs:sequence>
+        <xs:attribute ref="pc:EntityNamespace"/>
+        <xs:attribute ref="pc:EntityName"/>
+        <xs:attribute ref="pc:SystemInstanceName"/>
+        <xs:attribute ref="pc:AssociationName"/>
+      </xs:complexType>
+    </xs:element>
+    <xs:attribute name="EntityNamespace" type="xs:string"/>
+    <xs:attribute name="EntityName" type="xs:string"/>
+    <xs:attribute name="SystemInstanceName" type="xs:string"/>
+    <xs:attribute name="AssociationName" type="xs:string"/>
+    <xs:element name="BDCEntity">
+      <xs:complexType>
+        <xs:sequence>
+          <xs:element ref="pc:EntityDisplayName" minOccurs="0"/>
+          <xs:element ref="pc:EntityInstanceReference" minOccurs="0"/>
+          <xs:element ref="pc:EntityId1" minOccurs="0"/>
+          <xs:element ref="pc:EntityId2" minOccurs="0"/>
+          <xs:element ref="pc:EntityId3" minOccurs="0"/>
+          <xs:element ref="pc:EntityId4" minOccurs="0"/>
+          <xs:element ref="pc:EntityId5" minOccurs="0"/>
+        </xs:sequence>
+      </xs:complexType>
+    </xs:element>
+    <xs:element name="EntityDisplayName" type="xs:string"/>
+    <xs:element name="EntityInstanceReference" type="xs:string"/>
+    <xs:element name="EntityId1" type="xs:string"/>
+    <xs:element name="EntityId2" type="xs:string"/>
+    <xs:element name="EntityId3" type="xs:string"/>
+    <xs:element name="EntityId4" type="xs:string"/>
+    <xs:element name="EntityId5" type="xs:string"/>
+    <xs:element name="Terms">
+      <xs:complexType>
+        <xs:sequence>
+          <xs:element ref="pc:TermInfo" minOccurs="0" maxOccurs="unbounded"/>
+        </xs:sequence>
+      </xs:complexType>
+    </xs:element>
+    <xs:element name="TermInfo">
+      <xs:complexType>
+        <xs:sequence>
+          <xs:element ref="pc:TermName" minOccurs="0"/>
+          <xs:element ref="pc:TermId" minOccurs="0"/>
+        </xs:sequence>
+      </xs:complexType>
+    </xs:element>
+    <xs:element name="TermName" type="xs:string"/>
+    <xs:element name="TermId" type="xs:string"/>
+  </xs:schema>
+</ct:contentTypeSchema>
+</file>
+
+<file path=customXml/item2.xml><?xml version="1.0" encoding="utf-8"?>
+<?mso-contentType ?>
+<FormTemplates xmlns="http://schemas.microsoft.com/sharepoint/v3/contenttype/forms">
+  <Display>DocumentLibraryForm</Display>
+  <Edit>DocumentLibraryForm</Edit>
+  <New>DocumentLibraryForm</New>
+</FormTemplates>
+</file>
+
+<file path=customXml/item3.xml><?xml version="1.0" encoding="utf-8"?>
+<p:properties xmlns:p="http://schemas.microsoft.com/office/2006/metadata/properties" xmlns:xsi="http://www.w3.org/2001/XMLSchema-instance" xmlns:pc="http://schemas.microsoft.com/office/infopath/2007/PartnerControls">
+  <documentManagement>
+    <_activity xmlns="e259237d-3271-4e82-a928-ef3246af07ed" xsi:nil="true"/>
+  </documentManagement>
+</p:properties>
+</file>
+
+<file path=customXml/itemProps1.xml><?xml version="1.0" encoding="utf-8"?>
+<ds:datastoreItem xmlns:ds="http://schemas.openxmlformats.org/officeDocument/2006/customXml" ds:itemID="{82783681-1C01-464A-B39F-786F15BE7AB5}">
+  <ds:schemaRefs>
+    <ds:schemaRef ds:uri="http://schemas.microsoft.com/office/2006/metadata/contentType"/>
+    <ds:schemaRef ds:uri="http://schemas.microsoft.com/office/2006/metadata/properties/metaAttributes"/>
+    <ds:schemaRef ds:uri="http://www.w3.org/2001/XMLSchema"/>
+    <ds:schemaRef ds:uri="http://schemas.microsoft.com/office/2006/metadata/properties"/>
+    <ds:schemaRef ds:uri="e259237d-3271-4e82-a928-ef3246af07ed"/>
+    <ds:schemaRef ds:uri="c2058178-52a0-4d39-b81e-600f19ed4860"/>
+    <ds:schemaRef ds:uri="http://schemas.microsoft.com/office/2006/documentManagement/types"/>
+    <ds:schemaRef ds:uri="http://schemas.microsoft.com/office/infopath/2007/PartnerControls"/>
+    <ds:schemaRef ds:uri="http://schemas.openxmlformats.org/package/2006/metadata/core-properties"/>
+    <ds:schemaRef ds:uri="http://purl.org/dc/elements/1.1/"/>
+    <ds:schemaRef ds:uri="http://purl.org/dc/terms/"/>
+    <ds:schemaRef ds:uri="http://schemas.microsoft.com/internal/obd"/>
+  </ds:schemaRefs>
+</ds:datastoreItem>
+</file>
+
+<file path=customXml/itemProps2.xml><?xml version="1.0" encoding="utf-8"?>
+<ds:datastoreItem xmlns:ds="http://schemas.openxmlformats.org/officeDocument/2006/customXml" ds:itemID="{97D0C855-1720-437C-A825-F648DFA4F18B}">
+  <ds:schemaRefs>
+    <ds:schemaRef ds:uri="http://schemas.microsoft.com/sharepoint/v3/contenttype/forms"/>
+  </ds:schemaRefs>
+</ds:datastoreItem>
+</file>
+
+<file path=customXml/itemProps3.xml><?xml version="1.0" encoding="utf-8"?>
+<ds:datastoreItem xmlns:ds="http://schemas.openxmlformats.org/officeDocument/2006/customXml" ds:itemID="{941296D3-1FB7-4BB3-BC74-0B2FE6FEFDE1}">
+  <ds:schemaRefs>
+    <ds:schemaRef ds:uri="http://purl.org/dc/terms/"/>
+    <ds:schemaRef ds:uri="http://schemas.microsoft.com/office/2006/metadata/properties"/>
+    <ds:schemaRef ds:uri="http://www.w3.org/XML/1998/namespace"/>
+    <ds:schemaRef ds:uri="http://purl.org/dc/elements/1.1/"/>
+    <ds:schemaRef ds:uri="http://schemas.microsoft.com/office/infopath/2007/PartnerControls"/>
+    <ds:schemaRef ds:uri="http://schemas.microsoft.com/office/2006/documentManagement/types"/>
+    <ds:schemaRef ds:uri="http://schemas.openxmlformats.org/package/2006/metadata/core-properties"/>
+    <ds:schemaRef ds:uri="c2058178-52a0-4d39-b81e-600f19ed4860"/>
+    <ds:schemaRef ds:uri="e259237d-3271-4e82-a928-ef3246af07ed"/>
+    <ds:schemaRef ds:uri="http://purl.org/dc/dcmitype/"/>
+  </ds:schemaRefs>
+</ds:datastoreItem>
 </file>
</xml_diff>

<commit_message>
Merge Gustavo Romero changes
</commit_message>
<xml_diff>
--- a/COP3330C Icebreaker Discussion.docx
+++ b/COP3330C Icebreaker Discussion.docx
@@ -86,7 +86,7 @@
           <w:sz w:val="22"/>
         </w:rPr>
       </w:pPr>
-      <w:hyperlink r:id="rId5">
+      <w:hyperlink r:id="rId8">
         <w:r>
           <w:rPr>
             <w:rFonts w:ascii="Calibri" w:eastAsia="Calibri" w:hAnsi="Calibri" w:cs="Calibri"/>
@@ -139,7 +139,7 @@
           <w:sz w:val="22"/>
         </w:rPr>
       </w:pPr>
-      <w:hyperlink r:id="rId6">
+      <w:hyperlink r:id="rId9">
         <w:r>
           <w:rPr>
             <w:rFonts w:ascii="Calibri" w:eastAsia="Calibri" w:hAnsi="Calibri" w:cs="Calibri"/>
@@ -199,7 +199,7 @@
           <w:sz w:val="22"/>
         </w:rPr>
       </w:pPr>
-      <w:hyperlink r:id="rId7">
+      <w:hyperlink r:id="rId10">
         <w:r>
           <w:rPr>
             <w:rFonts w:ascii="Calibri" w:eastAsia="Calibri" w:hAnsi="Calibri" w:cs="Calibri"/>
@@ -377,7 +377,23 @@
           <w:sz w:val="22"/>
         </w:rPr>
         <w:br/>
-        <w:t>I am a retired software engineer who loves books and movies (especially classic horror/sci-fi). I love technology and coding, my favorite languages are Java and C++ but I also teach R and Python in our Data Science program and I teach machine learning in our FinTech program.</w:t>
+        <w:t xml:space="preserve">I am a retired software engineer who loves books and movies (especially classic horror/sci-fi). I love technology and </w:t>
+      </w:r>
+      <w:proofErr w:type="gramStart"/>
+      <w:r>
+        <w:rPr>
+          <w:rFonts w:ascii="Calibri" w:eastAsia="Calibri" w:hAnsi="Calibri" w:cs="Calibri"/>
+          <w:sz w:val="22"/>
+        </w:rPr>
+        <w:t>coding,</w:t>
+      </w:r>
+      <w:proofErr w:type="gramEnd"/>
+      <w:r>
+        <w:rPr>
+          <w:rFonts w:ascii="Calibri" w:eastAsia="Calibri" w:hAnsi="Calibri" w:cs="Calibri"/>
+          <w:sz w:val="22"/>
+        </w:rPr>
+        <w:t xml:space="preserve"> my favorite languages are Java and C++ but I also teach R and Python in our Data Science program and I teach machine learning in our FinTech program.</w:t>
       </w:r>
     </w:p>
     <w:p>
@@ -409,15 +425,88 @@
           <w:rFonts w:ascii="Calibri" w:eastAsia="Calibri" w:hAnsi="Calibri" w:cs="Calibri"/>
           <w:sz w:val="22"/>
         </w:rPr>
-        <w:t xml:space="preserve">Hello! My last name is pronounced like “gazelle” if you read it and scratched your head. I was born in Clear Water, FL but my family moved to Jacksonville when I was a wee lad. I am interested in all kinds of tech and am amazed at the tools we have today. I have recently been messing around with llama3 and </w:t>
-      </w:r>
+        <w:t xml:space="preserve">Hello! My last name is pronounced like “gazelle” if you read it and </w:t>
+      </w:r>
+      <w:proofErr w:type="gramStart"/>
+      <w:r>
+        <w:rPr>
+          <w:rFonts w:ascii="Calibri" w:eastAsia="Calibri" w:hAnsi="Calibri" w:cs="Calibri"/>
+          <w:sz w:val="22"/>
+        </w:rPr>
+        <w:t>scratched</w:t>
+      </w:r>
+      <w:proofErr w:type="gramEnd"/>
+      <w:r>
+        <w:rPr>
+          <w:rFonts w:ascii="Calibri" w:eastAsia="Calibri" w:hAnsi="Calibri" w:cs="Calibri"/>
+          <w:sz w:val="22"/>
+        </w:rPr>
+        <w:t xml:space="preserve"> your head. I was born in Clear Water, FL but my family moved to Jacksonville when I was a wee lad. I am interested in all kinds of tech and am amazed at the tools we have today. I have recently been messing around with llama3 and </w:t>
+      </w:r>
+      <w:proofErr w:type="spellStart"/>
       <w:r>
         <w:rPr>
           <w:rFonts w:ascii="Calibri" w:eastAsia="Calibri" w:hAnsi="Calibri" w:cs="Calibri"/>
           <w:sz w:val="22"/>
         </w:rPr>
         <w:lastRenderedPageBreak/>
-        <w:t xml:space="preserve">llava which are really cool AI tools that can be run on your machine locally! Llama3 is like a locally run ChatGPT and Llava is capable of parsing an image encoded in base64 format and giving you information on it. I have been seeing how it does with detecting fields and information on images of handwritten forms. I like puzzles, horror, video games, and electrical tinkering. I look forward to taking this class with everyone! </w:t>
+        <w:t>llava</w:t>
+      </w:r>
+      <w:proofErr w:type="spellEnd"/>
+      <w:r>
+        <w:rPr>
+          <w:rFonts w:ascii="Calibri" w:eastAsia="Calibri" w:hAnsi="Calibri" w:cs="Calibri"/>
+          <w:sz w:val="22"/>
+        </w:rPr>
+        <w:t xml:space="preserve"> which are </w:t>
+      </w:r>
+      <w:proofErr w:type="gramStart"/>
+      <w:r>
+        <w:rPr>
+          <w:rFonts w:ascii="Calibri" w:eastAsia="Calibri" w:hAnsi="Calibri" w:cs="Calibri"/>
+          <w:sz w:val="22"/>
+        </w:rPr>
+        <w:t>really cool</w:t>
+      </w:r>
+      <w:proofErr w:type="gramEnd"/>
+      <w:r>
+        <w:rPr>
+          <w:rFonts w:ascii="Calibri" w:eastAsia="Calibri" w:hAnsi="Calibri" w:cs="Calibri"/>
+          <w:sz w:val="22"/>
+        </w:rPr>
+        <w:t xml:space="preserve"> AI tools that can be run on your machine locally! Llama3 is like a locally run ChatGPT and </w:t>
+      </w:r>
+      <w:proofErr w:type="spellStart"/>
+      <w:r>
+        <w:rPr>
+          <w:rFonts w:ascii="Calibri" w:eastAsia="Calibri" w:hAnsi="Calibri" w:cs="Calibri"/>
+          <w:sz w:val="22"/>
+        </w:rPr>
+        <w:t>Llava</w:t>
+      </w:r>
+      <w:proofErr w:type="spellEnd"/>
+      <w:r>
+        <w:rPr>
+          <w:rFonts w:ascii="Calibri" w:eastAsia="Calibri" w:hAnsi="Calibri" w:cs="Calibri"/>
+          <w:sz w:val="22"/>
+        </w:rPr>
+        <w:t xml:space="preserve"> </w:t>
+      </w:r>
+      <w:proofErr w:type="gramStart"/>
+      <w:r>
+        <w:rPr>
+          <w:rFonts w:ascii="Calibri" w:eastAsia="Calibri" w:hAnsi="Calibri" w:cs="Calibri"/>
+          <w:sz w:val="22"/>
+        </w:rPr>
+        <w:t>is capable of parsing</w:t>
+      </w:r>
+      <w:proofErr w:type="gramEnd"/>
+      <w:r>
+        <w:rPr>
+          <w:rFonts w:ascii="Calibri" w:eastAsia="Calibri" w:hAnsi="Calibri" w:cs="Calibri"/>
+          <w:sz w:val="22"/>
+        </w:rPr>
+        <w:t xml:space="preserve"> an image encoded in base64 format and giving you information on it. I have been seeing how it does with detecting fields and information on images of handwritten forms. I like puzzles, horror, video games, and electrical tinkering. I look forward to taking this class with everyone! </w:t>
       </w:r>
     </w:p>
     <w:p>
@@ -449,7 +538,71 @@
           <w:rFonts w:ascii="Calibri" w:eastAsia="Calibri" w:hAnsi="Calibri" w:cs="Calibri"/>
           <w:sz w:val="22"/>
         </w:rPr>
-        <w:t>Greetings and salutations, my name is William Money. I finished my AS at FSCJ last Fall semester and this will be my second semester of my BAS working towards the application development concentration. I currently work in the field of marine electrtonics and am looking for a position in the same field where I can utilize my degree. I love RPGs and strategy games, sailing, playing or listening music, cooking, and hanging out with my wife and five year old daughter. My studies have been heavily focused on Java and I enjoy helping other students when I can, so don’t be a stranger and catch me on Slack!</w:t>
+        <w:t xml:space="preserve">Greetings and salutations, my name is William Money. I finished my AS at FSCJ last Fall </w:t>
+      </w:r>
+      <w:proofErr w:type="gramStart"/>
+      <w:r>
+        <w:rPr>
+          <w:rFonts w:ascii="Calibri" w:eastAsia="Calibri" w:hAnsi="Calibri" w:cs="Calibri"/>
+          <w:sz w:val="22"/>
+        </w:rPr>
+        <w:t>semester</w:t>
+      </w:r>
+      <w:proofErr w:type="gramEnd"/>
+      <w:r>
+        <w:rPr>
+          <w:rFonts w:ascii="Calibri" w:eastAsia="Calibri" w:hAnsi="Calibri" w:cs="Calibri"/>
+          <w:sz w:val="22"/>
+        </w:rPr>
+        <w:t xml:space="preserve"> and this will be my second semester of my BAS working towards the application development concentration. I currently work in the field of marine </w:t>
+      </w:r>
+      <w:proofErr w:type="spellStart"/>
+      <w:r>
+        <w:rPr>
+          <w:rFonts w:ascii="Calibri" w:eastAsia="Calibri" w:hAnsi="Calibri" w:cs="Calibri"/>
+          <w:sz w:val="22"/>
+        </w:rPr>
+        <w:t>electrtonics</w:t>
+      </w:r>
+      <w:proofErr w:type="spellEnd"/>
+      <w:r>
+        <w:rPr>
+          <w:rFonts w:ascii="Calibri" w:eastAsia="Calibri" w:hAnsi="Calibri" w:cs="Calibri"/>
+          <w:sz w:val="22"/>
+        </w:rPr>
+        <w:t xml:space="preserve"> and am looking for a position in the same field where I can utilize my degree. I love RPGs and strategy games, sailing, playing or </w:t>
+      </w:r>
+      <w:proofErr w:type="gramStart"/>
+      <w:r>
+        <w:rPr>
+          <w:rFonts w:ascii="Calibri" w:eastAsia="Calibri" w:hAnsi="Calibri" w:cs="Calibri"/>
+          <w:sz w:val="22"/>
+        </w:rPr>
+        <w:t>listening</w:t>
+      </w:r>
+      <w:proofErr w:type="gramEnd"/>
+      <w:r>
+        <w:rPr>
+          <w:rFonts w:ascii="Calibri" w:eastAsia="Calibri" w:hAnsi="Calibri" w:cs="Calibri"/>
+          <w:sz w:val="22"/>
+        </w:rPr>
+        <w:t xml:space="preserve"> music, cooking, and hanging out with my wife and five year old daughter. My studies have been heavily focused on </w:t>
+      </w:r>
+      <w:proofErr w:type="gramStart"/>
+      <w:r>
+        <w:rPr>
+          <w:rFonts w:ascii="Calibri" w:eastAsia="Calibri" w:hAnsi="Calibri" w:cs="Calibri"/>
+          <w:sz w:val="22"/>
+        </w:rPr>
+        <w:t>Java</w:t>
+      </w:r>
+      <w:proofErr w:type="gramEnd"/>
+      <w:r>
+        <w:rPr>
+          <w:rFonts w:ascii="Calibri" w:eastAsia="Calibri" w:hAnsi="Calibri" w:cs="Calibri"/>
+          <w:sz w:val="22"/>
+        </w:rPr>
+        <w:t xml:space="preserve"> and I enjoy helping other students when I can, so don’t be a stranger and catch me on Slack!</w:t>
       </w:r>
     </w:p>
     <w:p>
@@ -474,7 +627,39 @@
           <w:sz w:val="22"/>
         </w:rPr>
         <w:br/>
-        <w:t xml:space="preserve">Hello all. I was born and raised here in Jacksonville. Although I’ve never lived anywhere else I do love to travel. I currently have plans to visit Vegas again, camp in the Blue Ridge, and am slowly hashing out plans for Ireland and Japan. I am an aspiring programmer in the Information Systems Tech bachelors program, interested in game development and front end web development. I enjoy camping/ hiking, video games, anime, reading, and gardening. </w:t>
+        <w:t xml:space="preserve">Hello all. I was born and raised here in Jacksonville. Although I’ve never lived anywhere </w:t>
+      </w:r>
+      <w:proofErr w:type="gramStart"/>
+      <w:r>
+        <w:rPr>
+          <w:rFonts w:ascii="Calibri" w:eastAsia="Calibri" w:hAnsi="Calibri" w:cs="Calibri"/>
+          <w:sz w:val="22"/>
+        </w:rPr>
+        <w:t>else</w:t>
+      </w:r>
+      <w:proofErr w:type="gramEnd"/>
+      <w:r>
+        <w:rPr>
+          <w:rFonts w:ascii="Calibri" w:eastAsia="Calibri" w:hAnsi="Calibri" w:cs="Calibri"/>
+          <w:sz w:val="22"/>
+        </w:rPr>
+        <w:t xml:space="preserve"> I do love to travel. I currently have plans to visit Vegas again, camp in the Blue Ridge, and am slowly hashing out plans for Ireland and Japan. I am an aspiring programmer in the Information Systems Tech </w:t>
+      </w:r>
+      <w:proofErr w:type="gramStart"/>
+      <w:r>
+        <w:rPr>
+          <w:rFonts w:ascii="Calibri" w:eastAsia="Calibri" w:hAnsi="Calibri" w:cs="Calibri"/>
+          <w:sz w:val="22"/>
+        </w:rPr>
+        <w:t>bachelors</w:t>
+      </w:r>
+      <w:proofErr w:type="gramEnd"/>
+      <w:r>
+        <w:rPr>
+          <w:rFonts w:ascii="Calibri" w:eastAsia="Calibri" w:hAnsi="Calibri" w:cs="Calibri"/>
+          <w:sz w:val="22"/>
+        </w:rPr>
+        <w:t xml:space="preserve"> program, interested in game development and front end web development. I enjoy camping/ hiking, video games, anime, reading, and gardening. </w:t>
       </w:r>
     </w:p>
     <w:p>
@@ -510,24 +695,42 @@
           <w:color w:val="000000"/>
           <w:sz w:val="22"/>
         </w:rPr>
-        <w:t xml:space="preserve">Hello everyone, I am originally from Miami Florida, I have been up and down Florida my whole life and I used to live in California, Washington (State), and Japan. I have my toes dipped in a few languages such as C#, JavaScript, Python, and Java and am looking to gain my degree and get my first job in software development as I am currently working as an SQL Database Administrator. In my spare time I like to play video games such as Elden Ring and read manga. I go sick of waiting for Season 3 of Chainsaw-man so I bought the books and I am also fully caught up on One Piece now.  </w:t>
-      </w:r>
-    </w:p>
-    <w:p>
-      <w:pPr>
-        <w:spacing w:line="259" w:lineRule="auto"/>
+        <w:t>Hello everyone, I am originally from Miami Florida, I have been up and down Florida my whole life and I used to live in California, Washington (State), and Japan. I have my toes dipped in a few languages such as C#, JavaScript, Python, and Java and am looking to gain my degree and get my first job in software development as I am currently working as an SQL Database Administrator. In my spare time I like to play video games such as Elden Ring and read manga. I go sick of waiting for Season 3 of Chainsaw-</w:t>
+      </w:r>
+      <w:proofErr w:type="gramStart"/>
+      <w:r>
         <w:rPr>
           <w:rFonts w:ascii="Calibri" w:eastAsia="Calibri" w:hAnsi="Calibri" w:cs="Calibri"/>
           <w:color w:val="000000"/>
           <w:sz w:val="22"/>
         </w:rPr>
-      </w:pPr>
+        <w:t>man</w:t>
+      </w:r>
+      <w:proofErr w:type="gramEnd"/>
       <w:r>
         <w:rPr>
           <w:rFonts w:ascii="Calibri" w:eastAsia="Calibri" w:hAnsi="Calibri" w:cs="Calibri"/>
           <w:color w:val="000000"/>
           <w:sz w:val="22"/>
         </w:rPr>
+        <w:t xml:space="preserve"> so I bought the books and I am also fully caught up on One Piece now.  </w:t>
+      </w:r>
+    </w:p>
+    <w:p>
+      <w:pPr>
+        <w:spacing w:line="259" w:lineRule="auto"/>
+        <w:rPr>
+          <w:rFonts w:ascii="Calibri" w:eastAsia="Calibri" w:hAnsi="Calibri" w:cs="Calibri"/>
+          <w:color w:val="000000"/>
+          <w:sz w:val="22"/>
+        </w:rPr>
+      </w:pPr>
+      <w:r>
+        <w:rPr>
+          <w:rFonts w:ascii="Calibri" w:eastAsia="Calibri" w:hAnsi="Calibri" w:cs="Calibri"/>
+          <w:color w:val="000000"/>
+          <w:sz w:val="22"/>
+        </w:rPr>
         <w:t>5/8/2024 Nicholas Farmer</w:t>
       </w:r>
     </w:p>
@@ -546,7 +749,61 @@
           <w:color w:val="000000"/>
           <w:sz w:val="22"/>
         </w:rPr>
-        <w:t xml:space="preserve">Hello everyone! I was born here in Jacksonville and have lived here ever since. I am currently enrolled in school for my Bachelors in Information Systems Technology and have about a year and a half left until i finish my degree. I have dipped my toes in a lot of programming languages throughout the years, mainly as a hobbyist. I plan on using my Bachelors to jumpstart my career in the Information Technology field. My hobbies include video games and hiking/camping. Some of my favorite games include Call of Duty (Mainly the older ones) and Baldur's Gate 3. I plan on diving into the Ghosts of Tsushima PC Port when it releases on May 16th. </w:t>
+        <w:t xml:space="preserve">Hello everyone! I was born here in Jacksonville and have lived here ever since. I am currently enrolled in school for my </w:t>
+      </w:r>
+      <w:proofErr w:type="gramStart"/>
+      <w:r>
+        <w:rPr>
+          <w:rFonts w:ascii="Calibri" w:eastAsia="Calibri" w:hAnsi="Calibri" w:cs="Calibri"/>
+          <w:color w:val="000000"/>
+          <w:sz w:val="22"/>
+        </w:rPr>
+        <w:t>Bachelors in Information Systems Technology</w:t>
+      </w:r>
+      <w:proofErr w:type="gramEnd"/>
+      <w:r>
+        <w:rPr>
+          <w:rFonts w:ascii="Calibri" w:eastAsia="Calibri" w:hAnsi="Calibri" w:cs="Calibri"/>
+          <w:color w:val="000000"/>
+          <w:sz w:val="22"/>
+        </w:rPr>
+        <w:t xml:space="preserve"> and have about a year and a half left </w:t>
+      </w:r>
+      <w:proofErr w:type="gramStart"/>
+      <w:r>
+        <w:rPr>
+          <w:rFonts w:ascii="Calibri" w:eastAsia="Calibri" w:hAnsi="Calibri" w:cs="Calibri"/>
+          <w:color w:val="000000"/>
+          <w:sz w:val="22"/>
+        </w:rPr>
+        <w:t>until i</w:t>
+      </w:r>
+      <w:proofErr w:type="gramEnd"/>
+      <w:r>
+        <w:rPr>
+          <w:rFonts w:ascii="Calibri" w:eastAsia="Calibri" w:hAnsi="Calibri" w:cs="Calibri"/>
+          <w:color w:val="000000"/>
+          <w:sz w:val="22"/>
+        </w:rPr>
+        <w:t xml:space="preserve"> finish my degree. I have dipped my toes in a lot of programming languages throughout the years, mainly as a hobbyist. I plan on using my </w:t>
+      </w:r>
+      <w:proofErr w:type="gramStart"/>
+      <w:r>
+        <w:rPr>
+          <w:rFonts w:ascii="Calibri" w:eastAsia="Calibri" w:hAnsi="Calibri" w:cs="Calibri"/>
+          <w:color w:val="000000"/>
+          <w:sz w:val="22"/>
+        </w:rPr>
+        <w:t>Bachelors</w:t>
+      </w:r>
+      <w:proofErr w:type="gramEnd"/>
+      <w:r>
+        <w:rPr>
+          <w:rFonts w:ascii="Calibri" w:eastAsia="Calibri" w:hAnsi="Calibri" w:cs="Calibri"/>
+          <w:color w:val="000000"/>
+          <w:sz w:val="22"/>
+        </w:rPr>
+        <w:t xml:space="preserve"> to jumpstart my career in the Information Technology field. My hobbies include video games and hiking/camping. Some of my favorite games include Call of Duty (Mainly the older ones) and Baldur's Gate 3. I plan on diving into the Ghosts of Tsushima PC Port when it releases on May 16th. </w:t>
       </w:r>
     </w:p>
     <w:p>
@@ -580,7 +837,106 @@
           <w:sz w:val="22"/>
           <w:szCs w:val="22"/>
         </w:rPr>
-        <w:t>Hello, my name is John Wolfgang Olbert, and I am from Corpus Christi, Texas. I am 21 years old, and I am currently studying to get my bachelor’s degree in computer science since I already finished my associates degree last year. I have taken the majority of my courses online so far. Some of my hobbies include cooking and playing video games. I usually like to play older games because I think it is fun figuring out the jankiness and trying to get them to work on modern hardware. I do not currently have a fulltime job, but I do mow lawns for friends and family which is usually how I make money (it is not very effective during the colder months of the year). I also spend my time helping out my dad because he is mostly paralyzed on his right side.</w:t>
+        <w:t xml:space="preserve">Hello, my name is John Wolfgang Olbert, and I am from Corpus Christi, Texas. I am 21 years old, and I am currently studying to get my bachelor’s degree in computer science since </w:t>
+      </w:r>
+      <w:proofErr w:type="gramStart"/>
+      <w:r>
+        <w:rPr>
+          <w:rFonts w:ascii="Calibri" w:eastAsia="Calibri" w:hAnsi="Calibri" w:cs="Calibri"/>
+          <w:sz w:val="22"/>
+          <w:szCs w:val="22"/>
+        </w:rPr>
+        <w:t>I already</w:t>
+      </w:r>
+      <w:proofErr w:type="gramEnd"/>
+      <w:r>
+        <w:rPr>
+          <w:rFonts w:ascii="Calibri" w:eastAsia="Calibri" w:hAnsi="Calibri" w:cs="Calibri"/>
+          <w:sz w:val="22"/>
+          <w:szCs w:val="22"/>
+        </w:rPr>
+        <w:t xml:space="preserve"> finished my </w:t>
+      </w:r>
+      <w:proofErr w:type="gramStart"/>
+      <w:r>
+        <w:rPr>
+          <w:rFonts w:ascii="Calibri" w:eastAsia="Calibri" w:hAnsi="Calibri" w:cs="Calibri"/>
+          <w:sz w:val="22"/>
+          <w:szCs w:val="22"/>
+        </w:rPr>
+        <w:t>associates</w:t>
+      </w:r>
+      <w:proofErr w:type="gramEnd"/>
+      <w:r>
+        <w:rPr>
+          <w:rFonts w:ascii="Calibri" w:eastAsia="Calibri" w:hAnsi="Calibri" w:cs="Calibri"/>
+          <w:sz w:val="22"/>
+          <w:szCs w:val="22"/>
+        </w:rPr>
+        <w:t xml:space="preserve"> degree last year. I have taken </w:t>
+      </w:r>
+      <w:proofErr w:type="gramStart"/>
+      <w:r>
+        <w:rPr>
+          <w:rFonts w:ascii="Calibri" w:eastAsia="Calibri" w:hAnsi="Calibri" w:cs="Calibri"/>
+          <w:sz w:val="22"/>
+          <w:szCs w:val="22"/>
+        </w:rPr>
+        <w:t>the majority of</w:t>
+      </w:r>
+      <w:proofErr w:type="gramEnd"/>
+      <w:r>
+        <w:rPr>
+          <w:rFonts w:ascii="Calibri" w:eastAsia="Calibri" w:hAnsi="Calibri" w:cs="Calibri"/>
+          <w:sz w:val="22"/>
+          <w:szCs w:val="22"/>
+        </w:rPr>
+        <w:t xml:space="preserve"> my courses online so far. Some of my hobbies include cooking and playing video games. I usually like to play older games because I think it is fun figuring out the </w:t>
+      </w:r>
+      <w:proofErr w:type="spellStart"/>
+      <w:r>
+        <w:rPr>
+          <w:rFonts w:ascii="Calibri" w:eastAsia="Calibri" w:hAnsi="Calibri" w:cs="Calibri"/>
+          <w:sz w:val="22"/>
+          <w:szCs w:val="22"/>
+        </w:rPr>
+        <w:t>jankiness</w:t>
+      </w:r>
+      <w:proofErr w:type="spellEnd"/>
+      <w:r>
+        <w:rPr>
+          <w:rFonts w:ascii="Calibri" w:eastAsia="Calibri" w:hAnsi="Calibri" w:cs="Calibri"/>
+          <w:sz w:val="22"/>
+          <w:szCs w:val="22"/>
+        </w:rPr>
+        <w:t xml:space="preserve"> and trying to get them to work on modern hardware. I do not currently have a fulltime job, </w:t>
+      </w:r>
+      <w:r>
+        <w:rPr>
+          <w:rFonts w:ascii="Calibri" w:eastAsia="Calibri" w:hAnsi="Calibri" w:cs="Calibri"/>
+          <w:sz w:val="22"/>
+          <w:szCs w:val="22"/>
+        </w:rPr>
+        <w:lastRenderedPageBreak/>
+        <w:t xml:space="preserve">but I do mow lawns for friends and family which is usually how I make money (it is not very effective during the colder months of the year). I also spend my time </w:t>
+      </w:r>
+      <w:proofErr w:type="gramStart"/>
+      <w:r>
+        <w:rPr>
+          <w:rFonts w:ascii="Calibri" w:eastAsia="Calibri" w:hAnsi="Calibri" w:cs="Calibri"/>
+          <w:sz w:val="22"/>
+          <w:szCs w:val="22"/>
+        </w:rPr>
+        <w:t>helping out</w:t>
+      </w:r>
+      <w:proofErr w:type="gramEnd"/>
+      <w:r>
+        <w:rPr>
+          <w:rFonts w:ascii="Calibri" w:eastAsia="Calibri" w:hAnsi="Calibri" w:cs="Calibri"/>
+          <w:sz w:val="22"/>
+          <w:szCs w:val="22"/>
+        </w:rPr>
+        <w:t xml:space="preserve"> my dad because he is mostly paralyzed on his right side.</w:t>
       </w:r>
     </w:p>
     <w:p>
@@ -633,14 +989,46 @@
           <w:rFonts w:ascii="Calibri" w:eastAsia="Calibri" w:hAnsi="Calibri" w:cs="Calibri"/>
           <w:sz w:val="22"/>
         </w:rPr>
-        <w:t xml:space="preserve"> I was born and raised in Jacksonville, but am hoping to eventually move someday (still figuring out where).</w:t>
-      </w:r>
-      <w:r>
-        <w:rPr>
-          <w:rFonts w:ascii="Calibri" w:eastAsia="Calibri" w:hAnsi="Calibri" w:cs="Calibri"/>
-          <w:sz w:val="22"/>
-        </w:rPr>
-        <w:t xml:space="preserve"> I have been interested in computers for a long time. Some of my hobbies are playing video games, hanging with friends, and </w:t>
+        <w:t xml:space="preserve"> I was born and raised in </w:t>
+      </w:r>
+      <w:proofErr w:type="gramStart"/>
+      <w:r>
+        <w:rPr>
+          <w:rFonts w:ascii="Calibri" w:eastAsia="Calibri" w:hAnsi="Calibri" w:cs="Calibri"/>
+          <w:sz w:val="22"/>
+        </w:rPr>
+        <w:t>Jacksonville, but</w:t>
+      </w:r>
+      <w:proofErr w:type="gramEnd"/>
+      <w:r>
+        <w:rPr>
+          <w:rFonts w:ascii="Calibri" w:eastAsia="Calibri" w:hAnsi="Calibri" w:cs="Calibri"/>
+          <w:sz w:val="22"/>
+        </w:rPr>
+        <w:t xml:space="preserve"> am hoping to eventually move someday (still figuring out where).</w:t>
+      </w:r>
+      <w:r>
+        <w:rPr>
+          <w:rFonts w:ascii="Calibri" w:eastAsia="Calibri" w:hAnsi="Calibri" w:cs="Calibri"/>
+          <w:sz w:val="22"/>
+        </w:rPr>
+        <w:t xml:space="preserve"> I have been interested in computers for a long time. Some of my hobbies are playing video games, </w:t>
+      </w:r>
+      <w:proofErr w:type="gramStart"/>
+      <w:r>
+        <w:rPr>
+          <w:rFonts w:ascii="Calibri" w:eastAsia="Calibri" w:hAnsi="Calibri" w:cs="Calibri"/>
+          <w:sz w:val="22"/>
+        </w:rPr>
+        <w:t>hanging</w:t>
+      </w:r>
+      <w:proofErr w:type="gramEnd"/>
+      <w:r>
+        <w:rPr>
+          <w:rFonts w:ascii="Calibri" w:eastAsia="Calibri" w:hAnsi="Calibri" w:cs="Calibri"/>
+          <w:sz w:val="22"/>
+        </w:rPr>
+        <w:t xml:space="preserve"> with friends, and </w:t>
       </w:r>
       <w:r>
         <w:rPr>
@@ -693,7 +1081,23 @@
           <w:rFonts w:ascii="Calibri" w:eastAsia="Calibri" w:hAnsi="Calibri" w:cs="Calibri"/>
           <w:sz w:val="22"/>
         </w:rPr>
-        <w:t>Hi class, my name is Corey Burgos and I am currently working on my B.A.S. in Information Systems Technology. I am a Jacksonville native and have lived here my whole life. I currently work at the Grainger warehouse but hope to use my degree to get a job as a software developer at their I.T. building sometime in the future. My hobbies include drawing, animating, creating web sites, playing games (extremely excited for Paper Mario TTYD Remake), and spending time with my family. I wish everybody the best of luck with the class!</w:t>
+        <w:t xml:space="preserve">Hi class, my name is Corey </w:t>
+      </w:r>
+      <w:proofErr w:type="gramStart"/>
+      <w:r>
+        <w:rPr>
+          <w:rFonts w:ascii="Calibri" w:eastAsia="Calibri" w:hAnsi="Calibri" w:cs="Calibri"/>
+          <w:sz w:val="22"/>
+        </w:rPr>
+        <w:t>Burgos</w:t>
+      </w:r>
+      <w:proofErr w:type="gramEnd"/>
+      <w:r>
+        <w:rPr>
+          <w:rFonts w:ascii="Calibri" w:eastAsia="Calibri" w:hAnsi="Calibri" w:cs="Calibri"/>
+          <w:sz w:val="22"/>
+        </w:rPr>
+        <w:t xml:space="preserve"> and I am currently working on my B.A.S. in Information Systems Technology. I am a Jacksonville native and have lived here my whole life. I currently work at the Grainger warehouse but hope to use my degree to get a job as a software developer at their I.T. building sometime in the future. My hobbies include drawing, animating, creating web sites, playing games (extremely excited for Paper Mario TTYD Remake), and spending time with my family. I wish everybody the best of luck with the class!</w:t>
       </w:r>
     </w:p>
     <w:p>
@@ -725,7 +1129,23 @@
           <w:rFonts w:ascii="Calibri" w:eastAsia="Calibri" w:hAnsi="Calibri" w:cs="Calibri"/>
           <w:sz w:val="22"/>
         </w:rPr>
-        <w:t>My name is Britton Sutherland and I grew up in Jacksonville, Fl. I am currently working towards obtaining my degree in information technology with a concentration in software development. I went to high school at Eagles View Academy, and I graduated in 2020. I have been working at UPS for the past four years as a control room operator. I have a working knowledge of some web development fundamentals. I worked through the Odin Project web development course. I also have previously taken classes which explored Python and Java. Some of my hobbies include golf, piano, and video games. I have been attempting to 100% complete Hollow Knight the past couple weeks, and it has been brutal. I am excited to get started in this class. </w:t>
+        <w:t xml:space="preserve">My name is Britton </w:t>
+      </w:r>
+      <w:proofErr w:type="gramStart"/>
+      <w:r>
+        <w:rPr>
+          <w:rFonts w:ascii="Calibri" w:eastAsia="Calibri" w:hAnsi="Calibri" w:cs="Calibri"/>
+          <w:sz w:val="22"/>
+        </w:rPr>
+        <w:t>Sutherland</w:t>
+      </w:r>
+      <w:proofErr w:type="gramEnd"/>
+      <w:r>
+        <w:rPr>
+          <w:rFonts w:ascii="Calibri" w:eastAsia="Calibri" w:hAnsi="Calibri" w:cs="Calibri"/>
+          <w:sz w:val="22"/>
+        </w:rPr>
+        <w:t xml:space="preserve"> and I grew up in Jacksonville, Fl. I am currently working towards obtaining my degree in information technology with a concentration in software development. I went to high school at Eagles View Academy, and I graduated in 2020. I have been working at UPS for the past four years as a control room operator. I have a working knowledge of some web development fundamentals. I worked through the Odin Project web development course. I also have previously taken classes which explored Python and Java. Some of my hobbies include golf, piano, and video games. I have been attempting to 100% complete Hollow Knight the past couple weeks, and it has been brutal. I am excited to get started in this class. </w:t>
       </w:r>
     </w:p>
     <w:p>
@@ -758,6 +1178,180 @@
           <w:sz w:val="22"/>
         </w:rPr>
         <w:t xml:space="preserve">Hello everyone, I grew up in Jacksonville FL and currently live in Tennessee. I am pursuing a bachelor’s degree in information technology and plan to graduate next year. Most of my time is spent working as a Software Engineer at a startup and doing school. When I have free time, I enjoy playing basketball and CSGO. </w:t>
+      </w:r>
+    </w:p>
+    <w:p>
+      <w:pPr>
+        <w:spacing w:line="259" w:lineRule="auto"/>
+        <w:rPr>
+          <w:rFonts w:ascii="Calibri" w:eastAsia="Calibri" w:hAnsi="Calibri" w:cs="Calibri"/>
+          <w:sz w:val="22"/>
+        </w:rPr>
+      </w:pPr>
+      <w:r>
+        <w:rPr>
+          <w:rFonts w:ascii="Calibri" w:eastAsia="Calibri" w:hAnsi="Calibri" w:cs="Calibri"/>
+          <w:sz w:val="22"/>
+        </w:rPr>
+        <w:t>5/26/2024</w:t>
+      </w:r>
+      <w:r>
+        <w:rPr>
+          <w:rFonts w:ascii="Calibri" w:eastAsia="Calibri" w:hAnsi="Calibri" w:cs="Calibri"/>
+          <w:sz w:val="22"/>
+        </w:rPr>
+        <w:t xml:space="preserve"> Gustavo Romero</w:t>
+      </w:r>
+    </w:p>
+    <w:p>
+      <w:pPr>
+        <w:spacing w:line="259" w:lineRule="auto"/>
+        <w:rPr>
+          <w:rFonts w:ascii="Calibri" w:eastAsia="Calibri" w:hAnsi="Calibri" w:cs="Calibri"/>
+          <w:sz w:val="22"/>
+        </w:rPr>
+      </w:pPr>
+      <w:r>
+        <w:rPr>
+          <w:rFonts w:ascii="Calibri" w:eastAsia="Calibri" w:hAnsi="Calibri" w:cs="Calibri"/>
+          <w:sz w:val="22"/>
+        </w:rPr>
+        <w:t xml:space="preserve">Hi everyone, </w:t>
+      </w:r>
+      <w:r>
+        <w:rPr>
+          <w:rFonts w:ascii="Calibri" w:eastAsia="Calibri" w:hAnsi="Calibri" w:cs="Calibri"/>
+          <w:sz w:val="22"/>
+        </w:rPr>
+        <w:t xml:space="preserve">my name is Gustavo Romero, I </w:t>
+      </w:r>
+      <w:r>
+        <w:rPr>
+          <w:rFonts w:ascii="Calibri" w:eastAsia="Calibri" w:hAnsi="Calibri" w:cs="Calibri"/>
+          <w:sz w:val="22"/>
+        </w:rPr>
+        <w:t xml:space="preserve">was born in Maracaibo </w:t>
+      </w:r>
+      <w:r>
+        <w:rPr>
+          <w:rFonts w:ascii="Calibri" w:eastAsia="Calibri" w:hAnsi="Calibri" w:cs="Calibri"/>
+          <w:sz w:val="22"/>
+        </w:rPr>
+        <w:t>in</w:t>
+      </w:r>
+      <w:r>
+        <w:rPr>
+          <w:rFonts w:ascii="Calibri" w:eastAsia="Calibri" w:hAnsi="Calibri" w:cs="Calibri"/>
+          <w:sz w:val="22"/>
+        </w:rPr>
+        <w:t xml:space="preserve"> Venezuela</w:t>
+      </w:r>
+      <w:r>
+        <w:rPr>
+          <w:rFonts w:ascii="Calibri" w:eastAsia="Calibri" w:hAnsi="Calibri" w:cs="Calibri"/>
+          <w:sz w:val="22"/>
+        </w:rPr>
+        <w:t xml:space="preserve"> but </w:t>
+      </w:r>
+      <w:r>
+        <w:rPr>
+          <w:rFonts w:ascii="Calibri" w:eastAsia="Calibri" w:hAnsi="Calibri" w:cs="Calibri"/>
+          <w:sz w:val="22"/>
+        </w:rPr>
+        <w:t xml:space="preserve">moved to </w:t>
+      </w:r>
+      <w:r>
+        <w:rPr>
+          <w:rFonts w:ascii="Calibri" w:eastAsia="Calibri" w:hAnsi="Calibri" w:cs="Calibri"/>
+          <w:sz w:val="22"/>
+        </w:rPr>
+        <w:t>Jacksonville</w:t>
+      </w:r>
+      <w:r>
+        <w:rPr>
+          <w:rFonts w:ascii="Calibri" w:eastAsia="Calibri" w:hAnsi="Calibri" w:cs="Calibri"/>
+          <w:sz w:val="22"/>
+        </w:rPr>
+        <w:t xml:space="preserve"> about 6 years ago. I consider this </w:t>
+      </w:r>
+      <w:r>
+        <w:rPr>
+          <w:rFonts w:ascii="Calibri" w:eastAsia="Calibri" w:hAnsi="Calibri" w:cs="Calibri"/>
+          <w:sz w:val="22"/>
+        </w:rPr>
+        <w:t>town my new home now</w:t>
+      </w:r>
+      <w:r>
+        <w:rPr>
+          <w:rFonts w:ascii="Calibri" w:eastAsia="Calibri" w:hAnsi="Calibri" w:cs="Calibri"/>
+          <w:sz w:val="22"/>
+        </w:rPr>
+        <w:t>.</w:t>
+      </w:r>
+      <w:r>
+        <w:rPr>
+          <w:rFonts w:ascii="Calibri" w:eastAsia="Calibri" w:hAnsi="Calibri" w:cs="Calibri"/>
+          <w:sz w:val="22"/>
+        </w:rPr>
+        <w:t xml:space="preserve"> I am trying to get my degree in BAS in Information Technology Systems with a </w:t>
+      </w:r>
+      <w:r>
+        <w:rPr>
+          <w:rFonts w:ascii="Calibri" w:eastAsia="Calibri" w:hAnsi="Calibri" w:cs="Calibri"/>
+          <w:sz w:val="22"/>
+        </w:rPr>
+        <w:t xml:space="preserve">concentration in Application Development. </w:t>
+      </w:r>
+      <w:r>
+        <w:rPr>
+          <w:rFonts w:ascii="Calibri" w:eastAsia="Calibri" w:hAnsi="Calibri" w:cs="Calibri"/>
+          <w:sz w:val="22"/>
+        </w:rPr>
+        <w:t xml:space="preserve">I like to do sports, and </w:t>
+      </w:r>
+      <w:r>
+        <w:rPr>
+          <w:rFonts w:ascii="Calibri" w:eastAsia="Calibri" w:hAnsi="Calibri" w:cs="Calibri"/>
+          <w:sz w:val="22"/>
+        </w:rPr>
+        <w:t xml:space="preserve">I used to play many video games, but gaming time has declined since I have been married. </w:t>
+      </w:r>
+      <w:r>
+        <w:rPr>
+          <w:rFonts w:ascii="Calibri" w:eastAsia="Calibri" w:hAnsi="Calibri" w:cs="Calibri"/>
+          <w:sz w:val="22"/>
+        </w:rPr>
+        <w:t>It's</w:t>
+      </w:r>
+      <w:r>
+        <w:rPr>
+          <w:rFonts w:ascii="Calibri" w:eastAsia="Calibri" w:hAnsi="Calibri" w:cs="Calibri"/>
+          <w:sz w:val="22"/>
+        </w:rPr>
+        <w:t xml:space="preserve"> been a little while since I </w:t>
+      </w:r>
+      <w:r>
+        <w:rPr>
+          <w:rFonts w:ascii="Calibri" w:eastAsia="Calibri" w:hAnsi="Calibri" w:cs="Calibri"/>
+          <w:sz w:val="22"/>
+        </w:rPr>
+        <w:t xml:space="preserve">went to full depth in Java. So, I will </w:t>
+      </w:r>
+      <w:proofErr w:type="gramStart"/>
+      <w:r>
+        <w:rPr>
+          <w:rFonts w:ascii="Calibri" w:eastAsia="Calibri" w:hAnsi="Calibri" w:cs="Calibri"/>
+          <w:sz w:val="22"/>
+        </w:rPr>
+        <w:t>definitely try</w:t>
+      </w:r>
+      <w:proofErr w:type="gramEnd"/>
+      <w:r>
+        <w:rPr>
+          <w:rFonts w:ascii="Calibri" w:eastAsia="Calibri" w:hAnsi="Calibri" w:cs="Calibri"/>
+          <w:sz w:val="22"/>
+        </w:rPr>
+        <w:t xml:space="preserve"> my best to pass this class! Looking forward to meeting the rest of the class in person in the Fall.</w:t>
       </w:r>
     </w:p>
     <w:sectPr>
@@ -1607,4 +2201,300 @@
     </a:ext>
   </a:extLst>
 </a:theme>
+</file>
+
+<file path=customXml/item1.xml><?xml version="1.0" encoding="utf-8"?>
+<ct:contentTypeSchema xmlns:ct="http://schemas.microsoft.com/office/2006/metadata/contentType" xmlns:ma="http://schemas.microsoft.com/office/2006/metadata/properties/metaAttributes" ct:_="" ma:_="" ma:contentTypeName="Document" ma:contentTypeID="0x01010044A926D1EFA85F4B90F072A3D92E980A" ma:contentTypeVersion="15" ma:contentTypeDescription="Create a new document." ma:contentTypeScope="" ma:versionID="85d350f2f04aa6081c112bc7c3212712">
+  <xsd:schema xmlns:xsd="http://www.w3.org/2001/XMLSchema" xmlns:xs="http://www.w3.org/2001/XMLSchema" xmlns:p="http://schemas.microsoft.com/office/2006/metadata/properties" xmlns:ns3="e259237d-3271-4e82-a928-ef3246af07ed" xmlns:ns4="c2058178-52a0-4d39-b81e-600f19ed4860" targetNamespace="http://schemas.microsoft.com/office/2006/metadata/properties" ma:root="true" ma:fieldsID="3912611d00154ef3be0bae3b6a705f24" ns3:_="" ns4:_="">
+    <xsd:import namespace="e259237d-3271-4e82-a928-ef3246af07ed"/>
+    <xsd:import namespace="c2058178-52a0-4d39-b81e-600f19ed4860"/>
+    <xsd:element name="properties">
+      <xsd:complexType>
+        <xsd:sequence>
+          <xsd:element name="documentManagement">
+            <xsd:complexType>
+              <xsd:all>
+                <xsd:element ref="ns3:MediaServiceMetadata" minOccurs="0"/>
+                <xsd:element ref="ns3:MediaServiceFastMetadata" minOccurs="0"/>
+                <xsd:element ref="ns3:MediaServiceAutoKeyPoints" minOccurs="0"/>
+                <xsd:element ref="ns3:MediaServiceKeyPoints" minOccurs="0"/>
+                <xsd:element ref="ns3:_activity" minOccurs="0"/>
+                <xsd:element ref="ns4:SharedWithUsers" minOccurs="0"/>
+                <xsd:element ref="ns4:SharedWithDetails" minOccurs="0"/>
+                <xsd:element ref="ns4:SharingHintHash" minOccurs="0"/>
+                <xsd:element ref="ns3:MediaServiceObjectDetectorVersions" minOccurs="0"/>
+                <xsd:element ref="ns3:MediaServiceSystemTags" minOccurs="0"/>
+                <xsd:element ref="ns3:MediaServiceOCR" minOccurs="0"/>
+                <xsd:element ref="ns3:MediaServiceGenerationTime" minOccurs="0"/>
+                <xsd:element ref="ns3:MediaServiceEventHashCode" minOccurs="0"/>
+                <xsd:element ref="ns3:MediaServiceDateTaken" minOccurs="0"/>
+                <xsd:element ref="ns3:MediaServiceSearchProperties" minOccurs="0"/>
+              </xsd:all>
+            </xsd:complexType>
+          </xsd:element>
+        </xsd:sequence>
+      </xsd:complexType>
+    </xsd:element>
+  </xsd:schema>
+  <xsd:schema xmlns:xsd="http://www.w3.org/2001/XMLSchema" xmlns:xs="http://www.w3.org/2001/XMLSchema" xmlns:dms="http://schemas.microsoft.com/office/2006/documentManagement/types" xmlns:pc="http://schemas.microsoft.com/office/infopath/2007/PartnerControls" targetNamespace="e259237d-3271-4e82-a928-ef3246af07ed" elementFormDefault="qualified">
+    <xsd:import namespace="http://schemas.microsoft.com/office/2006/documentManagement/types"/>
+    <xsd:import namespace="http://schemas.microsoft.com/office/infopath/2007/PartnerControls"/>
+    <xsd:element name="MediaServiceMetadata" ma:index="8" nillable="true" ma:displayName="MediaServiceMetadata" ma:hidden="true" ma:internalName="MediaServiceMetadata" ma:readOnly="true">
+      <xsd:simpleType>
+        <xsd:restriction base="dms:Note"/>
+      </xsd:simpleType>
+    </xsd:element>
+    <xsd:element name="MediaServiceFastMetadata" ma:index="9" nillable="true" ma:displayName="MediaServiceFastMetadata" ma:hidden="true" ma:internalName="MediaServiceFastMetadata" ma:readOnly="true">
+      <xsd:simpleType>
+        <xsd:restriction base="dms:Note"/>
+      </xsd:simpleType>
+    </xsd:element>
+    <xsd:element name="MediaServiceAutoKeyPoints" ma:index="10" nillable="true" ma:displayName="MediaServiceAutoKeyPoints" ma:hidden="true" ma:internalName="MediaServiceAutoKeyPoints" ma:readOnly="true">
+      <xsd:simpleType>
+        <xsd:restriction base="dms:Note"/>
+      </xsd:simpleType>
+    </xsd:element>
+    <xsd:element name="MediaServiceKeyPoints" ma:index="11" nillable="true" ma:displayName="KeyPoints" ma:internalName="MediaServiceKeyPoints" ma:readOnly="true">
+      <xsd:simpleType>
+        <xsd:restriction base="dms:Note">
+          <xsd:maxLength value="255"/>
+        </xsd:restriction>
+      </xsd:simpleType>
+    </xsd:element>
+    <xsd:element name="_activity" ma:index="12" nillable="true" ma:displayName="_activity" ma:hidden="true" ma:internalName="_activity">
+      <xsd:simpleType>
+        <xsd:restriction base="dms:Note"/>
+      </xsd:simpleType>
+    </xsd:element>
+    <xsd:element name="MediaServiceObjectDetectorVersions" ma:index="16" nillable="true" ma:displayName="MediaServiceObjectDetectorVersions" ma:hidden="true" ma:indexed="true" ma:internalName="MediaServiceObjectDetectorVersions" ma:readOnly="true">
+      <xsd:simpleType>
+        <xsd:restriction base="dms:Text"/>
+      </xsd:simpleType>
+    </xsd:element>
+    <xsd:element name="MediaServiceSystemTags" ma:index="17" nillable="true" ma:displayName="MediaServiceSystemTags" ma:hidden="true" ma:internalName="MediaServiceSystemTags" ma:readOnly="true">
+      <xsd:simpleType>
+        <xsd:restriction base="dms:Note"/>
+      </xsd:simpleType>
+    </xsd:element>
+    <xsd:element name="MediaServiceOCR" ma:index="18" nillable="true" ma:displayName="Extracted Text" ma:internalName="MediaServiceOCR" ma:readOnly="true">
+      <xsd:simpleType>
+        <xsd:restriction base="dms:Note">
+          <xsd:maxLength value="255"/>
+        </xsd:restriction>
+      </xsd:simpleType>
+    </xsd:element>
+    <xsd:element name="MediaServiceGenerationTime" ma:index="19" nillable="true" ma:displayName="MediaServiceGenerationTime" ma:hidden="true" ma:internalName="MediaServiceGenerationTime" ma:readOnly="true">
+      <xsd:simpleType>
+        <xsd:restriction base="dms:Text"/>
+      </xsd:simpleType>
+    </xsd:element>
+    <xsd:element name="MediaServiceEventHashCode" ma:index="20" nillable="true" ma:displayName="MediaServiceEventHashCode" ma:hidden="true" ma:internalName="MediaServiceEventHashCode" ma:readOnly="true">
+      <xsd:simpleType>
+        <xsd:restriction base="dms:Text"/>
+      </xsd:simpleType>
+    </xsd:element>
+    <xsd:element name="MediaServiceDateTaken" ma:index="21" nillable="true" ma:displayName="MediaServiceDateTaken" ma:hidden="true" ma:indexed="true" ma:internalName="MediaServiceDateTaken" ma:readOnly="true">
+      <xsd:simpleType>
+        <xsd:restriction base="dms:Text"/>
+      </xsd:simpleType>
+    </xsd:element>
+    <xsd:element name="MediaServiceSearchProperties" ma:index="22" nillable="true" ma:displayName="MediaServiceSearchProperties" ma:hidden="true" ma:internalName="MediaServiceSearchProperties" ma:readOnly="true">
+      <xsd:simpleType>
+        <xsd:restriction base="dms:Note"/>
+      </xsd:simpleType>
+    </xsd:element>
+  </xsd:schema>
+  <xsd:schema xmlns:xsd="http://www.w3.org/2001/XMLSchema" xmlns:xs="http://www.w3.org/2001/XMLSchema" xmlns:dms="http://schemas.microsoft.com/office/2006/documentManagement/types" xmlns:pc="http://schemas.microsoft.com/office/infopath/2007/PartnerControls" targetNamespace="c2058178-52a0-4d39-b81e-600f19ed4860" elementFormDefault="qualified">
+    <xsd:import namespace="http://schemas.microsoft.com/office/2006/documentManagement/types"/>
+    <xsd:import namespace="http://schemas.microsoft.com/office/infopath/2007/PartnerControls"/>
+    <xsd:element name="SharedWithUsers" ma:index="13" nillable="true" ma:displayName="Shared With" ma:internalName="SharedWithUsers" ma:readOnly="true">
+      <xsd:complexType>
+        <xsd:complexContent>
+          <xsd:extension base="dms:UserMulti">
+            <xsd:sequence>
+              <xsd:element name="UserInfo" minOccurs="0" maxOccurs="unbounded">
+                <xsd:complexType>
+                  <xsd:sequence>
+                    <xsd:element name="DisplayName" type="xsd:string" minOccurs="0"/>
+                    <xsd:element name="AccountId" type="dms:UserId" minOccurs="0" nillable="true"/>
+                    <xsd:element name="AccountType" type="xsd:string" minOccurs="0"/>
+                  </xsd:sequence>
+                </xsd:complexType>
+              </xsd:element>
+            </xsd:sequence>
+          </xsd:extension>
+        </xsd:complexContent>
+      </xsd:complexType>
+    </xsd:element>
+    <xsd:element name="SharedWithDetails" ma:index="14" nillable="true" ma:displayName="Shared With Details" ma:internalName="SharedWithDetails" ma:readOnly="true">
+      <xsd:simpleType>
+        <xsd:restriction base="dms:Note">
+          <xsd:maxLength value="255"/>
+        </xsd:restriction>
+      </xsd:simpleType>
+    </xsd:element>
+    <xsd:element name="SharingHintHash" ma:index="15" nillable="true" ma:displayName="Sharing Hint Hash" ma:hidden="true" ma:internalName="SharingHintHash" ma:readOnly="true">
+      <xsd:simpleType>
+        <xsd:restriction base="dms:Text"/>
+      </xsd:simpleType>
+    </xsd:element>
+  </xsd:schema>
+  <xsd:schema xmlns="http://schemas.openxmlformats.org/package/2006/metadata/core-properties" xmlns:xsd="http://www.w3.org/2001/XMLSchema" xmlns:xsi="http://www.w3.org/2001/XMLSchema-instance" xmlns:dc="http://purl.org/dc/elements/1.1/" xmlns:dcterms="http://purl.org/dc/terms/" xmlns:odoc="http://schemas.microsoft.com/internal/obd" targetNamespace="http://schemas.openxmlformats.org/package/2006/metadata/core-properties" elementFormDefault="qualified" attributeFormDefault="unqualified" blockDefault="#all">
+    <xsd:import namespace="http://purl.org/dc/elements/1.1/" schemaLocation="http://dublincore.org/schemas/xmls/qdc/2003/04/02/dc.xsd"/>
+    <xsd:import namespace="http://purl.org/dc/terms/" schemaLocation="http://dublincore.org/schemas/xmls/qdc/2003/04/02/dcterms.xsd"/>
+    <xsd:element name="coreProperties" type="CT_coreProperties"/>
+    <xsd:complexType name="CT_coreProperties">
+      <xsd:all>
+        <xsd:element ref="dc:creator" minOccurs="0" maxOccurs="1"/>
+        <xsd:element ref="dcterms:created" minOccurs="0" maxOccurs="1"/>
+        <xsd:element ref="dc:identifier" minOccurs="0" maxOccurs="1"/>
+        <xsd:element name="contentType" minOccurs="0" maxOccurs="1" type="xsd:string" ma:index="0" ma:displayName="Content Type"/>
+        <xsd:element ref="dc:title" minOccurs="0" maxOccurs="1" ma:index="4" ma:displayName="Title"/>
+        <xsd:element ref="dc:subject" minOccurs="0" maxOccurs="1"/>
+        <xsd:element ref="dc:description" minOccurs="0" maxOccurs="1"/>
+        <xsd:element name="keywords" minOccurs="0" maxOccurs="1" type="xsd:string"/>
+        <xsd:element ref="dc:language" minOccurs="0" maxOccurs="1"/>
+        <xsd:element name="category" minOccurs="0" maxOccurs="1" type="xsd:string"/>
+        <xsd:element name="version" minOccurs="0" maxOccurs="1" type="xsd:string"/>
+        <xsd:element name="revision" minOccurs="0" maxOccurs="1" type="xsd:string">
+          <xsd:annotation>
+            <xsd:documentation>
+                        This value indicates the number of saves or revisions. The application is responsible for updating this value after each revision.
+                    </xsd:documentation>
+          </xsd:annotation>
+        </xsd:element>
+        <xsd:element name="lastModifiedBy" minOccurs="0" maxOccurs="1" type="xsd:string"/>
+        <xsd:element ref="dcterms:modified" minOccurs="0" maxOccurs="1"/>
+        <xsd:element name="contentStatus" minOccurs="0" maxOccurs="1" type="xsd:string"/>
+      </xsd:all>
+    </xsd:complexType>
+  </xsd:schema>
+  <xs:schema xmlns:pc="http://schemas.microsoft.com/office/infopath/2007/PartnerControls" xmlns:xs="http://www.w3.org/2001/XMLSchema" targetNamespace="http://schemas.microsoft.com/office/infopath/2007/PartnerControls" elementFormDefault="qualified" attributeFormDefault="unqualified">
+    <xs:element name="Person">
+      <xs:complexType>
+        <xs:sequence>
+          <xs:element ref="pc:DisplayName" minOccurs="0"/>
+          <xs:element ref="pc:AccountId" minOccurs="0"/>
+          <xs:element ref="pc:AccountType" minOccurs="0"/>
+        </xs:sequence>
+      </xs:complexType>
+    </xs:element>
+    <xs:element name="DisplayName" type="xs:string"/>
+    <xs:element name="AccountId" type="xs:string"/>
+    <xs:element name="AccountType" type="xs:string"/>
+    <xs:element name="BDCAssociatedEntity">
+      <xs:complexType>
+        <xs:sequence>
+          <xs:element ref="pc:BDCEntity" minOccurs="0" maxOccurs="unbounded"/>
+        </xs:sequence>
+        <xs:attribute ref="pc:EntityNamespace"/>
+        <xs:attribute ref="pc:EntityName"/>
+        <xs:attribute ref="pc:SystemInstanceName"/>
+        <xs:attribute ref="pc:AssociationName"/>
+      </xs:complexType>
+    </xs:element>
+    <xs:attribute name="EntityNamespace" type="xs:string"/>
+    <xs:attribute name="EntityName" type="xs:string"/>
+    <xs:attribute name="SystemInstanceName" type="xs:string"/>
+    <xs:attribute name="AssociationName" type="xs:string"/>
+    <xs:element name="BDCEntity">
+      <xs:complexType>
+        <xs:sequence>
+          <xs:element ref="pc:EntityDisplayName" minOccurs="0"/>
+          <xs:element ref="pc:EntityInstanceReference" minOccurs="0"/>
+          <xs:element ref="pc:EntityId1" minOccurs="0"/>
+          <xs:element ref="pc:EntityId2" minOccurs="0"/>
+          <xs:element ref="pc:EntityId3" minOccurs="0"/>
+          <xs:element ref="pc:EntityId4" minOccurs="0"/>
+          <xs:element ref="pc:EntityId5" minOccurs="0"/>
+        </xs:sequence>
+      </xs:complexType>
+    </xs:element>
+    <xs:element name="EntityDisplayName" type="xs:string"/>
+    <xs:element name="EntityInstanceReference" type="xs:string"/>
+    <xs:element name="EntityId1" type="xs:string"/>
+    <xs:element name="EntityId2" type="xs:string"/>
+    <xs:element name="EntityId3" type="xs:string"/>
+    <xs:element name="EntityId4" type="xs:string"/>
+    <xs:element name="EntityId5" type="xs:string"/>
+    <xs:element name="Terms">
+      <xs:complexType>
+        <xs:sequence>
+          <xs:element ref="pc:TermInfo" minOccurs="0" maxOccurs="unbounded"/>
+        </xs:sequence>
+      </xs:complexType>
+    </xs:element>
+    <xs:element name="TermInfo">
+      <xs:complexType>
+        <xs:sequence>
+          <xs:element ref="pc:TermName" minOccurs="0"/>
+          <xs:element ref="pc:TermId" minOccurs="0"/>
+        </xs:sequence>
+      </xs:complexType>
+    </xs:element>
+    <xs:element name="TermName" type="xs:string"/>
+    <xs:element name="TermId" type="xs:string"/>
+  </xs:schema>
+</ct:contentTypeSchema>
+</file>
+
+<file path=customXml/item2.xml><?xml version="1.0" encoding="utf-8"?>
+<?mso-contentType ?>
+<FormTemplates xmlns="http://schemas.microsoft.com/sharepoint/v3/contenttype/forms">
+  <Display>DocumentLibraryForm</Display>
+  <Edit>DocumentLibraryForm</Edit>
+  <New>DocumentLibraryForm</New>
+</FormTemplates>
+</file>
+
+<file path=customXml/item3.xml><?xml version="1.0" encoding="utf-8"?>
+<p:properties xmlns:p="http://schemas.microsoft.com/office/2006/metadata/properties" xmlns:xsi="http://www.w3.org/2001/XMLSchema-instance" xmlns:pc="http://schemas.microsoft.com/office/infopath/2007/PartnerControls">
+  <documentManagement>
+    <_activity xmlns="e259237d-3271-4e82-a928-ef3246af07ed" xsi:nil="true"/>
+  </documentManagement>
+</p:properties>
+</file>
+
+<file path=customXml/itemProps1.xml><?xml version="1.0" encoding="utf-8"?>
+<ds:datastoreItem xmlns:ds="http://schemas.openxmlformats.org/officeDocument/2006/customXml" ds:itemID="{82783681-1C01-464A-B39F-786F15BE7AB5}">
+  <ds:schemaRefs>
+    <ds:schemaRef ds:uri="http://schemas.microsoft.com/office/2006/metadata/contentType"/>
+    <ds:schemaRef ds:uri="http://schemas.microsoft.com/office/2006/metadata/properties/metaAttributes"/>
+    <ds:schemaRef ds:uri="http://www.w3.org/2001/XMLSchema"/>
+    <ds:schemaRef ds:uri="http://schemas.microsoft.com/office/2006/metadata/properties"/>
+    <ds:schemaRef ds:uri="e259237d-3271-4e82-a928-ef3246af07ed"/>
+    <ds:schemaRef ds:uri="c2058178-52a0-4d39-b81e-600f19ed4860"/>
+    <ds:schemaRef ds:uri="http://schemas.microsoft.com/office/2006/documentManagement/types"/>
+    <ds:schemaRef ds:uri="http://schemas.microsoft.com/office/infopath/2007/PartnerControls"/>
+    <ds:schemaRef ds:uri="http://schemas.openxmlformats.org/package/2006/metadata/core-properties"/>
+    <ds:schemaRef ds:uri="http://purl.org/dc/elements/1.1/"/>
+    <ds:schemaRef ds:uri="http://purl.org/dc/terms/"/>
+    <ds:schemaRef ds:uri="http://schemas.microsoft.com/internal/obd"/>
+  </ds:schemaRefs>
+</ds:datastoreItem>
+</file>
+
+<file path=customXml/itemProps2.xml><?xml version="1.0" encoding="utf-8"?>
+<ds:datastoreItem xmlns:ds="http://schemas.openxmlformats.org/officeDocument/2006/customXml" ds:itemID="{97D0C855-1720-437C-A825-F648DFA4F18B}">
+  <ds:schemaRefs>
+    <ds:schemaRef ds:uri="http://schemas.microsoft.com/sharepoint/v3/contenttype/forms"/>
+  </ds:schemaRefs>
+</ds:datastoreItem>
+</file>
+
+<file path=customXml/itemProps3.xml><?xml version="1.0" encoding="utf-8"?>
+<ds:datastoreItem xmlns:ds="http://schemas.openxmlformats.org/officeDocument/2006/customXml" ds:itemID="{941296D3-1FB7-4BB3-BC74-0B2FE6FEFDE1}">
+  <ds:schemaRefs>
+    <ds:schemaRef ds:uri="http://purl.org/dc/terms/"/>
+    <ds:schemaRef ds:uri="http://schemas.microsoft.com/office/2006/metadata/properties"/>
+    <ds:schemaRef ds:uri="http://www.w3.org/XML/1998/namespace"/>
+    <ds:schemaRef ds:uri="http://purl.org/dc/elements/1.1/"/>
+    <ds:schemaRef ds:uri="http://schemas.microsoft.com/office/infopath/2007/PartnerControls"/>
+    <ds:schemaRef ds:uri="http://schemas.microsoft.com/office/2006/documentManagement/types"/>
+    <ds:schemaRef ds:uri="http://schemas.openxmlformats.org/package/2006/metadata/core-properties"/>
+    <ds:schemaRef ds:uri="c2058178-52a0-4d39-b81e-600f19ed4860"/>
+    <ds:schemaRef ds:uri="e259237d-3271-4e82-a928-ef3246af07ed"/>
+    <ds:schemaRef ds:uri="http://purl.org/dc/dcmitype/"/>
+  </ds:schemaRefs>
+</ds:datastoreItem>
 </file>
</xml_diff>